<commit_message>
Began API Gateway part
</commit_message>
<xml_diff>
--- a/Semester 6/Diploma/Дипломная работа Чобану Артём I1902.docx
+++ b/Semester 6/Diploma/Дипломная работа Чобану Артём I1902.docx
@@ -568,7 +568,7 @@
             </w:rPr>
             <w:fldChar w:fldCharType="separate"/>
           </w:r>
-          <w:hyperlink w:anchor="_Toc101304547" w:history="1">
+          <w:hyperlink w:anchor="_Toc101339468" w:history="1">
             <w:r>
               <w:rPr>
                 <w:rStyle w:val="Hyperlink"/>
@@ -597,7 +597,7 @@
                 <w:noProof/>
                 <w:webHidden/>
               </w:rPr>
-              <w:instrText xml:space="preserve"> PAGEREF _Toc101304547 \h </w:instrText>
+              <w:instrText xml:space="preserve"> PAGEREF _Toc101339468 \h </w:instrText>
             </w:r>
             <w:r>
               <w:rPr>
@@ -640,7 +640,7 @@
               <w:lang w:val="en-US"/>
             </w:rPr>
           </w:pPr>
-          <w:hyperlink w:anchor="_Toc101304548" w:history="1">
+          <w:hyperlink w:anchor="_Toc101339469" w:history="1">
             <w:r>
               <w:rPr>
                 <w:rStyle w:val="Hyperlink"/>
@@ -668,7 +668,7 @@
                 <w:noProof/>
                 <w:webHidden/>
               </w:rPr>
-              <w:instrText xml:space="preserve"> PAGEREF _Toc101304548 \h </w:instrText>
+              <w:instrText xml:space="preserve"> PAGEREF _Toc101339469 \h </w:instrText>
             </w:r>
             <w:r>
               <w:rPr>
@@ -712,7 +712,7 @@
               <w:lang w:val="en-US"/>
             </w:rPr>
           </w:pPr>
-          <w:hyperlink w:anchor="_Toc101304549" w:history="1">
+          <w:hyperlink w:anchor="_Toc101339470" w:history="1">
             <w:r>
               <w:rPr>
                 <w:rStyle w:val="Hyperlink"/>
@@ -773,7 +773,7 @@
                 <w:noProof/>
                 <w:webHidden/>
               </w:rPr>
-              <w:instrText xml:space="preserve"> PAGEREF _Toc101304549 \h </w:instrText>
+              <w:instrText xml:space="preserve"> PAGEREF _Toc101339470 \h </w:instrText>
             </w:r>
             <w:r>
               <w:rPr>
@@ -817,7 +817,7 @@
               <w:lang w:val="en-US"/>
             </w:rPr>
           </w:pPr>
-          <w:hyperlink w:anchor="_Toc101304550" w:history="1">
+          <w:hyperlink w:anchor="_Toc101339471" w:history="1">
             <w:r>
               <w:rPr>
                 <w:rStyle w:val="Hyperlink"/>
@@ -870,7 +870,7 @@
                 <w:noProof/>
                 <w:webHidden/>
               </w:rPr>
-              <w:instrText xml:space="preserve"> PAGEREF _Toc101304550 \h </w:instrText>
+              <w:instrText xml:space="preserve"> PAGEREF _Toc101339471 \h </w:instrText>
             </w:r>
             <w:r>
               <w:rPr>
@@ -914,23 +914,7 @@
               <w:lang w:val="en-US"/>
             </w:rPr>
           </w:pPr>
-          <w:hyperlink w:anchor="_Toc101304551" w:history="1">
-            <w:r>
-              <w:rPr>
-                <w:rStyle w:val="Hyperlink"/>
-                <w:rFonts w:ascii="Times New Roman" w:hAnsi="Times New Roman" w:cs="Times New Roman"/>
-                <w:noProof/>
-              </w:rPr>
-              <w:t>3.</w:t>
-            </w:r>
-            <w:r>
-              <w:rPr>
-                <w:rFonts w:asciiTheme="minorHAnsi" w:eastAsiaTheme="minorEastAsia" w:hAnsiTheme="minorHAnsi" w:cstheme="minorBidi"/>
-                <w:noProof/>
-                <w:lang w:val="en-US"/>
-              </w:rPr>
-              <w:tab/>
-            </w:r>
+          <w:hyperlink w:anchor="_Toc101339472" w:history="1">
             <w:r>
               <w:rPr>
                 <w:rStyle w:val="Hyperlink"/>
@@ -938,7 +922,24 @@
                 <w:noProof/>
                 <w:lang w:val="ru-MD"/>
               </w:rPr>
-              <w:t>Примеры использования и паттерны</w:t>
+              <w:t>3.</w:t>
+            </w:r>
+            <w:r>
+              <w:rPr>
+                <w:rFonts w:asciiTheme="minorHAnsi" w:eastAsiaTheme="minorEastAsia" w:hAnsiTheme="minorHAnsi" w:cstheme="minorBidi"/>
+                <w:noProof/>
+                <w:lang w:val="en-US"/>
+              </w:rPr>
+              <w:tab/>
+            </w:r>
+            <w:r>
+              <w:rPr>
+                <w:rStyle w:val="Hyperlink"/>
+                <w:rFonts w:ascii="Times New Roman" w:hAnsi="Times New Roman" w:cs="Times New Roman"/>
+                <w:noProof/>
+                <w:lang w:val="ru-MD"/>
+              </w:rPr>
+              <w:t>Проектирование архитектуры приложения.</w:t>
             </w:r>
             <w:r>
               <w:rPr>
@@ -959,7 +960,7 @@
                 <w:noProof/>
                 <w:webHidden/>
               </w:rPr>
-              <w:instrText xml:space="preserve"> PAGEREF _Toc101304551 \h </w:instrText>
+              <w:instrText xml:space="preserve"> PAGEREF _Toc101339472 \h </w:instrText>
             </w:r>
             <w:r>
               <w:rPr>
@@ -979,7 +980,7 @@
                 <w:noProof/>
                 <w:webHidden/>
               </w:rPr>
-              <w:t>16</w:t>
+              <w:t>18</w:t>
             </w:r>
             <w:r>
               <w:rPr>
@@ -1003,7 +1004,7 @@
               <w:lang w:val="en-US"/>
             </w:rPr>
           </w:pPr>
-          <w:hyperlink w:anchor="_Toc101304552" w:history="1">
+          <w:hyperlink w:anchor="_Toc101339473" w:history="1">
             <w:r>
               <w:rPr>
                 <w:rStyle w:val="Hyperlink"/>
@@ -1028,7 +1029,7 @@
                 <w:noProof/>
                 <w:lang w:val="ru-MD"/>
               </w:rPr>
-              <w:t>Внутренняя архитектура каждого микросервиса.</w:t>
+              <w:t>Реализация проекта.</w:t>
             </w:r>
             <w:r>
               <w:rPr>
@@ -1049,187 +1050,7 @@
                 <w:noProof/>
                 <w:webHidden/>
               </w:rPr>
-              <w:instrText xml:space="preserve"> PAGEREF _Toc101304552 \h </w:instrText>
-            </w:r>
-            <w:r>
-              <w:rPr>
-                <w:noProof/>
-                <w:webHidden/>
-              </w:rPr>
-            </w:r>
-            <w:r>
-              <w:rPr>
-                <w:noProof/>
-                <w:webHidden/>
-              </w:rPr>
-              <w:fldChar w:fldCharType="separate"/>
-            </w:r>
-            <w:r>
-              <w:rPr>
-                <w:noProof/>
-                <w:webHidden/>
-              </w:rPr>
-              <w:t>17</w:t>
-            </w:r>
-            <w:r>
-              <w:rPr>
-                <w:noProof/>
-                <w:webHidden/>
-              </w:rPr>
-              <w:fldChar w:fldCharType="end"/>
-            </w:r>
-          </w:hyperlink>
-        </w:p>
-        <w:p>
-          <w:pPr>
-            <w:pStyle w:val="TOC1"/>
-            <w:tabs>
-              <w:tab w:val="left" w:pos="440"/>
-              <w:tab w:val="right" w:leader="dot" w:pos="9629"/>
-            </w:tabs>
-            <w:rPr>
-              <w:rFonts w:asciiTheme="minorHAnsi" w:eastAsiaTheme="minorEastAsia" w:hAnsiTheme="minorHAnsi" w:cstheme="minorBidi"/>
-              <w:noProof/>
-              <w:lang w:val="en-US"/>
-            </w:rPr>
-          </w:pPr>
-          <w:hyperlink w:anchor="_Toc101304553" w:history="1">
-            <w:r>
-              <w:rPr>
-                <w:rStyle w:val="Hyperlink"/>
-                <w:rFonts w:ascii="Times New Roman" w:hAnsi="Times New Roman" w:cs="Times New Roman"/>
-                <w:noProof/>
-                <w:lang w:val="ru-MD"/>
-              </w:rPr>
-              <w:t>5.</w:t>
-            </w:r>
-            <w:r>
-              <w:rPr>
-                <w:rFonts w:asciiTheme="minorHAnsi" w:eastAsiaTheme="minorEastAsia" w:hAnsiTheme="minorHAnsi" w:cstheme="minorBidi"/>
-                <w:noProof/>
-                <w:lang w:val="en-US"/>
-              </w:rPr>
-              <w:tab/>
-            </w:r>
-            <w:r>
-              <w:rPr>
-                <w:rStyle w:val="Hyperlink"/>
-                <w:rFonts w:ascii="Times New Roman" w:hAnsi="Times New Roman" w:cs="Times New Roman"/>
-                <w:noProof/>
-                <w:lang w:val="ru-MD"/>
-              </w:rPr>
-              <w:t>Проектирование архитектуры приложения.</w:t>
-            </w:r>
-            <w:r>
-              <w:rPr>
-                <w:noProof/>
-                <w:webHidden/>
-              </w:rPr>
-              <w:tab/>
-            </w:r>
-            <w:r>
-              <w:rPr>
-                <w:noProof/>
-                <w:webHidden/>
-              </w:rPr>
-              <w:fldChar w:fldCharType="begin"/>
-            </w:r>
-            <w:r>
-              <w:rPr>
-                <w:noProof/>
-                <w:webHidden/>
-              </w:rPr>
-              <w:instrText xml:space="preserve"> PAGEREF _Toc101304553 \h </w:instrText>
-            </w:r>
-            <w:r>
-              <w:rPr>
-                <w:noProof/>
-                <w:webHidden/>
-              </w:rPr>
-            </w:r>
-            <w:r>
-              <w:rPr>
-                <w:noProof/>
-                <w:webHidden/>
-              </w:rPr>
-              <w:fldChar w:fldCharType="separate"/>
-            </w:r>
-            <w:r>
-              <w:rPr>
-                <w:noProof/>
-                <w:webHidden/>
-              </w:rPr>
-              <w:t>18</w:t>
-            </w:r>
-            <w:r>
-              <w:rPr>
-                <w:noProof/>
-                <w:webHidden/>
-              </w:rPr>
-              <w:fldChar w:fldCharType="end"/>
-            </w:r>
-          </w:hyperlink>
-        </w:p>
-        <w:p>
-          <w:pPr>
-            <w:pStyle w:val="TOC1"/>
-            <w:tabs>
-              <w:tab w:val="left" w:pos="440"/>
-              <w:tab w:val="right" w:leader="dot" w:pos="9629"/>
-            </w:tabs>
-            <w:rPr>
-              <w:rFonts w:asciiTheme="minorHAnsi" w:eastAsiaTheme="minorEastAsia" w:hAnsiTheme="minorHAnsi" w:cstheme="minorBidi"/>
-              <w:noProof/>
-              <w:lang w:val="en-US"/>
-            </w:rPr>
-          </w:pPr>
-          <w:hyperlink w:anchor="_Toc101304554" w:history="1">
-            <w:r>
-              <w:rPr>
-                <w:rStyle w:val="Hyperlink"/>
-                <w:rFonts w:ascii="Times New Roman" w:hAnsi="Times New Roman" w:cs="Times New Roman"/>
-                <w:noProof/>
-                <w:lang w:val="ru-MD"/>
-              </w:rPr>
-              <w:t>6.</w:t>
-            </w:r>
-            <w:r>
-              <w:rPr>
-                <w:rFonts w:asciiTheme="minorHAnsi" w:eastAsiaTheme="minorEastAsia" w:hAnsiTheme="minorHAnsi" w:cstheme="minorBidi"/>
-                <w:noProof/>
-                <w:lang w:val="en-US"/>
-              </w:rPr>
-              <w:tab/>
-            </w:r>
-            <w:r>
-              <w:rPr>
-                <w:rStyle w:val="Hyperlink"/>
-                <w:rFonts w:ascii="Times New Roman" w:hAnsi="Times New Roman" w:cs="Times New Roman"/>
-                <w:noProof/>
-                <w:lang w:val="ru-MD"/>
-              </w:rPr>
-              <w:t>Реализация проекта.</w:t>
-            </w:r>
-            <w:r>
-              <w:rPr>
-                <w:noProof/>
-                <w:webHidden/>
-              </w:rPr>
-              <w:tab/>
-            </w:r>
-            <w:r>
-              <w:rPr>
-                <w:noProof/>
-                <w:webHidden/>
-              </w:rPr>
-              <w:fldChar w:fldCharType="begin"/>
-            </w:r>
-            <w:r>
-              <w:rPr>
-                <w:noProof/>
-                <w:webHidden/>
-              </w:rPr>
-              <w:instrText xml:space="preserve"> PAGEREF _Toc101304554 \h </w:instrText>
+              <w:instrText xml:space="preserve"> PAGEREF _Toc101339473 \h </w:instrText>
             </w:r>
             <w:r>
               <w:rPr>
@@ -1272,7 +1093,7 @@
               <w:lang w:val="en-US"/>
             </w:rPr>
           </w:pPr>
-          <w:hyperlink w:anchor="_Toc101304555" w:history="1">
+          <w:hyperlink w:anchor="_Toc101339474" w:history="1">
             <w:r>
               <w:rPr>
                 <w:rStyle w:val="Hyperlink"/>
@@ -1301,7 +1122,7 @@
                 <w:noProof/>
                 <w:webHidden/>
               </w:rPr>
-              <w:instrText xml:space="preserve"> PAGEREF _Toc101304555 \h </w:instrText>
+              <w:instrText xml:space="preserve"> PAGEREF _Toc101339474 \h </w:instrText>
             </w:r>
             <w:r>
               <w:rPr>
@@ -1344,7 +1165,7 @@
               <w:lang w:val="en-US"/>
             </w:rPr>
           </w:pPr>
-          <w:hyperlink w:anchor="_Toc101304556" w:history="1">
+          <w:hyperlink w:anchor="_Toc101339475" w:history="1">
             <w:r>
               <w:rPr>
                 <w:rStyle w:val="Hyperlink"/>
@@ -1389,7 +1210,7 @@
                 <w:noProof/>
                 <w:webHidden/>
               </w:rPr>
-              <w:instrText xml:space="preserve"> PAGEREF _Toc101304556 \h </w:instrText>
+              <w:instrText xml:space="preserve"> PAGEREF _Toc101339475 \h </w:instrText>
             </w:r>
             <w:r>
               <w:rPr>
@@ -1432,7 +1253,7 @@
               <w:lang w:val="en-US"/>
             </w:rPr>
           </w:pPr>
-          <w:hyperlink w:anchor="_Toc101304557" w:history="1">
+          <w:hyperlink w:anchor="_Toc101339476" w:history="1">
             <w:r>
               <w:rPr>
                 <w:rStyle w:val="Hyperlink"/>
@@ -1460,7 +1281,7 @@
                 <w:noProof/>
                 <w:webHidden/>
               </w:rPr>
-              <w:instrText xml:space="preserve"> PAGEREF _Toc101304557 \h </w:instrText>
+              <w:instrText xml:space="preserve"> PAGEREF _Toc101339476 \h </w:instrText>
             </w:r>
             <w:r>
               <w:rPr>
@@ -1890,7 +1711,7 @@
           <w:lang w:val="ru-MD"/>
         </w:rPr>
       </w:pPr>
-      <w:bookmarkStart w:id="2" w:name="_Toc101304547"/>
+      <w:bookmarkStart w:id="2" w:name="_Toc101339468"/>
       <w:r>
         <w:rPr>
           <w:rFonts w:ascii="Times New Roman" w:hAnsi="Times New Roman" w:cs="Times New Roman"/>
@@ -2230,7 +2051,7 @@
           <w:szCs w:val="36"/>
         </w:rPr>
       </w:pPr>
-      <w:bookmarkStart w:id="3" w:name="_Toc101304548"/>
+      <w:bookmarkStart w:id="3" w:name="_Toc101339469"/>
       <w:r>
         <w:rPr>
           <w:rFonts w:ascii="Times New Roman" w:hAnsi="Times New Roman" w:cs="Times New Roman"/>
@@ -2972,7 +2793,7 @@
           <w:szCs w:val="36"/>
         </w:rPr>
       </w:pPr>
-      <w:bookmarkStart w:id="4" w:name="_Toc101304549"/>
+      <w:bookmarkStart w:id="4" w:name="_Toc101339470"/>
       <w:r>
         <w:rPr>
           <w:rFonts w:ascii="Times New Roman" w:hAnsi="Times New Roman" w:cs="Times New Roman"/>
@@ -3792,6 +3613,7 @@
     </w:p>
     <w:p>
       <w:pPr>
+        <w:jc w:val="center"/>
         <w:rPr>
           <w:rFonts w:ascii="Times New Roman" w:hAnsi="Times New Roman" w:cs="Times New Roman"/>
         </w:rPr>
@@ -3855,21 +3677,10 @@
           </wp:inline>
         </w:drawing>
       </w:r>
-      <w:r>
-        <w:rPr>
-          <w:rFonts w:ascii="Times New Roman" w:hAnsi="Times New Roman" w:cs="Times New Roman"/>
-        </w:rPr>
-        <w:t xml:space="preserve">  </w:t>
-      </w:r>
-      <w:r>
-        <w:rPr>
-          <w:rFonts w:ascii="Times New Roman" w:hAnsi="Times New Roman" w:cs="Times New Roman"/>
-        </w:rPr>
-        <w:t xml:space="preserve"> </w:t>
-      </w:r>
-    </w:p>
-    <w:p>
-      <w:pPr>
+    </w:p>
+    <w:p>
+      <w:pPr>
+        <w:jc w:val="center"/>
         <w:rPr>
           <w:rFonts w:ascii="Times New Roman" w:hAnsi="Times New Roman" w:cs="Times New Roman"/>
         </w:rPr>
@@ -4723,22 +4534,11 @@
     </w:p>
     <w:p>
       <w:pPr>
-        <w:rPr>
-          <w:rFonts w:ascii="Times New Roman" w:hAnsi="Times New Roman" w:cs="Times New Roman"/>
-        </w:rPr>
-      </w:pPr>
-      <w:r>
-        <w:rPr>
-          <w:rFonts w:ascii="Times New Roman" w:hAnsi="Times New Roman" w:cs="Times New Roman"/>
-        </w:rPr>
-        <w:t xml:space="preserve">      </w:t>
-      </w:r>
-      <w:r>
-        <w:rPr>
-          <w:rFonts w:ascii="Times New Roman" w:hAnsi="Times New Roman" w:cs="Times New Roman"/>
-        </w:rPr>
-        <w:t xml:space="preserve">           </w:t>
-      </w:r>
+        <w:jc w:val="center"/>
+        <w:rPr>
+          <w:rFonts w:ascii="Times New Roman" w:hAnsi="Times New Roman" w:cs="Times New Roman"/>
+        </w:rPr>
+      </w:pPr>
       <w:r>
         <w:rPr>
           <w:rFonts w:ascii="Times New Roman" w:hAnsi="Times New Roman" w:cs="Times New Roman"/>
@@ -4821,7 +4621,7 @@
           <w:szCs w:val="36"/>
         </w:rPr>
       </w:pPr>
-      <w:bookmarkStart w:id="5" w:name="_Toc101304550"/>
+      <w:bookmarkStart w:id="5" w:name="_Toc101339471"/>
       <w:r>
         <w:rPr>
           <w:rFonts w:ascii="Times New Roman" w:hAnsi="Times New Roman" w:cs="Times New Roman"/>
@@ -5809,6 +5609,7 @@
     </w:p>
     <w:p>
       <w:pPr>
+        <w:jc w:val="center"/>
         <w:rPr>
           <w:rFonts w:ascii="Times New Roman" w:hAnsi="Times New Roman" w:cs="Times New Roman"/>
         </w:rPr>
@@ -5819,8 +5620,8 @@
           <w:noProof/>
         </w:rPr>
         <w:drawing>
-          <wp:inline distT="0" distB="0" distL="0" distR="0" wp14:anchorId="632DAD2A" wp14:editId="6A591639">
-            <wp:extent cx="5295900" cy="3472383"/>
+          <wp:inline distT="0" distB="0" distL="0" distR="0" wp14:anchorId="632DAD2A" wp14:editId="03F2A713">
+            <wp:extent cx="4762558" cy="3394253"/>
             <wp:effectExtent l="0" t="0" r="0" b="0"/>
             <wp:docPr id="11" name="Picture 11"/>
             <wp:cNvGraphicFramePr>
@@ -5843,13 +5644,13 @@
                         </a:ext>
                       </a:extLst>
                     </a:blip>
-                    <a:srcRect l="8526"/>
+                    <a:srcRect l="15845"/>
                     <a:stretch/>
                   </pic:blipFill>
                   <pic:spPr bwMode="auto">
                     <a:xfrm>
                       <a:off x="0" y="0"/>
-                      <a:ext cx="5327851" cy="3493332"/>
+                      <a:ext cx="4815078" cy="3431684"/>
                     </a:xfrm>
                     <a:prstGeom prst="rect">
                       <a:avLst/>
@@ -5875,13 +5676,6 @@
       <w:pPr>
         <w:rPr>
           <w:rFonts w:ascii="Times New Roman" w:hAnsi="Times New Roman" w:cs="Times New Roman"/>
-        </w:rPr>
-      </w:pPr>
-    </w:p>
-    <w:p>
-      <w:pPr>
-        <w:rPr>
-          <w:rFonts w:ascii="Times New Roman" w:hAnsi="Times New Roman" w:cs="Times New Roman"/>
           <w:b/>
           <w:bCs/>
         </w:rPr>
@@ -5907,6 +5701,7 @@
     </w:p>
     <w:p>
       <w:pPr>
+        <w:jc w:val="center"/>
         <w:rPr>
           <w:rFonts w:ascii="Times New Roman" w:hAnsi="Times New Roman" w:cs="Times New Roman"/>
           <w:b/>
@@ -5919,9 +5714,9 @@
           <w:noProof/>
         </w:rPr>
         <w:drawing>
-          <wp:inline distT="0" distB="0" distL="0" distR="0" wp14:anchorId="4617904F" wp14:editId="1107F753">
-            <wp:extent cx="4941275" cy="2996283"/>
-            <wp:effectExtent l="0" t="0" r="0" b="0"/>
+          <wp:inline distT="0" distB="0" distL="0" distR="0" wp14:anchorId="4617904F" wp14:editId="77A0230A">
+            <wp:extent cx="4791456" cy="2905436"/>
+            <wp:effectExtent l="0" t="0" r="0" b="9525"/>
             <wp:docPr id="9" name="Picture 9"/>
             <wp:cNvGraphicFramePr>
               <a:graphicFrameLocks xmlns:a="http://schemas.openxmlformats.org/drawingml/2006/main" noChangeAspect="1"/>
@@ -5951,7 +5746,7 @@
                   <pic:spPr bwMode="auto">
                     <a:xfrm>
                       <a:off x="0" y="0"/>
-                      <a:ext cx="4963985" cy="3010054"/>
+                      <a:ext cx="4820166" cy="2922845"/>
                     </a:xfrm>
                     <a:prstGeom prst="rect">
                       <a:avLst/>
@@ -7748,6 +7543,7 @@
     </w:p>
     <w:p>
       <w:pPr>
+        <w:jc w:val="center"/>
         <w:rPr>
           <w:rFonts w:ascii="Times New Roman" w:hAnsi="Times New Roman" w:cs="Times New Roman"/>
         </w:rPr>
@@ -8096,6 +7892,7 @@
     <w:p>
       <w:pPr>
         <w:ind w:left="360"/>
+        <w:jc w:val="center"/>
         <w:rPr>
           <w:rFonts w:ascii="Times New Roman" w:hAnsi="Times New Roman" w:cs="Times New Roman"/>
         </w:rPr>
@@ -8451,42 +8248,69 @@
         <w:ind w:left="360"/>
         <w:rPr>
           <w:rFonts w:ascii="Times New Roman" w:hAnsi="Times New Roman" w:cs="Times New Roman"/>
+          <w:lang w:val="ru-MD"/>
+        </w:rPr>
+      </w:pPr>
+      <w:r>
+        <w:rPr>
+          <w:rFonts w:ascii="Times New Roman" w:hAnsi="Times New Roman" w:cs="Times New Roman"/>
+        </w:rPr>
+        <w:t xml:space="preserve">Кроме того, некоторые облачные сервисы предоставляют собственный встроенный </w:t>
+      </w:r>
+      <w:r>
+        <w:rPr>
+          <w:rFonts w:ascii="Times New Roman" w:hAnsi="Times New Roman" w:cs="Times New Roman"/>
           <w:lang w:val="en-US"/>
         </w:rPr>
-      </w:pPr>
-      <w:r>
-        <w:rPr>
-          <w:rFonts w:ascii="Times New Roman" w:hAnsi="Times New Roman" w:cs="Times New Roman"/>
-        </w:rPr>
-        <w:t xml:space="preserve">Кроме того, некоторые облачные сервисы предоставляют собственный встроенный </w:t>
-      </w:r>
-      <w:r>
-        <w:rPr>
-          <w:rFonts w:ascii="Times New Roman" w:hAnsi="Times New Roman" w:cs="Times New Roman"/>
+        <w:t>MQ</w:t>
+      </w:r>
+      <w:r>
+        <w:rPr>
+          <w:rFonts w:ascii="Times New Roman" w:hAnsi="Times New Roman" w:cs="Times New Roman"/>
+        </w:rPr>
+        <w:t xml:space="preserve"> </w:t>
+      </w:r>
+      <w:r>
+        <w:rPr>
+          <w:rFonts w:ascii="Times New Roman" w:hAnsi="Times New Roman" w:cs="Times New Roman"/>
+        </w:rPr>
+        <w:t xml:space="preserve">сервис. Одним из них является </w:t>
+      </w:r>
+      <w:r>
+        <w:rPr>
+          <w:rFonts w:ascii="Times New Roman" w:hAnsi="Times New Roman" w:cs="Times New Roman"/>
+          <w:b/>
+          <w:bCs/>
           <w:lang w:val="en-US"/>
         </w:rPr>
-        <w:t>MQ</w:t>
-      </w:r>
-      <w:r>
-        <w:rPr>
-          <w:rFonts w:ascii="Times New Roman" w:hAnsi="Times New Roman" w:cs="Times New Roman"/>
+        <w:t>Amazon</w:t>
+      </w:r>
+      <w:r>
+        <w:rPr>
+          <w:rFonts w:ascii="Times New Roman" w:hAnsi="Times New Roman" w:cs="Times New Roman"/>
+          <w:b/>
+          <w:bCs/>
+          <w:lang w:val="ru-MD"/>
         </w:rPr>
         <w:t xml:space="preserve"> </w:t>
       </w:r>
       <w:r>
         <w:rPr>
           <w:rFonts w:ascii="Times New Roman" w:hAnsi="Times New Roman" w:cs="Times New Roman"/>
-        </w:rPr>
-        <w:t xml:space="preserve">сервис. Одним из них является </w:t>
-      </w:r>
-      <w:r>
-        <w:rPr>
-          <w:rFonts w:ascii="Times New Roman" w:hAnsi="Times New Roman" w:cs="Times New Roman"/>
           <w:b/>
           <w:bCs/>
           <w:lang w:val="en-US"/>
         </w:rPr>
-        <w:t>Amazon SQS</w:t>
+        <w:t>SQS</w:t>
+      </w:r>
+      <w:r>
+        <w:rPr>
+          <w:rFonts w:ascii="Times New Roman" w:hAnsi="Times New Roman" w:cs="Times New Roman"/>
+          <w:b/>
+          <w:bCs/>
+          <w:lang w:val="ru-MD"/>
+        </w:rPr>
+        <w:t xml:space="preserve"> (</w:t>
       </w:r>
       <w:r>
         <w:rPr>
@@ -8495,7 +8319,16 @@
           <w:bCs/>
           <w:lang w:val="en-US"/>
         </w:rPr>
-        <w:t xml:space="preserve"> (Simple Queue Service)</w:t>
+        <w:t>Simple</w:t>
+      </w:r>
+      <w:r>
+        <w:rPr>
+          <w:rFonts w:ascii="Times New Roman" w:hAnsi="Times New Roman" w:cs="Times New Roman"/>
+          <w:b/>
+          <w:bCs/>
+          <w:lang w:val="ru-MD"/>
+        </w:rPr>
+        <w:t xml:space="preserve"> </w:t>
       </w:r>
       <w:r>
         <w:rPr>
@@ -8503,6 +8336,42 @@
           <w:b/>
           <w:bCs/>
           <w:lang w:val="en-US"/>
+        </w:rPr>
+        <w:t>Queue</w:t>
+      </w:r>
+      <w:r>
+        <w:rPr>
+          <w:rFonts w:ascii="Times New Roman" w:hAnsi="Times New Roman" w:cs="Times New Roman"/>
+          <w:b/>
+          <w:bCs/>
+          <w:lang w:val="ru-MD"/>
+        </w:rPr>
+        <w:t xml:space="preserve"> </w:t>
+      </w:r>
+      <w:r>
+        <w:rPr>
+          <w:rFonts w:ascii="Times New Roman" w:hAnsi="Times New Roman" w:cs="Times New Roman"/>
+          <w:b/>
+          <w:bCs/>
+          <w:lang w:val="en-US"/>
+        </w:rPr>
+        <w:t>Service</w:t>
+      </w:r>
+      <w:r>
+        <w:rPr>
+          <w:rFonts w:ascii="Times New Roman" w:hAnsi="Times New Roman" w:cs="Times New Roman"/>
+          <w:b/>
+          <w:bCs/>
+          <w:lang w:val="ru-MD"/>
+        </w:rPr>
+        <w:t>)</w:t>
+      </w:r>
+      <w:r>
+        <w:rPr>
+          <w:rFonts w:ascii="Times New Roman" w:hAnsi="Times New Roman" w:cs="Times New Roman"/>
+          <w:b/>
+          <w:bCs/>
+          <w:lang w:val="ru-MD"/>
         </w:rPr>
         <w:t>.</w:t>
       </w:r>
@@ -8760,12 +8629,557 @@
       <w:pPr>
         <w:rPr>
           <w:rFonts w:ascii="Times New Roman" w:hAnsi="Times New Roman" w:cs="Times New Roman"/>
-        </w:rPr>
-      </w:pPr>
-      <w:r>
-        <w:rPr>
-          <w:rFonts w:ascii="Times New Roman" w:hAnsi="Times New Roman" w:cs="Times New Roman"/>
-        </w:rPr>
+          <w:lang w:val="ru-MD"/>
+        </w:rPr>
+      </w:pPr>
+      <w:r>
+        <w:rPr>
+          <w:rFonts w:ascii="Times New Roman" w:hAnsi="Times New Roman" w:cs="Times New Roman"/>
+          <w:lang w:val="ru-MD"/>
+        </w:rPr>
+        <w:t xml:space="preserve">Предположим, что существует приложение, </w:t>
+      </w:r>
+      <w:r>
+        <w:rPr>
+          <w:rFonts w:ascii="Times New Roman" w:hAnsi="Times New Roman" w:cs="Times New Roman"/>
+          <w:lang w:val="ru-MD"/>
+        </w:rPr>
+        <w:t>в архитектуру которого входит несколько Сервисов</w:t>
+      </w:r>
+      <w:r>
+        <w:rPr>
+          <w:rFonts w:ascii="Times New Roman" w:hAnsi="Times New Roman" w:cs="Times New Roman"/>
+          <w:lang w:val="ru-MD"/>
+        </w:rPr>
+        <w:t>, с которыми клиенту необходимо взаимодействовать</w:t>
+      </w:r>
+      <w:r>
+        <w:rPr>
+          <w:rFonts w:ascii="Times New Roman" w:hAnsi="Times New Roman" w:cs="Times New Roman"/>
+          <w:lang w:val="ru-MD"/>
+        </w:rPr>
+        <w:t xml:space="preserve"> напрямую</w:t>
+      </w:r>
+      <w:r>
+        <w:rPr>
+          <w:rFonts w:ascii="Times New Roman" w:hAnsi="Times New Roman" w:cs="Times New Roman"/>
+          <w:lang w:val="ru-MD"/>
+        </w:rPr>
+        <w:t>:</w:t>
+      </w:r>
+    </w:p>
+    <w:p>
+      <w:pPr>
+        <w:jc w:val="center"/>
+        <w:rPr>
+          <w:rFonts w:ascii="Times New Roman" w:hAnsi="Times New Roman" w:cs="Times New Roman"/>
+          <w:lang w:val="ru-MD"/>
+        </w:rPr>
+      </w:pPr>
+      <w:r>
+        <w:rPr>
+          <w:rFonts w:ascii="Times New Roman" w:hAnsi="Times New Roman" w:cs="Times New Roman"/>
+          <w:noProof/>
+          <w:lang w:val="ru-MD"/>
+        </w:rPr>
+        <w:drawing>
+          <wp:inline distT="0" distB="0" distL="0" distR="0" wp14:anchorId="614877FC" wp14:editId="002F5AAB">
+            <wp:extent cx="3262579" cy="2177537"/>
+            <wp:effectExtent l="0" t="0" r="0" b="0"/>
+            <wp:docPr id="2" name="Picture 2"/>
+            <wp:cNvGraphicFramePr>
+              <a:graphicFrameLocks xmlns:a="http://schemas.openxmlformats.org/drawingml/2006/main" noChangeAspect="1"/>
+            </wp:cNvGraphicFramePr>
+            <a:graphic xmlns:a="http://schemas.openxmlformats.org/drawingml/2006/main">
+              <a:graphicData uri="http://schemas.openxmlformats.org/drawingml/2006/picture">
+                <pic:pic xmlns:pic="http://schemas.openxmlformats.org/drawingml/2006/picture">
+                  <pic:nvPicPr>
+                    <pic:cNvPr id="0" name="Picture 2"/>
+                    <pic:cNvPicPr>
+                      <a:picLocks noChangeAspect="1" noChangeArrowheads="1"/>
+                    </pic:cNvPicPr>
+                  </pic:nvPicPr>
+                  <pic:blipFill>
+                    <a:blip r:embed="rId14" cstate="print">
+                      <a:extLst>
+                        <a:ext uri="{28A0092B-C50C-407E-A947-70E740481C1C}">
+                          <a14:useLocalDpi xmlns:a14="http://schemas.microsoft.com/office/drawing/2010/main" val="0"/>
+                        </a:ext>
+                      </a:extLst>
+                    </a:blip>
+                    <a:srcRect/>
+                    <a:stretch>
+                      <a:fillRect/>
+                    </a:stretch>
+                  </pic:blipFill>
+                  <pic:spPr bwMode="auto">
+                    <a:xfrm>
+                      <a:off x="0" y="0"/>
+                      <a:ext cx="3280681" cy="2189619"/>
+                    </a:xfrm>
+                    <a:prstGeom prst="rect">
+                      <a:avLst/>
+                    </a:prstGeom>
+                    <a:noFill/>
+                    <a:ln>
+                      <a:noFill/>
+                    </a:ln>
+                  </pic:spPr>
+                </pic:pic>
+              </a:graphicData>
+            </a:graphic>
+          </wp:inline>
+        </w:drawing>
+      </w:r>
+    </w:p>
+    <w:p>
+      <w:pPr>
+        <w:rPr>
+          <w:rFonts w:ascii="Times New Roman" w:hAnsi="Times New Roman" w:cs="Times New Roman"/>
+          <w:lang w:val="ru-MD"/>
+        </w:rPr>
+      </w:pPr>
+      <w:r>
+        <w:rPr>
+          <w:rFonts w:ascii="Times New Roman" w:hAnsi="Times New Roman" w:cs="Times New Roman"/>
+          <w:lang w:val="ru-MD"/>
+        </w:rPr>
+        <w:t xml:space="preserve">У подобной архитектуры существуют недостатки, связанные с прямым общением клиента </w:t>
+      </w:r>
+      <w:r>
+        <w:rPr>
+          <w:rFonts w:ascii="Times New Roman" w:hAnsi="Times New Roman" w:cs="Times New Roman"/>
+          <w:lang w:val="ru-MD"/>
+        </w:rPr>
+        <w:t>с каждым из Сервисов</w:t>
+      </w:r>
+      <w:r>
+        <w:rPr>
+          <w:rFonts w:ascii="Times New Roman" w:hAnsi="Times New Roman" w:cs="Times New Roman"/>
+          <w:lang w:val="ru-MD"/>
+        </w:rPr>
+        <w:t>:</w:t>
+      </w:r>
+    </w:p>
+    <w:p>
+      <w:pPr>
+        <w:pStyle w:val="ListParagraph"/>
+        <w:numPr>
+          <w:ilvl w:val="0"/>
+          <w:numId w:val="29"/>
+        </w:numPr>
+        <w:rPr>
+          <w:rFonts w:ascii="Times New Roman" w:hAnsi="Times New Roman" w:cs="Times New Roman"/>
+          <w:lang w:val="ru-MD"/>
+        </w:rPr>
+      </w:pPr>
+      <w:r>
+        <w:rPr>
+          <w:rFonts w:ascii="Times New Roman" w:hAnsi="Times New Roman" w:cs="Times New Roman"/>
+          <w:lang w:val="ru-MD"/>
+        </w:rPr>
+        <w:t xml:space="preserve">Необходимость </w:t>
+      </w:r>
+      <w:r>
+        <w:rPr>
+          <w:rFonts w:ascii="Times New Roman" w:hAnsi="Times New Roman" w:cs="Times New Roman"/>
+          <w:lang w:val="ru-MD"/>
+        </w:rPr>
+        <w:t>разработки и конфигурации клиента таким образом, чтобы он мог обращаться к каждому Сервису в отдельности. Это может стать большой проблемой, если в состав ИС входит большое количество Сервисов.</w:t>
+      </w:r>
+    </w:p>
+    <w:p>
+      <w:pPr>
+        <w:pStyle w:val="ListParagraph"/>
+        <w:numPr>
+          <w:ilvl w:val="0"/>
+          <w:numId w:val="29"/>
+        </w:numPr>
+        <w:rPr>
+          <w:rFonts w:ascii="Times New Roman" w:hAnsi="Times New Roman" w:cs="Times New Roman"/>
+          <w:lang w:val="ru-MD"/>
+        </w:rPr>
+      </w:pPr>
+      <w:r>
+        <w:rPr>
+          <w:rFonts w:ascii="Times New Roman" w:hAnsi="Times New Roman" w:cs="Times New Roman"/>
+          <w:lang w:val="ru-MD"/>
+        </w:rPr>
+        <w:t xml:space="preserve">Клиент должен использовать Сервис с заранее известным </w:t>
+      </w:r>
+      <w:r>
+        <w:rPr>
+          <w:rFonts w:ascii="Times New Roman" w:hAnsi="Times New Roman" w:cs="Times New Roman"/>
+          <w:lang w:val="en-US"/>
+        </w:rPr>
+        <w:t>API</w:t>
+      </w:r>
+      <w:r>
+        <w:rPr>
+          <w:rFonts w:ascii="Times New Roman" w:hAnsi="Times New Roman" w:cs="Times New Roman"/>
+          <w:lang w:val="ru-MD"/>
+        </w:rPr>
+        <w:t xml:space="preserve">. </w:t>
+      </w:r>
+      <w:r>
+        <w:rPr>
+          <w:rFonts w:ascii="Times New Roman" w:hAnsi="Times New Roman" w:cs="Times New Roman"/>
+          <w:lang w:val="ru-MD"/>
+        </w:rPr>
+        <w:t xml:space="preserve">При любом изменении любого из Сервисов, необходимо произвести </w:t>
+      </w:r>
+      <w:r>
+        <w:rPr>
+          <w:rFonts w:ascii="Times New Roman" w:hAnsi="Times New Roman" w:cs="Times New Roman"/>
+          <w:lang w:val="ru-MD"/>
+        </w:rPr>
+        <w:t xml:space="preserve">соответствующие </w:t>
+      </w:r>
+      <w:r>
+        <w:rPr>
+          <w:rFonts w:ascii="Times New Roman" w:hAnsi="Times New Roman" w:cs="Times New Roman"/>
+          <w:lang w:val="ru-MD"/>
+        </w:rPr>
+        <w:t>изменения в клиенте.</w:t>
+      </w:r>
+      <w:r>
+        <w:rPr>
+          <w:rFonts w:ascii="Times New Roman" w:hAnsi="Times New Roman" w:cs="Times New Roman"/>
+          <w:lang w:val="ru-MD"/>
+        </w:rPr>
+        <w:t xml:space="preserve"> При крупном рефакторинге, изменения в клиенте также будут достаточно крупными.</w:t>
+      </w:r>
+    </w:p>
+    <w:p>
+      <w:pPr>
+        <w:pStyle w:val="ListParagraph"/>
+        <w:numPr>
+          <w:ilvl w:val="0"/>
+          <w:numId w:val="29"/>
+        </w:numPr>
+        <w:rPr>
+          <w:rFonts w:ascii="Times New Roman" w:hAnsi="Times New Roman" w:cs="Times New Roman"/>
+          <w:lang w:val="ru-MD"/>
+        </w:rPr>
+      </w:pPr>
+      <w:r>
+        <w:rPr>
+          <w:rFonts w:ascii="Times New Roman" w:hAnsi="Times New Roman" w:cs="Times New Roman"/>
+          <w:lang w:val="ru-MD"/>
+        </w:rPr>
+        <w:t>Сервисы могут использовать протоколы, недоступные клиенту</w:t>
+      </w:r>
+      <w:r>
+        <w:rPr>
+          <w:rFonts w:ascii="Times New Roman" w:hAnsi="Times New Roman" w:cs="Times New Roman"/>
+          <w:lang w:val="ru-MD"/>
+        </w:rPr>
+        <w:t xml:space="preserve"> </w:t>
+      </w:r>
+      <w:r>
+        <w:rPr>
+          <w:rFonts w:ascii="Times New Roman" w:hAnsi="Times New Roman" w:cs="Times New Roman"/>
+          <w:lang w:val="ru-MD"/>
+        </w:rPr>
+        <w:t>(например, если в качестве клиента выступает браузер)</w:t>
+      </w:r>
+      <w:r>
+        <w:rPr>
+          <w:rFonts w:ascii="Times New Roman" w:hAnsi="Times New Roman" w:cs="Times New Roman"/>
+          <w:lang w:val="ru-MD"/>
+        </w:rPr>
+        <w:t xml:space="preserve">, такие как </w:t>
+      </w:r>
+      <w:r>
+        <w:rPr>
+          <w:rFonts w:ascii="Times New Roman" w:hAnsi="Times New Roman" w:cs="Times New Roman"/>
+          <w:lang w:val="en-US"/>
+        </w:rPr>
+        <w:t>AMQP</w:t>
+      </w:r>
+      <w:r>
+        <w:rPr>
+          <w:rFonts w:ascii="Times New Roman" w:hAnsi="Times New Roman" w:cs="Times New Roman"/>
+          <w:lang w:val="ru-MD"/>
+        </w:rPr>
+        <w:t xml:space="preserve"> </w:t>
+      </w:r>
+      <w:r>
+        <w:rPr>
+          <w:rFonts w:ascii="Times New Roman" w:hAnsi="Times New Roman" w:cs="Times New Roman"/>
+          <w:lang w:val="ru-MD"/>
+        </w:rPr>
+        <w:t xml:space="preserve">или </w:t>
+      </w:r>
+      <w:r>
+        <w:rPr>
+          <w:rFonts w:ascii="Times New Roman" w:hAnsi="Times New Roman" w:cs="Times New Roman"/>
+          <w:lang w:val="en-US"/>
+        </w:rPr>
+        <w:t>g</w:t>
+      </w:r>
+      <w:r>
+        <w:rPr>
+          <w:rFonts w:ascii="Times New Roman" w:hAnsi="Times New Roman" w:cs="Times New Roman"/>
+          <w:lang w:val="en-US"/>
+        </w:rPr>
+        <w:t>RPC</w:t>
+      </w:r>
+      <w:r>
+        <w:rPr>
+          <w:rFonts w:ascii="Times New Roman" w:hAnsi="Times New Roman" w:cs="Times New Roman"/>
+          <w:lang w:val="ru-MD"/>
+        </w:rPr>
+        <w:t>.</w:t>
+      </w:r>
+      <w:r>
+        <w:rPr>
+          <w:rFonts w:ascii="Times New Roman" w:hAnsi="Times New Roman" w:cs="Times New Roman"/>
+          <w:lang w:val="ru-MD"/>
+        </w:rPr>
+        <w:t xml:space="preserve"> </w:t>
+      </w:r>
+    </w:p>
+    <w:p>
+      <w:pPr>
+        <w:pStyle w:val="ListParagraph"/>
+        <w:numPr>
+          <w:ilvl w:val="0"/>
+          <w:numId w:val="29"/>
+        </w:numPr>
+        <w:rPr>
+          <w:rFonts w:ascii="Times New Roman" w:hAnsi="Times New Roman" w:cs="Times New Roman"/>
+          <w:lang w:val="ru-MD"/>
+        </w:rPr>
+      </w:pPr>
+      <w:r>
+        <w:rPr>
+          <w:rFonts w:ascii="Times New Roman" w:hAnsi="Times New Roman" w:cs="Times New Roman"/>
+          <w:lang w:val="ru-MD"/>
+        </w:rPr>
+        <w:t>Необходимость совершать множество запросов (обычно синхронных)</w:t>
+      </w:r>
+      <w:r>
+        <w:rPr>
+          <w:rFonts w:ascii="Times New Roman" w:hAnsi="Times New Roman" w:cs="Times New Roman"/>
+          <w:lang w:val="ru-MD"/>
+        </w:rPr>
+        <w:t>, что может снизить производительность.</w:t>
+      </w:r>
+    </w:p>
+    <w:p>
+      <w:pPr>
+        <w:pStyle w:val="ListParagraph"/>
+        <w:numPr>
+          <w:ilvl w:val="0"/>
+          <w:numId w:val="29"/>
+        </w:numPr>
+        <w:rPr>
+          <w:rFonts w:ascii="Times New Roman" w:hAnsi="Times New Roman" w:cs="Times New Roman"/>
+          <w:lang w:val="ru-MD"/>
+        </w:rPr>
+      </w:pPr>
+      <w:r>
+        <w:rPr>
+          <w:rFonts w:ascii="Times New Roman" w:hAnsi="Times New Roman" w:cs="Times New Roman"/>
+          <w:lang w:val="ru-MD"/>
+        </w:rPr>
+        <w:t>Необходимость создания системы безопасности в каждом из данных Сервисов, при любом изменении в которой необходимо изменять</w:t>
+      </w:r>
+      <w:r>
+        <w:rPr>
+          <w:rFonts w:ascii="Times New Roman" w:hAnsi="Times New Roman" w:cs="Times New Roman"/>
+          <w:lang w:val="ru-MD"/>
+        </w:rPr>
+        <w:t xml:space="preserve"> и развёртывать</w:t>
+      </w:r>
+      <w:r>
+        <w:rPr>
+          <w:rFonts w:ascii="Times New Roman" w:hAnsi="Times New Roman" w:cs="Times New Roman"/>
+          <w:lang w:val="ru-MD"/>
+        </w:rPr>
+        <w:t xml:space="preserve"> все Сервисы.</w:t>
+      </w:r>
+    </w:p>
+    <w:p>
+      <w:pPr>
+        <w:rPr>
+          <w:rFonts w:ascii="Times New Roman" w:hAnsi="Times New Roman" w:cs="Times New Roman"/>
+        </w:rPr>
+      </w:pPr>
+    </w:p>
+    <w:p>
+      <w:pPr>
+        <w:rPr>
+          <w:rFonts w:ascii="Times New Roman" w:hAnsi="Times New Roman" w:cs="Times New Roman"/>
+          <w:lang w:val="ru-MD"/>
+        </w:rPr>
+      </w:pPr>
+      <w:r>
+        <w:rPr>
+          <w:rFonts w:ascii="Times New Roman" w:hAnsi="Times New Roman" w:cs="Times New Roman"/>
+          <w:lang w:val="ru-MD"/>
+        </w:rPr>
+        <w:t xml:space="preserve">Шаблон проектирования </w:t>
+      </w:r>
+      <w:r>
+        <w:rPr>
+          <w:rFonts w:ascii="Times New Roman" w:hAnsi="Times New Roman" w:cs="Times New Roman"/>
+          <w:b/>
+          <w:bCs/>
+          <w:lang w:val="en-US"/>
+        </w:rPr>
+        <w:t>API</w:t>
+      </w:r>
+      <w:r>
+        <w:rPr>
+          <w:rFonts w:ascii="Times New Roman" w:hAnsi="Times New Roman" w:cs="Times New Roman"/>
+          <w:b/>
+          <w:bCs/>
+          <w:lang w:val="ru-MD"/>
+        </w:rPr>
+        <w:t xml:space="preserve"> </w:t>
+      </w:r>
+      <w:r>
+        <w:rPr>
+          <w:rFonts w:ascii="Times New Roman" w:hAnsi="Times New Roman" w:cs="Times New Roman"/>
+          <w:b/>
+          <w:bCs/>
+          <w:lang w:val="en-US"/>
+        </w:rPr>
+        <w:t>Gateway</w:t>
+      </w:r>
+      <w:r>
+        <w:rPr>
+          <w:rFonts w:ascii="Times New Roman" w:hAnsi="Times New Roman" w:cs="Times New Roman"/>
+          <w:b/>
+          <w:bCs/>
+          <w:lang w:val="ru-MD"/>
+        </w:rPr>
+        <w:t xml:space="preserve"> (Шлюз)</w:t>
+      </w:r>
+      <w:r>
+        <w:rPr>
+          <w:rFonts w:ascii="Times New Roman" w:hAnsi="Times New Roman" w:cs="Times New Roman"/>
+          <w:lang w:val="ru-MD"/>
+        </w:rPr>
+        <w:t xml:space="preserve">, базирубшийся на паттерне </w:t>
+      </w:r>
+      <w:r>
+        <w:rPr>
+          <w:rFonts w:ascii="Times New Roman" w:hAnsi="Times New Roman" w:cs="Times New Roman"/>
+          <w:b/>
+          <w:bCs/>
+          <w:lang w:val="ru-MD"/>
+        </w:rPr>
+        <w:t>Фасад</w:t>
+      </w:r>
+      <w:r>
+        <w:rPr>
+          <w:rFonts w:ascii="Times New Roman" w:hAnsi="Times New Roman" w:cs="Times New Roman"/>
+          <w:lang w:val="ru-MD"/>
+        </w:rPr>
+        <w:t xml:space="preserve">, </w:t>
+      </w:r>
+      <w:r>
+        <w:rPr>
+          <w:rFonts w:ascii="Times New Roman" w:hAnsi="Times New Roman" w:cs="Times New Roman"/>
+          <w:lang w:val="ru-MD"/>
+        </w:rPr>
+        <w:t>создан для решения данных проблем, путём введения промежуточного Сервиса, инкапсулирующего все остальны</w:t>
+      </w:r>
+      <w:r>
+        <w:rPr>
+          <w:rFonts w:ascii="Times New Roman" w:hAnsi="Times New Roman" w:cs="Times New Roman"/>
+          <w:lang w:val="ru-MD"/>
+        </w:rPr>
+        <w:t>е:</w:t>
+      </w:r>
+    </w:p>
+    <w:p>
+      <w:pPr>
+        <w:jc w:val="center"/>
+        <w:rPr>
+          <w:rFonts w:ascii="Times New Roman" w:hAnsi="Times New Roman" w:cs="Times New Roman"/>
+          <w:lang w:val="ru-MD"/>
+        </w:rPr>
+      </w:pPr>
+      <w:r>
+        <w:rPr>
+          <w:rFonts w:ascii="Times New Roman" w:hAnsi="Times New Roman" w:cs="Times New Roman"/>
+          <w:noProof/>
+          <w:lang w:val="ru-MD"/>
+        </w:rPr>
+        <w:drawing>
+          <wp:inline distT="0" distB="0" distL="0" distR="0" wp14:anchorId="4E01DDF3" wp14:editId="2AF23773">
+            <wp:extent cx="5369357" cy="2196580"/>
+            <wp:effectExtent l="0" t="0" r="3175" b="0"/>
+            <wp:docPr id="6" name="Picture 6"/>
+            <wp:cNvGraphicFramePr>
+              <a:graphicFrameLocks xmlns:a="http://schemas.openxmlformats.org/drawingml/2006/main" noChangeAspect="1"/>
+            </wp:cNvGraphicFramePr>
+            <a:graphic xmlns:a="http://schemas.openxmlformats.org/drawingml/2006/main">
+              <a:graphicData uri="http://schemas.openxmlformats.org/drawingml/2006/picture">
+                <pic:pic xmlns:pic="http://schemas.openxmlformats.org/drawingml/2006/picture">
+                  <pic:nvPicPr>
+                    <pic:cNvPr id="0" name="Picture 3"/>
+                    <pic:cNvPicPr>
+                      <a:picLocks noChangeAspect="1" noChangeArrowheads="1"/>
+                    </pic:cNvPicPr>
+                  </pic:nvPicPr>
+                  <pic:blipFill>
+                    <a:blip r:embed="rId15" cstate="print">
+                      <a:extLst>
+                        <a:ext uri="{28A0092B-C50C-407E-A947-70E740481C1C}">
+                          <a14:useLocalDpi xmlns:a14="http://schemas.microsoft.com/office/drawing/2010/main" val="0"/>
+                        </a:ext>
+                      </a:extLst>
+                    </a:blip>
+                    <a:srcRect/>
+                    <a:stretch>
+                      <a:fillRect/>
+                    </a:stretch>
+                  </pic:blipFill>
+                  <pic:spPr bwMode="auto">
+                    <a:xfrm>
+                      <a:off x="0" y="0"/>
+                      <a:ext cx="5392203" cy="2205926"/>
+                    </a:xfrm>
+                    <a:prstGeom prst="rect">
+                      <a:avLst/>
+                    </a:prstGeom>
+                    <a:noFill/>
+                    <a:ln>
+                      <a:noFill/>
+                    </a:ln>
+                  </pic:spPr>
+                </pic:pic>
+              </a:graphicData>
+            </a:graphic>
+          </wp:inline>
+        </w:drawing>
+      </w:r>
+    </w:p>
+    <w:p>
+      <w:pPr>
+        <w:jc w:val="center"/>
+        <w:rPr>
+          <w:rFonts w:ascii="Times New Roman" w:hAnsi="Times New Roman" w:cs="Times New Roman"/>
+          <w:lang w:val="ru-MD"/>
+        </w:rPr>
+      </w:pPr>
+    </w:p>
+    <w:p>
+      <w:pPr>
+        <w:rPr>
+          <w:rFonts w:ascii="Times New Roman" w:hAnsi="Times New Roman" w:cs="Times New Roman"/>
+        </w:rPr>
+      </w:pPr>
+      <w:r>
+        <w:rPr>
+          <w:rFonts w:ascii="Times New Roman" w:hAnsi="Times New Roman" w:cs="Times New Roman"/>
+        </w:rPr>
+        <w:lastRenderedPageBreak/>
         <w:t xml:space="preserve">Паттерн </w:t>
       </w:r>
       <w:r>
@@ -8864,6 +9278,7 @@
       <w:pPr>
         <w:rPr>
           <w:rFonts w:ascii="Times New Roman" w:hAnsi="Times New Roman" w:cs="Times New Roman"/>
+          <w:lang w:val="ru-MD"/>
         </w:rPr>
       </w:pPr>
     </w:p>
@@ -8973,19 +9388,6 @@
           <w:rFonts w:ascii="Times New Roman" w:hAnsi="Times New Roman" w:cs="Times New Roman"/>
         </w:rPr>
       </w:pPr>
-    </w:p>
-    <w:p>
-      <w:pPr>
-        <w:rPr>
-          <w:rFonts w:ascii="Times New Roman" w:hAnsi="Times New Roman" w:cs="Times New Roman"/>
-        </w:rPr>
-      </w:pPr>
-      <w:r>
-        <w:rPr>
-          <w:rFonts w:ascii="Times New Roman" w:hAnsi="Times New Roman" w:cs="Times New Roman"/>
-        </w:rPr>
-        <w:br w:type="page"/>
-      </w:r>
     </w:p>
     <w:p>
       <w:pPr>
@@ -9007,9 +9409,9 @@
           <w:bCs/>
           <w:sz w:val="28"/>
           <w:szCs w:val="28"/>
-        </w:rPr>
-        <w:lastRenderedPageBreak/>
-        <w:t xml:space="preserve">Журналирование </w:t>
+          <w:lang w:val="ru-MD"/>
+        </w:rPr>
+        <w:t xml:space="preserve">Паттерн </w:t>
       </w:r>
       <w:r>
         <w:rPr>
@@ -9020,7 +9422,100 @@
           <w:szCs w:val="28"/>
           <w:lang w:val="en-US"/>
         </w:rPr>
-        <w:t>(Logging)</w:t>
+        <w:t>API Decomposition</w:t>
+      </w:r>
+    </w:p>
+    <w:p>
+      <w:pPr>
+        <w:ind w:left="360"/>
+        <w:rPr>
+          <w:rFonts w:ascii="Times New Roman" w:hAnsi="Times New Roman" w:cs="Times New Roman"/>
+        </w:rPr>
+      </w:pPr>
+      <w:r>
+        <w:rPr>
+          <w:rFonts w:ascii="Times New Roman" w:hAnsi="Times New Roman" w:cs="Times New Roman"/>
+        </w:rPr>
+        <w:t>фыв</w:t>
+      </w:r>
+    </w:p>
+    <w:p>
+      <w:pPr>
+        <w:ind w:left="360"/>
+        <w:rPr>
+          <w:rFonts w:ascii="Times New Roman" w:hAnsi="Times New Roman" w:cs="Times New Roman"/>
+        </w:rPr>
+      </w:pPr>
+    </w:p>
+    <w:p>
+      <w:pPr>
+        <w:rPr>
+          <w:rFonts w:ascii="Times New Roman" w:hAnsi="Times New Roman" w:cs="Times New Roman"/>
+        </w:rPr>
+      </w:pPr>
+      <w:r>
+        <w:rPr>
+          <w:rFonts w:ascii="Times New Roman" w:hAnsi="Times New Roman" w:cs="Times New Roman"/>
+        </w:rPr>
+        <w:br w:type="page"/>
+      </w:r>
+    </w:p>
+    <w:p>
+      <w:pPr>
+        <w:ind w:left="360"/>
+        <w:jc w:val="center"/>
+        <w:rPr>
+          <w:rFonts w:ascii="Times New Roman" w:hAnsi="Times New Roman" w:cs="Times New Roman"/>
+          <w:b/>
+          <w:bCs/>
+          <w:sz w:val="28"/>
+          <w:szCs w:val="28"/>
+          <w:lang w:val="ru-MD"/>
+        </w:rPr>
+      </w:pPr>
+      <w:r>
+        <w:rPr>
+          <w:rFonts w:ascii="Times New Roman" w:hAnsi="Times New Roman" w:cs="Times New Roman"/>
+          <w:b/>
+          <w:bCs/>
+          <w:sz w:val="28"/>
+          <w:szCs w:val="28"/>
+        </w:rPr>
+        <w:lastRenderedPageBreak/>
+        <w:t xml:space="preserve">Журналирование </w:t>
+      </w:r>
+      <w:r>
+        <w:rPr>
+          <w:rFonts w:ascii="Times New Roman" w:hAnsi="Times New Roman" w:cs="Times New Roman"/>
+          <w:b/>
+          <w:bCs/>
+          <w:sz w:val="28"/>
+          <w:szCs w:val="28"/>
+          <w:lang w:val="ru-MD"/>
+        </w:rPr>
+        <w:t>(</w:t>
+      </w:r>
+      <w:r>
+        <w:rPr>
+          <w:rFonts w:ascii="Times New Roman" w:hAnsi="Times New Roman" w:cs="Times New Roman"/>
+          <w:b/>
+          <w:bCs/>
+          <w:sz w:val="28"/>
+          <w:szCs w:val="28"/>
+          <w:lang w:val="en-US"/>
+        </w:rPr>
+        <w:t>Logging</w:t>
+      </w:r>
+      <w:r>
+        <w:rPr>
+          <w:rFonts w:ascii="Times New Roman" w:hAnsi="Times New Roman" w:cs="Times New Roman"/>
+          <w:b/>
+          <w:bCs/>
+          <w:sz w:val="28"/>
+          <w:szCs w:val="28"/>
+          <w:lang w:val="ru-MD"/>
+        </w:rPr>
+        <w:t>)</w:t>
       </w:r>
     </w:p>
     <w:p>
@@ -9228,7 +9723,6 @@
           <w:szCs w:val="28"/>
         </w:rPr>
       </w:pPr>
-      <w:bookmarkStart w:id="6" w:name="_Toc101304552"/>
       <w:r>
         <w:rPr>
           <w:rFonts w:ascii="Times New Roman" w:hAnsi="Times New Roman" w:cs="Times New Roman"/>
@@ -9260,7 +9754,6 @@
         </w:rPr>
         <w:t>микросервиса.</w:t>
       </w:r>
-      <w:bookmarkEnd w:id="6"/>
     </w:p>
     <w:p>
       <w:pPr>
@@ -9369,7 +9862,7 @@
           <w:lang w:val="ru-MD"/>
         </w:rPr>
       </w:pPr>
-      <w:bookmarkStart w:id="7" w:name="_Toc101304553"/>
+      <w:bookmarkStart w:id="6" w:name="_Toc101339472"/>
       <w:r>
         <w:rPr>
           <w:rFonts w:ascii="Times New Roman" w:hAnsi="Times New Roman" w:cs="Times New Roman"/>
@@ -9398,7 +9891,7 @@
         </w:rPr>
         <w:t>.</w:t>
       </w:r>
-      <w:bookmarkEnd w:id="7"/>
+      <w:bookmarkEnd w:id="6"/>
     </w:p>
     <w:p>
       <w:pPr>
@@ -9530,7 +10023,7 @@
           <w:lang w:val="ru-MD"/>
         </w:rPr>
       </w:pPr>
-      <w:bookmarkStart w:id="8" w:name="_Toc101304554"/>
+      <w:bookmarkStart w:id="7" w:name="_Toc101339473"/>
       <w:r>
         <w:rPr>
           <w:rFonts w:ascii="Times New Roman" w:hAnsi="Times New Roman" w:cs="Times New Roman"/>
@@ -9550,7 +10043,7 @@
         </w:rPr>
         <w:t xml:space="preserve"> проекта.</w:t>
       </w:r>
-      <w:bookmarkEnd w:id="8"/>
+      <w:bookmarkEnd w:id="7"/>
     </w:p>
     <w:p>
       <w:pPr>
@@ -9611,7 +10104,7 @@
           <w:szCs w:val="36"/>
         </w:rPr>
       </w:pPr>
-      <w:bookmarkStart w:id="9" w:name="_Toc101304555"/>
+      <w:bookmarkStart w:id="8" w:name="_Toc101339474"/>
       <w:r>
         <w:rPr>
           <w:rFonts w:ascii="Times New Roman" w:hAnsi="Times New Roman" w:cs="Times New Roman"/>
@@ -9622,7 +10115,7 @@
         <w:lastRenderedPageBreak/>
         <w:t>Заключение</w:t>
       </w:r>
-      <w:bookmarkEnd w:id="9"/>
+      <w:bookmarkEnd w:id="8"/>
     </w:p>
     <w:p>
       <w:pPr>
@@ -9674,7 +10167,7 @@
           <w:rFonts w:ascii="Times New Roman" w:hAnsi="Times New Roman" w:cs="Times New Roman"/>
         </w:rPr>
       </w:pPr>
-      <w:bookmarkStart w:id="10" w:name="_Toc101304556"/>
+      <w:bookmarkStart w:id="9" w:name="_Toc101339475"/>
       <w:r>
         <w:rPr>
           <w:rFonts w:ascii="Times New Roman" w:hAnsi="Times New Roman" w:cs="Times New Roman"/>
@@ -9695,7 +10188,7 @@
         </w:rPr>
         <w:t>:</w:t>
       </w:r>
-      <w:bookmarkEnd w:id="10"/>
+      <w:bookmarkEnd w:id="9"/>
     </w:p>
     <w:p>
       <w:pPr>
@@ -9756,7 +10249,7 @@
           <w:rFonts w:ascii="Times New Roman" w:hAnsi="Times New Roman" w:cs="Times New Roman"/>
         </w:rPr>
       </w:pPr>
-      <w:bookmarkStart w:id="11" w:name="_Toc101304557"/>
+      <w:bookmarkStart w:id="10" w:name="_Toc101339476"/>
       <w:r>
         <w:rPr>
           <w:rFonts w:ascii="Times New Roman" w:hAnsi="Times New Roman" w:cs="Times New Roman"/>
@@ -9764,7 +10257,7 @@
         <w:lastRenderedPageBreak/>
         <w:t>Приложения</w:t>
       </w:r>
-      <w:bookmarkEnd w:id="11"/>
+      <w:bookmarkEnd w:id="10"/>
     </w:p>
     <w:p>
       <w:pPr>
@@ -9884,12 +10377,12 @@
       </w:pPr>
     </w:p>
     <w:sectPr>
-      <w:headerReference w:type="even" r:id="rId14"/>
-      <w:headerReference w:type="default" r:id="rId15"/>
-      <w:footerReference w:type="even" r:id="rId16"/>
-      <w:footerReference w:type="default" r:id="rId17"/>
-      <w:headerReference w:type="first" r:id="rId18"/>
-      <w:footerReference w:type="first" r:id="rId19"/>
+      <w:headerReference w:type="even" r:id="rId16"/>
+      <w:headerReference w:type="default" r:id="rId17"/>
+      <w:footerReference w:type="even" r:id="rId18"/>
+      <w:footerReference w:type="default" r:id="rId19"/>
+      <w:headerReference w:type="first" r:id="rId20"/>
+      <w:footerReference w:type="first" r:id="rId21"/>
       <w:pgSz w:w="11906" w:h="16838"/>
       <w:pgMar w:top="850" w:right="850" w:bottom="850" w:left="1417" w:header="708" w:footer="708" w:gutter="0"/>
       <w:pgNumType w:start="1"/>
@@ -13577,7 +14070,7 @@
   <w:abstractNum w:abstractNumId="33" w15:restartNumberingAfterBreak="0">
     <w:nsid w:val="7D1147F6"/>
     <w:multiLevelType w:val="hybridMultilevel"/>
-    <w:tmpl w:val="2E1AE01C"/>
+    <w:tmpl w:val="D2EA143A"/>
     <w:lvl w:ilvl="0" w:tplc="04090001">
       <w:start w:val="1"/>
       <w:numFmt w:val="bullet"/>

</xml_diff>

<commit_message>
Added links to literature
</commit_message>
<xml_diff>
--- a/Semester 6/Diploma/Дипломная работа Чобану Артём I1902.docx
+++ b/Semester 6/Diploma/Дипломная работа Чобану Артём I1902.docx
@@ -3395,6 +3395,7 @@
           <w:rFonts w:ascii="Times New Roman" w:hAnsi="Times New Roman" w:cs="Times New Roman"/>
           <w:sz w:val="24"/>
           <w:szCs w:val="24"/>
+          <w:lang w:val="en-US"/>
         </w:rPr>
       </w:pPr>
       <w:r>
@@ -3918,6 +3919,7 @@
           <w:rFonts w:ascii="Times New Roman" w:hAnsi="Times New Roman" w:cs="Times New Roman"/>
           <w:sz w:val="24"/>
           <w:szCs w:val="24"/>
+          <w:lang w:val="en-US"/>
         </w:rPr>
       </w:pPr>
       <w:r>
@@ -3968,6 +3970,25 @@
           <w:szCs w:val="24"/>
         </w:rPr>
         <w:t>необходимых данных.</w:t>
+      </w:r>
+      <w:r>
+        <w:rPr>
+          <w:rFonts w:ascii="Times New Roman" w:hAnsi="Times New Roman" w:cs="Times New Roman"/>
+          <w:sz w:val="24"/>
+          <w:szCs w:val="24"/>
+        </w:rPr>
+        <w:t xml:space="preserve"> </w:t>
+      </w:r>
+      <w:r>
+        <w:rPr>
+          <w:rFonts w:ascii="Times New Roman" w:hAnsi="Times New Roman" w:cs="Times New Roman"/>
+          <w:b/>
+          <w:bCs/>
+          <w:sz w:val="24"/>
+          <w:szCs w:val="24"/>
+          <w:lang w:val="en-US"/>
+        </w:rPr>
+        <w:t>[4]</w:t>
       </w:r>
     </w:p>
     <w:p>
@@ -5533,18 +5554,20 @@
       <w:r>
         <w:rPr>
           <w:rFonts w:ascii="Times New Roman" w:hAnsi="Times New Roman" w:cs="Times New Roman"/>
+          <w:b/>
+          <w:bCs/>
+          <w:sz w:val="24"/>
+          <w:szCs w:val="24"/>
+        </w:rPr>
+        <w:t xml:space="preserve"> [1]</w:t>
+      </w:r>
+      <w:r>
+        <w:rPr>
+          <w:rFonts w:ascii="Times New Roman" w:hAnsi="Times New Roman" w:cs="Times New Roman"/>
           <w:sz w:val="24"/>
           <w:szCs w:val="24"/>
         </w:rPr>
         <w:t xml:space="preserve"> друг с другом Сервисов.</w:t>
-      </w:r>
-      <w:r>
-        <w:rPr>
-          <w:rFonts w:ascii="Times New Roman" w:hAnsi="Times New Roman" w:cs="Times New Roman"/>
-          <w:sz w:val="24"/>
-          <w:szCs w:val="24"/>
-        </w:rPr>
-        <w:t xml:space="preserve"> </w:t>
       </w:r>
     </w:p>
     <w:p>
@@ -9416,6 +9439,7 @@
         <w:jc w:val="both"/>
         <w:rPr>
           <w:rFonts w:ascii="Times New Roman" w:hAnsi="Times New Roman" w:cs="Times New Roman"/>
+          <w:lang w:val="en-US"/>
         </w:rPr>
       </w:pPr>
       <w:r>
@@ -9451,6 +9475,51 @@
           <w:rFonts w:ascii="Times New Roman" w:hAnsi="Times New Roman" w:cs="Times New Roman"/>
         </w:rPr>
         <w:t xml:space="preserve">. После этого, происходит удаление сообщений. </w:t>
+      </w:r>
+      <w:r>
+        <w:rPr>
+          <w:rFonts w:ascii="Times New Roman" w:hAnsi="Times New Roman" w:cs="Times New Roman"/>
+          <w:b/>
+          <w:bCs/>
+          <w:lang w:val="en-US"/>
+        </w:rPr>
+        <w:t>[1</w:t>
+      </w:r>
+      <w:r>
+        <w:rPr>
+          <w:rFonts w:ascii="Times New Roman" w:hAnsi="Times New Roman" w:cs="Times New Roman"/>
+          <w:b/>
+          <w:bCs/>
+          <w:lang w:val="en-US"/>
+        </w:rPr>
+        <w:t>2</w:t>
+      </w:r>
+      <w:r>
+        <w:rPr>
+          <w:rFonts w:ascii="Times New Roman" w:hAnsi="Times New Roman" w:cs="Times New Roman"/>
+          <w:b/>
+          <w:bCs/>
+          <w:lang w:val="en-US"/>
+        </w:rPr>
+        <w:t>], [1</w:t>
+      </w:r>
+      <w:r>
+        <w:rPr>
+          <w:rFonts w:ascii="Times New Roman" w:hAnsi="Times New Roman" w:cs="Times New Roman"/>
+          <w:b/>
+          <w:bCs/>
+          <w:lang w:val="en-US"/>
+        </w:rPr>
+        <w:t>3</w:t>
+      </w:r>
+      <w:r>
+        <w:rPr>
+          <w:rFonts w:ascii="Times New Roman" w:hAnsi="Times New Roman" w:cs="Times New Roman"/>
+          <w:b/>
+          <w:bCs/>
+          <w:lang w:val="en-US"/>
+        </w:rPr>
+        <w:t>]</w:t>
       </w:r>
     </w:p>
     <w:p>
@@ -9565,7 +9634,6 @@
       <w:r>
         <w:rPr>
           <w:rFonts w:ascii="Times New Roman" w:hAnsi="Times New Roman" w:cs="Times New Roman"/>
-          <w:lang w:val="en-US"/>
         </w:rPr>
         <w:t xml:space="preserve"> </w:t>
       </w:r>
@@ -11176,6 +11244,20 @@
         </w:rPr>
         <w:t xml:space="preserve"> при этом обслуживать приложения с разными требованиями.</w:t>
       </w:r>
+      <w:r>
+        <w:rPr>
+          <w:rFonts w:ascii="Times New Roman" w:hAnsi="Times New Roman" w:cs="Times New Roman"/>
+        </w:rPr>
+        <w:t xml:space="preserve"> </w:t>
+      </w:r>
+      <w:r>
+        <w:rPr>
+          <w:rFonts w:ascii="Times New Roman" w:hAnsi="Times New Roman" w:cs="Times New Roman"/>
+          <w:b/>
+          <w:bCs/>
+        </w:rPr>
+        <w:t>[10]</w:t>
+      </w:r>
     </w:p>
     <w:p>
       <w:pPr>
@@ -11257,7 +11339,6 @@
       <w:r>
         <w:rPr>
           <w:rFonts w:ascii="Times New Roman" w:hAnsi="Times New Roman" w:cs="Times New Roman"/>
-          <w:lang w:val="en-US"/>
         </w:rPr>
         <w:t xml:space="preserve"> </w:t>
       </w:r>
@@ -11327,6 +11408,8 @@
         <w:jc w:val="both"/>
         <w:rPr>
           <w:rFonts w:ascii="Times New Roman" w:hAnsi="Times New Roman" w:cs="Times New Roman"/>
+          <w:b/>
+          <w:bCs/>
         </w:rPr>
       </w:pPr>
       <w:r>
@@ -11360,6 +11443,12 @@
           <w:rFonts w:ascii="Times New Roman" w:hAnsi="Times New Roman" w:cs="Times New Roman"/>
         </w:rPr>
         <w:t xml:space="preserve"> может выступать в качестве посредника, предназначенного для авторизации:</w:t>
+      </w:r>
+      <w:r>
+        <w:rPr>
+          <w:rFonts w:ascii="Times New Roman" w:hAnsi="Times New Roman" w:cs="Times New Roman"/>
+        </w:rPr>
+        <w:t xml:space="preserve"> </w:t>
       </w:r>
     </w:p>
     <w:p>
@@ -11431,6 +11520,7 @@
         <w:jc w:val="center"/>
         <w:rPr>
           <w:rFonts w:ascii="Times New Roman" w:hAnsi="Times New Roman" w:cs="Times New Roman"/>
+          <w:lang w:val="en-US"/>
         </w:rPr>
       </w:pPr>
       <w:r>
@@ -11602,6 +11692,12 @@
           <w:rFonts w:ascii="Times New Roman" w:hAnsi="Times New Roman" w:cs="Times New Roman"/>
         </w:rPr>
         <w:t>.</w:t>
+      </w:r>
+      <w:r>
+        <w:rPr>
+          <w:rFonts w:ascii="Times New Roman" w:hAnsi="Times New Roman" w:cs="Times New Roman"/>
+        </w:rPr>
+        <w:t xml:space="preserve"> </w:t>
       </w:r>
     </w:p>
     <w:p>
@@ -11746,6 +11842,7 @@
         <w:jc w:val="both"/>
         <w:rPr>
           <w:rFonts w:ascii="Times New Roman" w:hAnsi="Times New Roman" w:cs="Times New Roman"/>
+          <w:lang w:val="en-US"/>
         </w:rPr>
       </w:pPr>
       <w:r>
@@ -11771,6 +11868,22 @@
           <w:rFonts w:ascii="Times New Roman" w:hAnsi="Times New Roman" w:cs="Times New Roman"/>
         </w:rPr>
         <w:t>:</w:t>
+      </w:r>
+      <w:r>
+        <w:rPr>
+          <w:rFonts w:ascii="Times New Roman" w:hAnsi="Times New Roman" w:cs="Times New Roman"/>
+          <w:lang w:val="en-US"/>
+        </w:rPr>
+        <w:t xml:space="preserve"> </w:t>
+      </w:r>
+      <w:r>
+        <w:rPr>
+          <w:rFonts w:ascii="Times New Roman" w:hAnsi="Times New Roman" w:cs="Times New Roman"/>
+          <w:b/>
+          <w:bCs/>
+          <w:lang w:val="en-US"/>
+        </w:rPr>
+        <w:t>[16]</w:t>
       </w:r>
     </w:p>
     <w:p>
@@ -15133,7 +15246,7 @@
           <w:rFonts w:ascii="Times New Roman" w:hAnsi="Times New Roman" w:cs="Times New Roman"/>
           <w:sz w:val="24"/>
           <w:szCs w:val="24"/>
-          <w:lang w:val="ru-MD"/>
+          <w:lang w:val="en-US"/>
         </w:rPr>
       </w:pPr>
       <w:r>
@@ -15324,6 +15437,17 @@
           <w:lang w:val="ru-MD"/>
         </w:rPr>
         <w:t xml:space="preserve"> </w:t>
+      </w:r>
+      <w:r>
+        <w:rPr>
+          <w:rFonts w:ascii="Times New Roman" w:hAnsi="Times New Roman" w:cs="Times New Roman"/>
+          <w:b/>
+          <w:bCs/>
+          <w:sz w:val="24"/>
+          <w:szCs w:val="24"/>
+          <w:lang w:val="en-US"/>
+        </w:rPr>
+        <w:t>[14]</w:t>
       </w:r>
     </w:p>
     <w:p>
@@ -15780,7 +15904,6 @@
       <w:r>
         <w:rPr>
           <w:rFonts w:ascii="Times New Roman" w:hAnsi="Times New Roman" w:cs="Times New Roman"/>
-          <w:lang w:val="en-US"/>
         </w:rPr>
         <w:t xml:space="preserve"> </w:t>
       </w:r>
@@ -16964,7 +17087,21 @@
           <w:rFonts w:ascii="Times New Roman" w:hAnsi="Times New Roman" w:cs="Times New Roman"/>
           <w:lang w:val="ru-MD"/>
         </w:rPr>
-        <w:t xml:space="preserve">Закрытая и Откртая </w:t>
+        <w:t>Закрытая и Откр</w:t>
+      </w:r>
+      <w:r>
+        <w:rPr>
+          <w:rFonts w:ascii="Times New Roman" w:hAnsi="Times New Roman" w:cs="Times New Roman"/>
+          <w:lang w:val="ru-MD"/>
+        </w:rPr>
+        <w:t>ы</w:t>
+      </w:r>
+      <w:r>
+        <w:rPr>
+          <w:rFonts w:ascii="Times New Roman" w:hAnsi="Times New Roman" w:cs="Times New Roman"/>
+          <w:lang w:val="ru-MD"/>
+        </w:rPr>
+        <w:t xml:space="preserve">тая </w:t>
       </w:r>
       <w:r>
         <w:rPr>
@@ -17467,7 +17604,6 @@
           <w:rFonts w:ascii="Times New Roman" w:hAnsi="Times New Roman" w:cs="Times New Roman"/>
           <w:sz w:val="24"/>
           <w:szCs w:val="24"/>
-          <w:lang w:val="ru-MD"/>
         </w:rPr>
       </w:pPr>
       <w:r>
@@ -17647,6 +17783,66 @@
         </w:rPr>
         <w:t xml:space="preserve"> </w:t>
       </w:r>
+      <w:r>
+        <w:rPr>
+          <w:rFonts w:ascii="Times New Roman" w:hAnsi="Times New Roman" w:cs="Times New Roman"/>
+          <w:b/>
+          <w:bCs/>
+          <w:sz w:val="24"/>
+          <w:szCs w:val="24"/>
+        </w:rPr>
+        <w:t>[15</w:t>
+      </w:r>
+      <w:r>
+        <w:rPr>
+          <w:rFonts w:ascii="Times New Roman" w:hAnsi="Times New Roman" w:cs="Times New Roman"/>
+          <w:b/>
+          <w:bCs/>
+          <w:sz w:val="24"/>
+          <w:szCs w:val="24"/>
+        </w:rPr>
+        <w:t>]</w:t>
+      </w:r>
+      <w:r>
+        <w:rPr>
+          <w:rFonts w:ascii="Times New Roman" w:hAnsi="Times New Roman" w:cs="Times New Roman"/>
+          <w:b/>
+          <w:bCs/>
+          <w:sz w:val="24"/>
+          <w:szCs w:val="24"/>
+        </w:rPr>
+        <w:t xml:space="preserve">, </w:t>
+      </w:r>
+      <w:r>
+        <w:rPr>
+          <w:rFonts w:ascii="Times New Roman" w:hAnsi="Times New Roman" w:cs="Times New Roman"/>
+          <w:b/>
+          <w:bCs/>
+          <w:sz w:val="24"/>
+          <w:szCs w:val="24"/>
+        </w:rPr>
+        <w:t>[</w:t>
+      </w:r>
+      <w:r>
+        <w:rPr>
+          <w:rFonts w:ascii="Times New Roman" w:hAnsi="Times New Roman" w:cs="Times New Roman"/>
+          <w:b/>
+          <w:bCs/>
+          <w:sz w:val="24"/>
+          <w:szCs w:val="24"/>
+        </w:rPr>
+        <w:t>17</w:t>
+      </w:r>
+      <w:r>
+        <w:rPr>
+          <w:rFonts w:ascii="Times New Roman" w:hAnsi="Times New Roman" w:cs="Times New Roman"/>
+          <w:b/>
+          <w:bCs/>
+          <w:sz w:val="24"/>
+          <w:szCs w:val="24"/>
+        </w:rPr>
+        <w:t>]</w:t>
+      </w:r>
     </w:p>
     <w:p>
       <w:pPr>
@@ -17666,7 +17862,34 @@
           <w:szCs w:val="24"/>
           <w:lang w:val="ru-MD"/>
         </w:rPr>
-        <w:t xml:space="preserve">Чаще всего, данную архитектуру изображают с применением </w:t>
+        <w:t>Данная архитектура также может состоять из любого количества слоёв, но ч</w:t>
+      </w:r>
+      <w:r>
+        <w:rPr>
+          <w:rFonts w:ascii="Times New Roman" w:hAnsi="Times New Roman" w:cs="Times New Roman"/>
+          <w:sz w:val="24"/>
+          <w:szCs w:val="24"/>
+          <w:lang w:val="ru-MD"/>
+        </w:rPr>
+        <w:t>аще всего</w:t>
+      </w:r>
+      <w:r>
+        <w:rPr>
+          <w:rFonts w:ascii="Times New Roman" w:hAnsi="Times New Roman" w:cs="Times New Roman"/>
+          <w:sz w:val="24"/>
+          <w:szCs w:val="24"/>
+          <w:lang w:val="ru-MD"/>
+        </w:rPr>
+        <w:t xml:space="preserve"> её </w:t>
+      </w:r>
+      <w:r>
+        <w:rPr>
+          <w:rFonts w:ascii="Times New Roman" w:hAnsi="Times New Roman" w:cs="Times New Roman"/>
+          <w:sz w:val="24"/>
+          <w:szCs w:val="24"/>
+          <w:lang w:val="ru-MD"/>
+        </w:rPr>
+        <w:t xml:space="preserve">изображают с применением </w:t>
       </w:r>
       <w:r>
         <w:rPr>
@@ -18171,7 +18394,6 @@
           <w:rFonts w:ascii="Times New Roman" w:hAnsi="Times New Roman" w:cs="Times New Roman"/>
           <w:sz w:val="24"/>
           <w:szCs w:val="24"/>
-          <w:lang w:val="ru-MD"/>
         </w:rPr>
       </w:pPr>
       <w:r>
@@ -18218,20 +18440,46 @@
           <w:rFonts w:ascii="Times New Roman" w:hAnsi="Times New Roman" w:cs="Times New Roman"/>
           <w:lang w:val="ru-MD"/>
         </w:rPr>
-        <w:t>Чистая архитектура (Роберт К. Мартин).</w:t>
-      </w:r>
-    </w:p>
-    <w:p>
-      <w:pPr>
-        <w:ind w:left="360"/>
-        <w:jc w:val="center"/>
-        <w:rPr>
-          <w:rFonts w:ascii="Times New Roman" w:hAnsi="Times New Roman" w:cs="Times New Roman"/>
-          <w:sz w:val="24"/>
-          <w:szCs w:val="24"/>
-          <w:lang w:val="ru-MD"/>
-        </w:rPr>
-      </w:pPr>
+        <w:t>Чистая архитектура</w:t>
+      </w:r>
+      <w:r>
+        <w:rPr>
+          <w:rFonts w:ascii="Times New Roman" w:hAnsi="Times New Roman" w:cs="Times New Roman"/>
+          <w:lang w:val="ru-MD"/>
+        </w:rPr>
+        <w:t>.</w:t>
+      </w:r>
+      <w:r>
+        <w:rPr>
+          <w:rFonts w:ascii="Times New Roman" w:hAnsi="Times New Roman" w:cs="Times New Roman"/>
+          <w:lang w:val="ru-MD"/>
+        </w:rPr>
+        <w:t xml:space="preserve"> </w:t>
+      </w:r>
+      <w:r>
+        <w:rPr>
+          <w:rFonts w:ascii="Times New Roman" w:hAnsi="Times New Roman" w:cs="Times New Roman"/>
+          <w:b/>
+          <w:bCs/>
+        </w:rPr>
+        <w:t>[1</w:t>
+      </w:r>
+      <w:r>
+        <w:rPr>
+          <w:rFonts w:ascii="Times New Roman" w:hAnsi="Times New Roman" w:cs="Times New Roman"/>
+          <w:b/>
+          <w:bCs/>
+        </w:rPr>
+        <w:t>7</w:t>
+      </w:r>
+      <w:r>
+        <w:rPr>
+          <w:rFonts w:ascii="Times New Roman" w:hAnsi="Times New Roman" w:cs="Times New Roman"/>
+          <w:b/>
+          <w:bCs/>
+        </w:rPr>
+        <w:t>, 203]</w:t>
+      </w:r>
     </w:p>
     <w:p>
       <w:pPr>
@@ -18502,20 +18750,17 @@
     </w:p>
     <w:p>
       <w:pPr>
-        <w:jc w:val="both"/>
-        <w:rPr>
-          <w:rFonts w:ascii="Times New Roman" w:hAnsi="Times New Roman" w:cs="Times New Roman"/>
-          <w:sz w:val="24"/>
-          <w:szCs w:val="24"/>
-          <w:lang w:val="ru-MD"/>
-        </w:rPr>
-      </w:pPr>
-      <w:r>
-        <w:rPr>
-          <w:rFonts w:ascii="Times New Roman" w:hAnsi="Times New Roman" w:cs="Times New Roman"/>
-          <w:sz w:val="24"/>
-          <w:szCs w:val="24"/>
-          <w:lang w:val="ru-MD"/>
+        <w:rPr>
+          <w:rFonts w:ascii="Times New Roman" w:hAnsi="Times New Roman" w:cs="Times New Roman"/>
+          <w:sz w:val="24"/>
+          <w:szCs w:val="24"/>
+        </w:rPr>
+      </w:pPr>
+      <w:r>
+        <w:rPr>
+          <w:rFonts w:ascii="Times New Roman" w:hAnsi="Times New Roman" w:cs="Times New Roman"/>
+          <w:sz w:val="24"/>
+          <w:szCs w:val="24"/>
         </w:rPr>
         <w:br w:type="page"/>
       </w:r>
@@ -19800,6 +20045,25 @@
           <w:szCs w:val="24"/>
         </w:rPr>
         <w:t>, и прямая привязка слоёв.</w:t>
+      </w:r>
+      <w:r>
+        <w:rPr>
+          <w:rFonts w:ascii="Times New Roman" w:hAnsi="Times New Roman" w:cs="Times New Roman"/>
+          <w:sz w:val="24"/>
+          <w:szCs w:val="24"/>
+        </w:rPr>
+        <w:t xml:space="preserve"> </w:t>
+      </w:r>
+      <w:r>
+        <w:rPr>
+          <w:rFonts w:ascii="Times New Roman" w:hAnsi="Times New Roman" w:cs="Times New Roman"/>
+          <w:b/>
+          <w:bCs/>
+          <w:sz w:val="24"/>
+          <w:szCs w:val="24"/>
+          <w:lang w:val="en-US"/>
+        </w:rPr>
+        <w:t>[8]</w:t>
       </w:r>
     </w:p>
     <w:p>
@@ -19902,7 +20166,6 @@
       <w:r>
         <w:rPr>
           <w:rFonts w:ascii="Times New Roman" w:hAnsi="Times New Roman" w:cs="Times New Roman"/>
-          <w:lang w:val="en-US"/>
         </w:rPr>
         <w:t xml:space="preserve"> </w:t>
       </w:r>
@@ -21787,7 +22050,6 @@
       <w:r>
         <w:rPr>
           <w:rFonts w:ascii="Times New Roman" w:hAnsi="Times New Roman" w:cs="Times New Roman"/>
-          <w:lang w:val="en-US"/>
         </w:rPr>
         <w:t xml:space="preserve"> </w:t>
       </w:r>
@@ -25903,7 +26165,13 @@
           <w:rFonts w:ascii="Times New Roman" w:hAnsi="Times New Roman" w:cs="Times New Roman"/>
           <w:lang w:val="en-US"/>
         </w:rPr>
-        <w:t xml:space="preserve">Solution </w:t>
+        <w:t>Solution</w:t>
+      </w:r>
+      <w:r>
+        <w:rPr>
+          <w:rFonts w:ascii="Times New Roman" w:hAnsi="Times New Roman" w:cs="Times New Roman"/>
+        </w:rPr>
+        <w:t xml:space="preserve"> </w:t>
       </w:r>
       <w:r>
         <w:rPr>
@@ -31558,7 +31826,6 @@
           <w:color w:val="000000"/>
           <w:sz w:val="16"/>
           <w:szCs w:val="16"/>
-          <w:lang w:val="en-US"/>
         </w:rPr>
       </w:pPr>
       <w:r>
@@ -31587,9 +31854,27 @@
           <w:color w:val="000000"/>
           <w:sz w:val="16"/>
           <w:szCs w:val="16"/>
-          <w:lang w:val="en-US"/>
-        </w:rPr>
-        <w:t xml:space="preserve"> services;</w:t>
+        </w:rPr>
+        <w:t xml:space="preserve"> </w:t>
+      </w:r>
+      <w:r>
+        <w:rPr>
+          <w:rFonts w:ascii="Times New Roman" w:hAnsi="Times New Roman" w:cs="Times New Roman"/>
+          <w:color w:val="000000"/>
+          <w:sz w:val="16"/>
+          <w:szCs w:val="16"/>
+          <w:lang w:val="en-US"/>
+        </w:rPr>
+        <w:t>services</w:t>
+      </w:r>
+      <w:r>
+        <w:rPr>
+          <w:rFonts w:ascii="Times New Roman" w:hAnsi="Times New Roman" w:cs="Times New Roman"/>
+          <w:color w:val="000000"/>
+          <w:sz w:val="16"/>
+          <w:szCs w:val="16"/>
+        </w:rPr>
+        <w:t>;</w:t>
       </w:r>
     </w:p>
     <w:p>
@@ -31603,16 +31888,14 @@
           <w:rFonts w:ascii="Times New Roman" w:hAnsi="Times New Roman" w:cs="Times New Roman"/>
           <w:sz w:val="16"/>
           <w:szCs w:val="16"/>
-          <w:lang w:val="en-US"/>
-        </w:rPr>
-      </w:pPr>
-      <w:r>
-        <w:rPr>
-          <w:rFonts w:ascii="Times New Roman" w:hAnsi="Times New Roman" w:cs="Times New Roman"/>
-          <w:color w:val="000000"/>
-          <w:sz w:val="16"/>
-          <w:szCs w:val="16"/>
-          <w:lang w:val="en-US"/>
+        </w:rPr>
+      </w:pPr>
+      <w:r>
+        <w:rPr>
+          <w:rFonts w:ascii="Times New Roman" w:hAnsi="Times New Roman" w:cs="Times New Roman"/>
+          <w:color w:val="000000"/>
+          <w:sz w:val="16"/>
+          <w:szCs w:val="16"/>
         </w:rPr>
         <w:t xml:space="preserve"> }</w:t>
       </w:r>
@@ -31628,7 +31911,6 @@
           <w:rFonts w:ascii="Times New Roman" w:hAnsi="Times New Roman" w:cs="Times New Roman"/>
           <w:sz w:val="24"/>
           <w:szCs w:val="24"/>
-          <w:lang w:val="en-US"/>
         </w:rPr>
       </w:pPr>
     </w:p>
@@ -31643,7 +31925,6 @@
           <w:rFonts w:ascii="Times New Roman" w:hAnsi="Times New Roman" w:cs="Times New Roman"/>
           <w:sz w:val="24"/>
           <w:szCs w:val="24"/>
-          <w:lang w:val="en-US"/>
         </w:rPr>
       </w:pPr>
       <w:r>
@@ -31659,7 +31940,6 @@
           <w:rFonts w:ascii="Times New Roman" w:hAnsi="Times New Roman" w:cs="Times New Roman"/>
           <w:sz w:val="24"/>
           <w:szCs w:val="24"/>
-          <w:lang w:val="en-US"/>
         </w:rPr>
         <w:t xml:space="preserve"> </w:t>
       </w:r>
@@ -31676,7 +31956,6 @@
           <w:rFonts w:ascii="Times New Roman" w:hAnsi="Times New Roman" w:cs="Times New Roman"/>
           <w:sz w:val="24"/>
           <w:szCs w:val="24"/>
-          <w:lang w:val="en-US"/>
         </w:rPr>
         <w:t xml:space="preserve"> </w:t>
       </w:r>
@@ -31693,7 +31972,6 @@
           <w:rFonts w:ascii="Times New Roman" w:hAnsi="Times New Roman" w:cs="Times New Roman"/>
           <w:sz w:val="24"/>
           <w:szCs w:val="24"/>
-          <w:lang w:val="en-US"/>
         </w:rPr>
         <w:t xml:space="preserve"> </w:t>
       </w:r>
@@ -31710,7 +31988,6 @@
           <w:rFonts w:ascii="Times New Roman" w:hAnsi="Times New Roman" w:cs="Times New Roman"/>
           <w:sz w:val="24"/>
           <w:szCs w:val="24"/>
-          <w:lang w:val="en-US"/>
         </w:rPr>
         <w:t xml:space="preserve"> </w:t>
       </w:r>
@@ -31727,7 +32004,6 @@
           <w:rFonts w:ascii="Times New Roman" w:hAnsi="Times New Roman" w:cs="Times New Roman"/>
           <w:sz w:val="24"/>
           <w:szCs w:val="24"/>
-          <w:lang w:val="en-US"/>
         </w:rPr>
         <w:t xml:space="preserve"> </w:t>
       </w:r>
@@ -31744,7 +32020,6 @@
           <w:rFonts w:ascii="Times New Roman" w:hAnsi="Times New Roman" w:cs="Times New Roman"/>
           <w:sz w:val="24"/>
           <w:szCs w:val="24"/>
-          <w:lang w:val="en-US"/>
         </w:rPr>
         <w:t xml:space="preserve"> </w:t>
       </w:r>
@@ -31761,7 +32036,6 @@
           <w:rFonts w:ascii="Times New Roman" w:hAnsi="Times New Roman" w:cs="Times New Roman"/>
           <w:sz w:val="24"/>
           <w:szCs w:val="24"/>
-          <w:lang w:val="en-US"/>
         </w:rPr>
         <w:t xml:space="preserve"> </w:t>
       </w:r>
@@ -31778,7 +32052,6 @@
           <w:rFonts w:ascii="Times New Roman" w:hAnsi="Times New Roman" w:cs="Times New Roman"/>
           <w:sz w:val="24"/>
           <w:szCs w:val="24"/>
-          <w:lang w:val="en-US"/>
         </w:rPr>
         <w:t xml:space="preserve"> </w:t>
       </w:r>
@@ -31790,7 +32063,7 @@
           <w:szCs w:val="24"/>
           <w:lang w:val="en-US"/>
         </w:rPr>
-        <w:t>appsettings.json</w:t>
+        <w:t>appsettings</w:t>
       </w:r>
       <w:proofErr w:type="spellEnd"/>
       <w:r>
@@ -31798,7 +32071,25 @@
           <w:rFonts w:ascii="Times New Roman" w:hAnsi="Times New Roman" w:cs="Times New Roman"/>
           <w:sz w:val="24"/>
           <w:szCs w:val="24"/>
-          <w:lang w:val="en-US"/>
+        </w:rPr>
+        <w:t>.</w:t>
+      </w:r>
+      <w:proofErr w:type="spellStart"/>
+      <w:r>
+        <w:rPr>
+          <w:rFonts w:ascii="Times New Roman" w:hAnsi="Times New Roman" w:cs="Times New Roman"/>
+          <w:sz w:val="24"/>
+          <w:szCs w:val="24"/>
+          <w:lang w:val="en-US"/>
+        </w:rPr>
+        <w:t>json</w:t>
+      </w:r>
+      <w:proofErr w:type="spellEnd"/>
+      <w:r>
+        <w:rPr>
+          <w:rFonts w:ascii="Times New Roman" w:hAnsi="Times New Roman" w:cs="Times New Roman"/>
+          <w:sz w:val="24"/>
+          <w:szCs w:val="24"/>
         </w:rPr>
         <w:t>:</w:t>
       </w:r>
@@ -31823,7 +32114,6 @@
           <w:color w:val="000000"/>
           <w:sz w:val="19"/>
           <w:szCs w:val="19"/>
-          <w:lang w:val="en-US"/>
         </w:rPr>
         <w:t xml:space="preserve">  </w:t>
       </w:r>
@@ -31833,7 +32123,6 @@
           <w:color w:val="000000"/>
           <w:sz w:val="19"/>
           <w:szCs w:val="19"/>
-          <w:lang w:val="en-US"/>
         </w:rPr>
         <w:tab/>
       </w:r>
@@ -32347,7 +32636,6 @@
           <w:rFonts w:ascii="Times New Roman" w:hAnsi="Times New Roman" w:cs="Times New Roman"/>
           <w:sz w:val="24"/>
           <w:szCs w:val="24"/>
-          <w:lang w:val="en-US"/>
         </w:rPr>
       </w:pPr>
       <w:r>
@@ -32363,9 +32651,25 @@
           <w:rFonts w:ascii="Times New Roman" w:hAnsi="Times New Roman" w:cs="Times New Roman"/>
           <w:sz w:val="24"/>
           <w:szCs w:val="24"/>
-          <w:lang w:val="en-US"/>
-        </w:rPr>
-        <w:t xml:space="preserve"> MQ </w:t>
+        </w:rPr>
+        <w:t xml:space="preserve"> </w:t>
+      </w:r>
+      <w:r>
+        <w:rPr>
+          <w:rFonts w:ascii="Times New Roman" w:hAnsi="Times New Roman" w:cs="Times New Roman"/>
+          <w:sz w:val="24"/>
+          <w:szCs w:val="24"/>
+          <w:lang w:val="en-US"/>
+        </w:rPr>
+        <w:t>MQ</w:t>
+      </w:r>
+      <w:r>
+        <w:rPr>
+          <w:rFonts w:ascii="Times New Roman" w:hAnsi="Times New Roman" w:cs="Times New Roman"/>
+          <w:sz w:val="24"/>
+          <w:szCs w:val="24"/>
+        </w:rPr>
+        <w:t xml:space="preserve"> </w:t>
       </w:r>
       <w:r>
         <w:rPr>
@@ -32380,7 +32684,6 @@
           <w:rFonts w:ascii="Times New Roman" w:hAnsi="Times New Roman" w:cs="Times New Roman"/>
           <w:sz w:val="24"/>
           <w:szCs w:val="24"/>
-          <w:lang w:val="en-US"/>
         </w:rPr>
         <w:t xml:space="preserve">, </w:t>
       </w:r>
@@ -32397,7 +32700,6 @@
           <w:rFonts w:ascii="Times New Roman" w:hAnsi="Times New Roman" w:cs="Times New Roman"/>
           <w:sz w:val="24"/>
           <w:szCs w:val="24"/>
-          <w:lang w:val="en-US"/>
         </w:rPr>
         <w:t xml:space="preserve"> </w:t>
       </w:r>
@@ -32414,7 +32716,6 @@
           <w:rFonts w:ascii="Times New Roman" w:hAnsi="Times New Roman" w:cs="Times New Roman"/>
           <w:sz w:val="24"/>
           <w:szCs w:val="24"/>
-          <w:lang w:val="en-US"/>
         </w:rPr>
         <w:t xml:space="preserve"> </w:t>
       </w:r>
@@ -32434,7 +32735,6 @@
           <w:rFonts w:ascii="Times New Roman" w:hAnsi="Times New Roman" w:cs="Times New Roman"/>
           <w:sz w:val="24"/>
           <w:szCs w:val="24"/>
-          <w:lang w:val="en-US"/>
         </w:rPr>
         <w:t>:</w:t>
       </w:r>
@@ -32459,7 +32759,6 @@
           <w:color w:val="000000"/>
           <w:sz w:val="16"/>
           <w:szCs w:val="16"/>
-          <w:lang w:val="en-US"/>
         </w:rPr>
         <w:t xml:space="preserve">        </w:t>
       </w:r>
@@ -32706,7 +33005,7 @@
           <w:szCs w:val="16"/>
           <w:lang w:val="en-US"/>
         </w:rPr>
-        <w:t xml:space="preserve">        {</w:t>
+        <w:t xml:space="preserve">       {</w:t>
       </w:r>
     </w:p>
     <w:p>
@@ -33142,6 +33441,38 @@
     </w:p>
     <w:p>
       <w:pPr>
+        <w:tabs>
+          <w:tab w:val="left" w:pos="3032"/>
+        </w:tabs>
+        <w:jc w:val="both"/>
+        <w:rPr>
+          <w:rFonts w:ascii="Times New Roman" w:hAnsi="Times New Roman" w:cs="Times New Roman"/>
+          <w:sz w:val="16"/>
+          <w:szCs w:val="16"/>
+        </w:rPr>
+      </w:pPr>
+      <w:r>
+        <w:rPr>
+          <w:rFonts w:ascii="Times New Roman" w:hAnsi="Times New Roman" w:cs="Times New Roman"/>
+          <w:color w:val="000000"/>
+          <w:sz w:val="16"/>
+          <w:szCs w:val="16"/>
+          <w:lang w:val="en-US"/>
+        </w:rPr>
+        <w:t xml:space="preserve">       </w:t>
+      </w:r>
+      <w:r>
+        <w:rPr>
+          <w:rFonts w:ascii="Times New Roman" w:hAnsi="Times New Roman" w:cs="Times New Roman"/>
+          <w:color w:val="000000"/>
+          <w:sz w:val="16"/>
+          <w:szCs w:val="16"/>
+        </w:rPr>
+        <w:t>}</w:t>
+      </w:r>
+    </w:p>
+    <w:p>
+      <w:pPr>
         <w:pStyle w:val="ListParagraph"/>
         <w:tabs>
           <w:tab w:val="left" w:pos="3032"/>
@@ -33149,21 +33480,10 @@
         <w:jc w:val="both"/>
         <w:rPr>
           <w:rFonts w:ascii="Times New Roman" w:hAnsi="Times New Roman" w:cs="Times New Roman"/>
-          <w:sz w:val="16"/>
-          <w:szCs w:val="16"/>
-          <w:lang w:val="en-US"/>
-        </w:rPr>
-      </w:pPr>
-      <w:r>
-        <w:rPr>
-          <w:rFonts w:ascii="Times New Roman" w:hAnsi="Times New Roman" w:cs="Times New Roman"/>
-          <w:color w:val="000000"/>
-          <w:sz w:val="16"/>
-          <w:szCs w:val="16"/>
-          <w:lang w:val="en-US"/>
-        </w:rPr>
-        <w:t>}</w:t>
-      </w:r>
+          <w:sz w:val="24"/>
+          <w:szCs w:val="24"/>
+        </w:rPr>
+      </w:pPr>
     </w:p>
     <w:p>
       <w:pPr>
@@ -33176,7 +33496,6 @@
           <w:rFonts w:ascii="Times New Roman" w:hAnsi="Times New Roman" w:cs="Times New Roman"/>
           <w:sz w:val="24"/>
           <w:szCs w:val="24"/>
-          <w:lang w:val="en-US"/>
         </w:rPr>
       </w:pPr>
     </w:p>
@@ -33191,41 +33510,23 @@
           <w:rFonts w:ascii="Times New Roman" w:hAnsi="Times New Roman" w:cs="Times New Roman"/>
           <w:sz w:val="24"/>
           <w:szCs w:val="24"/>
-          <w:lang w:val="en-US"/>
-        </w:rPr>
-      </w:pPr>
-    </w:p>
-    <w:p>
-      <w:pPr>
-        <w:pStyle w:val="ListParagraph"/>
-        <w:tabs>
-          <w:tab w:val="left" w:pos="3032"/>
-        </w:tabs>
-        <w:jc w:val="both"/>
-        <w:rPr>
-          <w:rFonts w:ascii="Times New Roman" w:hAnsi="Times New Roman" w:cs="Times New Roman"/>
-          <w:sz w:val="24"/>
-          <w:szCs w:val="24"/>
-          <w:lang w:val="en-US"/>
-        </w:rPr>
-      </w:pPr>
-    </w:p>
-    <w:p>
-      <w:pPr>
-        <w:jc w:val="both"/>
-        <w:rPr>
-          <w:rFonts w:ascii="Times New Roman" w:hAnsi="Times New Roman" w:cs="Times New Roman"/>
-          <w:sz w:val="24"/>
-          <w:szCs w:val="24"/>
-          <w:lang w:val="en-US"/>
-        </w:rPr>
-      </w:pPr>
-      <w:r>
-        <w:rPr>
-          <w:rFonts w:ascii="Times New Roman" w:hAnsi="Times New Roman" w:cs="Times New Roman"/>
-          <w:sz w:val="24"/>
-          <w:szCs w:val="24"/>
-          <w:lang w:val="en-US"/>
+        </w:rPr>
+      </w:pPr>
+    </w:p>
+    <w:p>
+      <w:pPr>
+        <w:jc w:val="both"/>
+        <w:rPr>
+          <w:rFonts w:ascii="Times New Roman" w:hAnsi="Times New Roman" w:cs="Times New Roman"/>
+          <w:sz w:val="24"/>
+          <w:szCs w:val="24"/>
+        </w:rPr>
+      </w:pPr>
+      <w:r>
+        <w:rPr>
+          <w:rFonts w:ascii="Times New Roman" w:hAnsi="Times New Roman" w:cs="Times New Roman"/>
+          <w:sz w:val="24"/>
+          <w:szCs w:val="24"/>
         </w:rPr>
         <w:br w:type="page"/>
       </w:r>
@@ -33728,17 +34029,9 @@
           <w:color w:val="000000"/>
           <w:sz w:val="19"/>
           <w:szCs w:val="19"/>
+          <w:lang w:val="en-US"/>
         </w:rPr>
         <w:t xml:space="preserve">    </w:t>
-      </w:r>
-      <w:r>
-        <w:rPr>
-          <w:rFonts w:ascii="Times New Roman" w:hAnsi="Times New Roman" w:cs="Times New Roman"/>
-          <w:color w:val="000000"/>
-          <w:sz w:val="19"/>
-          <w:szCs w:val="19"/>
-        </w:rPr>
-        <w:tab/>
       </w:r>
       <w:r>
         <w:rPr>
@@ -33871,18 +34164,7 @@
           <w:szCs w:val="19"/>
           <w:lang w:val="en-US"/>
         </w:rPr>
-        <w:t xml:space="preserve">    </w:t>
-      </w:r>
-      <w:r>
-        <w:rPr>
-          <w:rFonts w:ascii="Times New Roman" w:hAnsi="Times New Roman" w:cs="Times New Roman"/>
-          <w:color w:val="000000"/>
-          <w:sz w:val="19"/>
-          <w:szCs w:val="19"/>
-          <w:lang w:val="en-US"/>
-        </w:rPr>
-        <w:tab/>
-        <w:t>{</w:t>
+        <w:t xml:space="preserve">   {</w:t>
       </w:r>
     </w:p>
     <w:p>
@@ -33907,7 +34189,17 @@
           <w:szCs w:val="19"/>
           <w:lang w:val="en-US"/>
         </w:rPr>
-        <w:t xml:space="preserve">          </w:t>
+        <w:t xml:space="preserve">    </w:t>
+      </w:r>
+      <w:r>
+        <w:rPr>
+          <w:rFonts w:ascii="Times New Roman" w:hAnsi="Times New Roman" w:cs="Times New Roman"/>
+          <w:color w:val="000000"/>
+          <w:sz w:val="19"/>
+          <w:szCs w:val="19"/>
+          <w:lang w:val="en-US"/>
+        </w:rPr>
+        <w:tab/>
       </w:r>
       <w:r>
         <w:rPr>
@@ -34045,6 +34337,7 @@
         <w:autoSpaceDN w:val="0"/>
         <w:adjustRightInd w:val="0"/>
         <w:spacing w:after="0" w:line="240" w:lineRule="auto"/>
+        <w:ind w:firstLine="720"/>
         <w:rPr>
           <w:rFonts w:ascii="Times New Roman" w:hAnsi="Times New Roman" w:cs="Times New Roman"/>
           <w:color w:val="000000"/>
@@ -34053,16 +34346,6 @@
           <w:lang w:val="en-US"/>
         </w:rPr>
       </w:pPr>
-      <w:r>
-        <w:rPr>
-          <w:rFonts w:ascii="Times New Roman" w:hAnsi="Times New Roman" w:cs="Times New Roman"/>
-          <w:color w:val="000000"/>
-          <w:sz w:val="19"/>
-          <w:szCs w:val="19"/>
-          <w:lang w:val="en-US"/>
-        </w:rPr>
-        <w:t xml:space="preserve">          </w:t>
-      </w:r>
       <w:r>
         <w:rPr>
           <w:rFonts w:ascii="Times New Roman" w:hAnsi="Times New Roman" w:cs="Times New Roman"/>
@@ -34174,7 +34457,47 @@
           <w:szCs w:val="19"/>
           <w:lang w:val="en-US"/>
         </w:rPr>
-        <w:t xml:space="preserve">            : </w:t>
+        <w:t xml:space="preserve">            </w:t>
+      </w:r>
+      <w:r>
+        <w:rPr>
+          <w:rFonts w:ascii="Times New Roman" w:hAnsi="Times New Roman" w:cs="Times New Roman"/>
+          <w:color w:val="000000"/>
+          <w:sz w:val="19"/>
+          <w:szCs w:val="19"/>
+          <w:lang w:val="en-US"/>
+        </w:rPr>
+        <w:t xml:space="preserve">   </w:t>
+      </w:r>
+      <w:r>
+        <w:rPr>
+          <w:rFonts w:ascii="Times New Roman" w:hAnsi="Times New Roman" w:cs="Times New Roman"/>
+          <w:color w:val="000000"/>
+          <w:sz w:val="19"/>
+          <w:szCs w:val="19"/>
+          <w:lang w:val="en-US"/>
+        </w:rPr>
+        <w:tab/>
+      </w:r>
+      <w:r>
+        <w:rPr>
+          <w:rFonts w:ascii="Times New Roman" w:hAnsi="Times New Roman" w:cs="Times New Roman"/>
+          <w:color w:val="000000"/>
+          <w:sz w:val="19"/>
+          <w:szCs w:val="19"/>
+          <w:lang w:val="en-US"/>
+        </w:rPr>
+        <w:tab/>
+      </w:r>
+      <w:r>
+        <w:rPr>
+          <w:rFonts w:ascii="Times New Roman" w:hAnsi="Times New Roman" w:cs="Times New Roman"/>
+          <w:color w:val="000000"/>
+          <w:sz w:val="19"/>
+          <w:szCs w:val="19"/>
+          <w:lang w:val="en-US"/>
+        </w:rPr>
+        <w:t xml:space="preserve">: </w:t>
       </w:r>
       <w:proofErr w:type="gramStart"/>
       <w:r>
@@ -34295,6 +34618,16 @@
           <w:szCs w:val="19"/>
           <w:lang w:val="en-US"/>
         </w:rPr>
+        <w:tab/>
+      </w:r>
+      <w:r>
+        <w:rPr>
+          <w:rFonts w:ascii="Times New Roman" w:hAnsi="Times New Roman" w:cs="Times New Roman"/>
+          <w:color w:val="000000"/>
+          <w:sz w:val="19"/>
+          <w:szCs w:val="19"/>
+          <w:lang w:val="en-US"/>
+        </w:rPr>
         <w:t>{</w:t>
       </w:r>
     </w:p>
@@ -34340,12 +34673,21 @@
           <w:szCs w:val="19"/>
           <w:lang w:val="en-US"/>
         </w:rPr>
+        <w:tab/>
+      </w:r>
+      <w:r>
+        <w:rPr>
+          <w:rFonts w:ascii="Times New Roman" w:hAnsi="Times New Roman" w:cs="Times New Roman"/>
+          <w:color w:val="000000"/>
+          <w:sz w:val="19"/>
+          <w:szCs w:val="19"/>
+          <w:lang w:val="en-US"/>
+        </w:rPr>
         <w:t>}</w:t>
       </w:r>
     </w:p>
     <w:p>
       <w:pPr>
-        <w:pStyle w:val="ListParagraph"/>
         <w:tabs>
           <w:tab w:val="left" w:pos="3032"/>
         </w:tabs>
@@ -34358,6 +34700,16 @@
           <w:szCs w:val="24"/>
         </w:rPr>
       </w:pPr>
+      <w:r>
+        <w:rPr>
+          <w:rFonts w:ascii="Times New Roman" w:hAnsi="Times New Roman" w:cs="Times New Roman"/>
+          <w:color w:val="000000"/>
+          <w:sz w:val="19"/>
+          <w:szCs w:val="19"/>
+          <w:lang w:val="en-US"/>
+        </w:rPr>
+        <w:t xml:space="preserve">     </w:t>
+      </w:r>
       <w:r>
         <w:rPr>
           <w:rFonts w:ascii="Times New Roman" w:hAnsi="Times New Roman" w:cs="Times New Roman"/>
@@ -44295,6 +44647,7 @@
       <w:r>
         <w:rPr>
           <w:rFonts w:ascii="Times New Roman" w:hAnsi="Times New Roman" w:cs="Times New Roman"/>
+          <w:lang w:val="en-US"/>
         </w:rPr>
         <w:t xml:space="preserve"> </w:t>
       </w:r>
@@ -44302,7 +44655,14 @@
         <w:rPr>
           <w:rFonts w:ascii="Times New Roman" w:hAnsi="Times New Roman" w:cs="Times New Roman"/>
         </w:rPr>
-        <w:t>Рис.</w:t>
+        <w:t>Рис</w:t>
+      </w:r>
+      <w:r>
+        <w:rPr>
+          <w:rFonts w:ascii="Times New Roman" w:hAnsi="Times New Roman" w:cs="Times New Roman"/>
+          <w:lang w:val="en-US"/>
+        </w:rPr>
+        <w:t>.</w:t>
       </w:r>
       <w:r>
         <w:rPr>
@@ -44321,12 +44681,14 @@
       <w:r>
         <w:rPr>
           <w:rFonts w:ascii="Times New Roman" w:hAnsi="Times New Roman" w:cs="Times New Roman"/>
+          <w:lang w:val="en-US"/>
         </w:rPr>
         <w:t>6</w:t>
       </w:r>
       <w:r>
         <w:rPr>
           <w:rFonts w:ascii="Times New Roman" w:hAnsi="Times New Roman" w:cs="Times New Roman"/>
+          <w:lang w:val="en-US"/>
         </w:rPr>
         <w:t xml:space="preserve"> – </w:t>
       </w:r>
@@ -44350,7 +44712,14 @@
         <w:rPr>
           <w:rFonts w:ascii="Times New Roman" w:hAnsi="Times New Roman" w:cs="Times New Roman"/>
         </w:rPr>
-        <w:t xml:space="preserve">для </w:t>
+        <w:t>для</w:t>
+      </w:r>
+      <w:r>
+        <w:rPr>
+          <w:rFonts w:ascii="Times New Roman" w:hAnsi="Times New Roman" w:cs="Times New Roman"/>
+          <w:lang w:val="en-US"/>
+        </w:rPr>
+        <w:t xml:space="preserve"> </w:t>
       </w:r>
       <w:proofErr w:type="spellStart"/>
       <w:r>
@@ -44616,6 +44985,7 @@
       <w:r>
         <w:rPr>
           <w:rFonts w:ascii="Times New Roman" w:hAnsi="Times New Roman" w:cs="Times New Roman"/>
+          <w:lang w:val="en-US"/>
         </w:rPr>
         <w:t>8</w:t>
       </w:r>
@@ -44976,13 +45346,7 @@
         <w:rPr>
           <w:rFonts w:ascii="Times New Roman" w:hAnsi="Times New Roman" w:cs="Times New Roman"/>
         </w:rPr>
-        <w:t xml:space="preserve">Страница </w:t>
-      </w:r>
-      <w:r>
-        <w:rPr>
-          <w:rFonts w:ascii="Times New Roman" w:hAnsi="Times New Roman" w:cs="Times New Roman"/>
-        </w:rPr>
-        <w:t>авторизации.</w:t>
+        <w:t>Страница авторизации.</w:t>
       </w:r>
     </w:p>
     <w:p>
@@ -45239,7 +45603,6 @@
       <w:r>
         <w:rPr>
           <w:rFonts w:ascii="Times New Roman" w:hAnsi="Times New Roman" w:cs="Times New Roman"/>
-          <w:lang w:val="en-US"/>
         </w:rPr>
         <w:t xml:space="preserve"> </w:t>
       </w:r>
@@ -45247,13 +45610,7 @@
         <w:rPr>
           <w:rFonts w:ascii="Times New Roman" w:hAnsi="Times New Roman" w:cs="Times New Roman"/>
         </w:rPr>
-        <w:t>5.</w:t>
-      </w:r>
-      <w:r>
-        <w:rPr>
-          <w:rFonts w:ascii="Times New Roman" w:hAnsi="Times New Roman" w:cs="Times New Roman"/>
-        </w:rPr>
-        <w:t>1</w:t>
+        <w:t>5.1</w:t>
       </w:r>
       <w:r>
         <w:rPr>
@@ -45441,7 +45798,6 @@
       <w:r>
         <w:rPr>
           <w:rFonts w:ascii="Times New Roman" w:hAnsi="Times New Roman" w:cs="Times New Roman"/>
-          <w:lang w:val="en-US"/>
         </w:rPr>
         <w:t xml:space="preserve"> </w:t>
       </w:r>
@@ -45616,7 +45972,6 @@
       <w:r>
         <w:rPr>
           <w:rFonts w:ascii="Times New Roman" w:hAnsi="Times New Roman" w:cs="Times New Roman"/>
-          <w:lang w:val="en-US"/>
         </w:rPr>
         <w:t xml:space="preserve"> </w:t>
       </w:r>
@@ -45631,6 +45986,12 @@
           <w:rFonts w:ascii="Times New Roman" w:hAnsi="Times New Roman" w:cs="Times New Roman"/>
         </w:rPr>
         <w:t>4</w:t>
+      </w:r>
+      <w:r>
+        <w:rPr>
+          <w:rFonts w:ascii="Times New Roman" w:hAnsi="Times New Roman" w:cs="Times New Roman"/>
+        </w:rPr>
+        <w:t xml:space="preserve"> </w:t>
       </w:r>
       <w:r>
         <w:rPr>
@@ -45662,7 +46023,6 @@
           <w:rFonts w:ascii="Times New Roman" w:hAnsi="Times New Roman" w:cs="Times New Roman"/>
           <w:sz w:val="24"/>
           <w:szCs w:val="24"/>
-          <w:lang w:val="en-US"/>
         </w:rPr>
       </w:pPr>
     </w:p>
@@ -45676,7 +46036,6 @@
           <w:rFonts w:ascii="Times New Roman" w:hAnsi="Times New Roman" w:cs="Times New Roman"/>
           <w:sz w:val="24"/>
           <w:szCs w:val="24"/>
-          <w:lang w:val="en-US"/>
         </w:rPr>
       </w:pPr>
     </w:p>
@@ -45690,7 +46049,6 @@
           <w:rFonts w:ascii="Times New Roman" w:hAnsi="Times New Roman" w:cs="Times New Roman"/>
           <w:sz w:val="24"/>
           <w:szCs w:val="24"/>
-          <w:lang w:val="en-US"/>
         </w:rPr>
       </w:pPr>
     </w:p>
@@ -46117,7 +46475,7 @@
     </w:p>
     <w:p>
       <w:pPr>
-        <w:jc w:val="both"/>
+        <w:jc w:val="center"/>
         <w:rPr>
           <w:rFonts w:ascii="Times New Roman" w:hAnsi="Times New Roman" w:cs="Times New Roman"/>
           <w:sz w:val="28"/>
@@ -46145,13 +46503,83 @@
         <w:jc w:val="both"/>
         <w:rPr>
           <w:rFonts w:ascii="Times New Roman" w:hAnsi="Times New Roman" w:cs="Times New Roman"/>
-        </w:rPr>
-      </w:pPr>
+          <w:b/>
+          <w:bCs/>
+        </w:rPr>
+      </w:pPr>
+      <w:r>
+        <w:rPr>
+          <w:rFonts w:ascii="Times New Roman" w:hAnsi="Times New Roman" w:cs="Times New Roman"/>
+          <w:b/>
+          <w:bCs/>
+        </w:rPr>
+        <w:t xml:space="preserve">Бен Кристенсен - </w:t>
+      </w:r>
+      <w:r>
+        <w:rPr>
+          <w:rFonts w:ascii="Times New Roman" w:hAnsi="Times New Roman" w:cs="Times New Roman"/>
+          <w:b/>
+          <w:bCs/>
+        </w:rPr>
+        <w:t xml:space="preserve">Оптимизация </w:t>
+      </w:r>
+      <w:r>
+        <w:rPr>
+          <w:rFonts w:ascii="Times New Roman" w:hAnsi="Times New Roman" w:cs="Times New Roman"/>
+          <w:b/>
+          <w:bCs/>
+          <w:lang w:val="en-US"/>
+        </w:rPr>
+        <w:t>Netflix</w:t>
+      </w:r>
+      <w:r>
+        <w:rPr>
+          <w:rFonts w:ascii="Times New Roman" w:hAnsi="Times New Roman" w:cs="Times New Roman"/>
+          <w:b/>
+          <w:bCs/>
+        </w:rPr>
+        <w:t xml:space="preserve"> </w:t>
+      </w:r>
+      <w:r>
+        <w:rPr>
+          <w:rFonts w:ascii="Times New Roman" w:hAnsi="Times New Roman" w:cs="Times New Roman"/>
+          <w:b/>
+          <w:bCs/>
+          <w:lang w:val="en-US"/>
+        </w:rPr>
+        <w:t>API</w:t>
+      </w:r>
+      <w:r>
+        <w:rPr>
+          <w:rFonts w:ascii="Times New Roman" w:hAnsi="Times New Roman" w:cs="Times New Roman"/>
+          <w:b/>
+          <w:bCs/>
+        </w:rPr>
+        <w:t>:</w:t>
+      </w:r>
+    </w:p>
+    <w:p>
+      <w:pPr>
+        <w:pStyle w:val="ListParagraph"/>
+        <w:jc w:val="both"/>
+        <w:rPr>
+          <w:rFonts w:ascii="Times New Roman" w:hAnsi="Times New Roman" w:cs="Times New Roman"/>
+          <w:lang w:val="en-US"/>
+        </w:rPr>
+      </w:pPr>
+      <w:r>
+        <w:rPr>
+          <w:rFonts w:ascii="Times New Roman" w:hAnsi="Times New Roman" w:cs="Times New Roman"/>
+          <w:lang w:val="en-US"/>
+        </w:rPr>
+        <w:t xml:space="preserve">URL: </w:t>
+      </w:r>
       <w:hyperlink r:id="rId44" w:history="1">
         <w:r>
           <w:rPr>
             <w:rStyle w:val="Hyperlink"/>
             <w:rFonts w:ascii="Times New Roman" w:hAnsi="Times New Roman" w:cs="Times New Roman"/>
+            <w:lang w:val="en-US"/>
           </w:rPr>
           <w:t>https://netflixtechblog.com/optimizing-the-netflix-api-5c9ac715cf19</w:t>
         </w:r>
@@ -46159,6 +46587,7 @@
       <w:r>
         <w:rPr>
           <w:rFonts w:ascii="Times New Roman" w:hAnsi="Times New Roman" w:cs="Times New Roman"/>
+          <w:lang w:val="en-US"/>
         </w:rPr>
         <w:t xml:space="preserve"> </w:t>
       </w:r>
@@ -46173,23 +46602,52 @@
         <w:jc w:val="both"/>
         <w:rPr>
           <w:rFonts w:ascii="Times New Roman" w:hAnsi="Times New Roman" w:cs="Times New Roman"/>
-        </w:rPr>
-      </w:pPr>
+          <w:b/>
+          <w:bCs/>
+        </w:rPr>
+      </w:pPr>
+      <w:r>
+        <w:rPr>
+          <w:rFonts w:ascii="Times New Roman" w:hAnsi="Times New Roman" w:cs="Times New Roman"/>
+          <w:b/>
+          <w:bCs/>
+        </w:rPr>
+        <w:t>Крис Ричардсон – Микросервисная Архитектура</w:t>
+      </w:r>
+    </w:p>
+    <w:p>
+      <w:pPr>
+        <w:pStyle w:val="ListParagraph"/>
+        <w:jc w:val="both"/>
+        <w:rPr>
+          <w:rFonts w:ascii="Times New Roman" w:hAnsi="Times New Roman" w:cs="Times New Roman"/>
+          <w:lang w:val="en-US"/>
+        </w:rPr>
+      </w:pPr>
+      <w:r>
+        <w:rPr>
+          <w:rFonts w:ascii="Times New Roman" w:hAnsi="Times New Roman" w:cs="Times New Roman"/>
+          <w:lang w:val="en-US"/>
+        </w:rPr>
+        <w:t>URL</w:t>
+      </w:r>
+      <w:r>
+        <w:rPr>
+          <w:rFonts w:ascii="Times New Roman" w:hAnsi="Times New Roman" w:cs="Times New Roman"/>
+          <w:lang w:val="en-US"/>
+        </w:rPr>
+        <w:t xml:space="preserve">: </w:t>
+      </w:r>
       <w:hyperlink r:id="rId45" w:history="1">
         <w:r>
           <w:rPr>
             <w:rStyle w:val="Hyperlink"/>
             <w:rFonts w:ascii="Times New Roman" w:hAnsi="Times New Roman" w:cs="Times New Roman"/>
+            <w:lang w:val="en-US"/>
           </w:rPr>
-          <w:t>https://www.udemy.com/course/microservices-architecture-and-implementation-on-dotnet</w:t>
+          <w:t>https://microservices.io/</w:t>
         </w:r>
       </w:hyperlink>
-      <w:r>
-        <w:rPr>
-          <w:rFonts w:ascii="Times New Roman" w:hAnsi="Times New Roman" w:cs="Times New Roman"/>
-        </w:rPr>
-        <w:t xml:space="preserve"> </w:t>
-      </w:r>
     </w:p>
     <w:p>
       <w:pPr>
@@ -46201,15 +46659,52 @@
         <w:jc w:val="both"/>
         <w:rPr>
           <w:rFonts w:ascii="Times New Roman" w:hAnsi="Times New Roman" w:cs="Times New Roman"/>
-        </w:rPr>
-      </w:pPr>
+          <w:b/>
+          <w:bCs/>
+        </w:rPr>
+      </w:pPr>
+      <w:r>
+        <w:rPr>
+          <w:rFonts w:ascii="Times New Roman" w:hAnsi="Times New Roman" w:cs="Times New Roman"/>
+          <w:b/>
+          <w:bCs/>
+          <w:lang w:val="en-US"/>
+        </w:rPr>
+        <w:t xml:space="preserve">RabbitMQ – </w:t>
+      </w:r>
+      <w:r>
+        <w:rPr>
+          <w:rFonts w:ascii="Times New Roman" w:hAnsi="Times New Roman" w:cs="Times New Roman"/>
+          <w:b/>
+          <w:bCs/>
+        </w:rPr>
+        <w:t>официальная документация:</w:t>
+      </w:r>
+    </w:p>
+    <w:p>
+      <w:pPr>
+        <w:pStyle w:val="ListParagraph"/>
+        <w:jc w:val="both"/>
+        <w:rPr>
+          <w:rFonts w:ascii="Times New Roman" w:hAnsi="Times New Roman" w:cs="Times New Roman"/>
+          <w:lang w:val="en-US"/>
+        </w:rPr>
+      </w:pPr>
+      <w:r>
+        <w:rPr>
+          <w:rFonts w:ascii="Times New Roman" w:hAnsi="Times New Roman" w:cs="Times New Roman"/>
+          <w:lang w:val="en-US"/>
+        </w:rPr>
+        <w:t xml:space="preserve">URL: </w:t>
+      </w:r>
       <w:hyperlink r:id="rId46" w:history="1">
         <w:r>
           <w:rPr>
             <w:rStyle w:val="Hyperlink"/>
             <w:rFonts w:ascii="Times New Roman" w:hAnsi="Times New Roman" w:cs="Times New Roman"/>
+            <w:lang w:val="en-US"/>
           </w:rPr>
-          <w:t>https://aws.amazon.com/sqs/</w:t>
+          <w:t>https://www.rabbitmq.com/documentation.html</w:t>
         </w:r>
       </w:hyperlink>
     </w:p>
@@ -46223,15 +46718,86 @@
         <w:jc w:val="both"/>
         <w:rPr>
           <w:rFonts w:ascii="Times New Roman" w:hAnsi="Times New Roman" w:cs="Times New Roman"/>
-        </w:rPr>
-      </w:pPr>
+          <w:b/>
+          <w:bCs/>
+        </w:rPr>
+      </w:pPr>
+      <w:r>
+        <w:rPr>
+          <w:rFonts w:ascii="Times New Roman" w:hAnsi="Times New Roman" w:cs="Times New Roman"/>
+          <w:b/>
+          <w:bCs/>
+          <w:lang w:val="en-US"/>
+        </w:rPr>
+        <w:t>IBM</w:t>
+      </w:r>
+      <w:r>
+        <w:rPr>
+          <w:rFonts w:ascii="Times New Roman" w:hAnsi="Times New Roman" w:cs="Times New Roman"/>
+          <w:b/>
+          <w:bCs/>
+        </w:rPr>
+        <w:t xml:space="preserve"> </w:t>
+      </w:r>
+      <w:r>
+        <w:rPr>
+          <w:rFonts w:ascii="Times New Roman" w:hAnsi="Times New Roman" w:cs="Times New Roman"/>
+          <w:b/>
+          <w:bCs/>
+          <w:lang w:val="en-US"/>
+        </w:rPr>
+        <w:t>Cloud</w:t>
+      </w:r>
+      <w:r>
+        <w:rPr>
+          <w:rFonts w:ascii="Times New Roman" w:hAnsi="Times New Roman" w:cs="Times New Roman"/>
+          <w:b/>
+          <w:bCs/>
+        </w:rPr>
+        <w:t xml:space="preserve"> </w:t>
+      </w:r>
+      <w:r>
+        <w:rPr>
+          <w:rFonts w:ascii="Times New Roman" w:hAnsi="Times New Roman" w:cs="Times New Roman"/>
+          <w:b/>
+          <w:bCs/>
+          <w:lang w:val="en-US"/>
+        </w:rPr>
+        <w:t>Education</w:t>
+      </w:r>
+      <w:r>
+        <w:rPr>
+          <w:rFonts w:ascii="Times New Roman" w:hAnsi="Times New Roman" w:cs="Times New Roman"/>
+          <w:b/>
+          <w:bCs/>
+        </w:rPr>
+        <w:t xml:space="preserve"> – Сервис-Ориентированная Архитектура</w:t>
+      </w:r>
+    </w:p>
+    <w:p>
+      <w:pPr>
+        <w:pStyle w:val="ListParagraph"/>
+        <w:jc w:val="both"/>
+        <w:rPr>
+          <w:rFonts w:ascii="Times New Roman" w:hAnsi="Times New Roman" w:cs="Times New Roman"/>
+          <w:lang w:val="en-US"/>
+        </w:rPr>
+      </w:pPr>
+      <w:r>
+        <w:rPr>
+          <w:rFonts w:ascii="Times New Roman" w:hAnsi="Times New Roman" w:cs="Times New Roman"/>
+          <w:lang w:val="en-US"/>
+        </w:rPr>
+        <w:t xml:space="preserve">URL: </w:t>
+      </w:r>
       <w:hyperlink r:id="rId47" w:history="1">
         <w:r>
           <w:rPr>
             <w:rStyle w:val="Hyperlink"/>
             <w:rFonts w:ascii="Times New Roman" w:hAnsi="Times New Roman" w:cs="Times New Roman"/>
+            <w:lang w:val="en-US"/>
           </w:rPr>
-          <w:t>https://www.rabbitmq.com/documentation.html</w:t>
+          <w:t>https://www.ibm.com/uk-en/cloud/learn/soa</w:t>
         </w:r>
       </w:hyperlink>
     </w:p>
@@ -46245,15 +46811,44 @@
         <w:jc w:val="both"/>
         <w:rPr>
           <w:rFonts w:ascii="Times New Roman" w:hAnsi="Times New Roman" w:cs="Times New Roman"/>
-        </w:rPr>
-      </w:pPr>
+          <w:b/>
+          <w:bCs/>
+          <w:lang w:val="en-US"/>
+        </w:rPr>
+      </w:pPr>
+      <w:r>
+        <w:rPr>
+          <w:rFonts w:ascii="Times New Roman" w:hAnsi="Times New Roman" w:cs="Times New Roman"/>
+          <w:b/>
+          <w:bCs/>
+        </w:rPr>
+        <w:t>Крис Ричардсон – паттерны Микросервисов:</w:t>
+      </w:r>
+    </w:p>
+    <w:p>
+      <w:pPr>
+        <w:pStyle w:val="ListParagraph"/>
+        <w:jc w:val="both"/>
+        <w:rPr>
+          <w:rFonts w:ascii="Times New Roman" w:hAnsi="Times New Roman" w:cs="Times New Roman"/>
+          <w:lang w:val="en-US"/>
+        </w:rPr>
+      </w:pPr>
+      <w:r>
+        <w:rPr>
+          <w:rFonts w:ascii="Times New Roman" w:hAnsi="Times New Roman" w:cs="Times New Roman"/>
+          <w:lang w:val="en-US"/>
+        </w:rPr>
+        <w:t xml:space="preserve">URL: </w:t>
+      </w:r>
       <w:hyperlink r:id="rId48" w:history="1">
         <w:r>
           <w:rPr>
             <w:rStyle w:val="Hyperlink"/>
             <w:rFonts w:ascii="Times New Roman" w:hAnsi="Times New Roman" w:cs="Times New Roman"/>
+            <w:lang w:val="en-US"/>
           </w:rPr>
-          <w:t>https://www.ibm.com/uk-en/cloud/learn/soa</w:t>
+          <w:t>https://microservices.io/patterns/</w:t>
         </w:r>
       </w:hyperlink>
     </w:p>
@@ -46267,15 +46862,68 @@
         <w:jc w:val="both"/>
         <w:rPr>
           <w:rFonts w:ascii="Times New Roman" w:hAnsi="Times New Roman" w:cs="Times New Roman"/>
-        </w:rPr>
-      </w:pPr>
+          <w:b/>
+          <w:bCs/>
+        </w:rPr>
+      </w:pPr>
+      <w:r>
+        <w:rPr>
+          <w:rFonts w:ascii="Times New Roman" w:hAnsi="Times New Roman" w:cs="Times New Roman"/>
+          <w:b/>
+          <w:bCs/>
+        </w:rPr>
+        <w:t>Крис Ричардсон – паттерн</w:t>
+      </w:r>
+      <w:r>
+        <w:rPr>
+          <w:rFonts w:ascii="Times New Roman" w:hAnsi="Times New Roman" w:cs="Times New Roman"/>
+          <w:b/>
+          <w:bCs/>
+        </w:rPr>
+        <w:t xml:space="preserve"> Композиция </w:t>
+      </w:r>
+      <w:r>
+        <w:rPr>
+          <w:rFonts w:ascii="Times New Roman" w:hAnsi="Times New Roman" w:cs="Times New Roman"/>
+          <w:b/>
+          <w:bCs/>
+          <w:lang w:val="en-US"/>
+        </w:rPr>
+        <w:t>API</w:t>
+      </w:r>
+      <w:r>
+        <w:rPr>
+          <w:rFonts w:ascii="Times New Roman" w:hAnsi="Times New Roman" w:cs="Times New Roman"/>
+          <w:b/>
+          <w:bCs/>
+        </w:rPr>
+        <w:t>:</w:t>
+      </w:r>
+    </w:p>
+    <w:p>
+      <w:pPr>
+        <w:pStyle w:val="ListParagraph"/>
+        <w:jc w:val="both"/>
+        <w:rPr>
+          <w:rFonts w:ascii="Times New Roman" w:hAnsi="Times New Roman" w:cs="Times New Roman"/>
+          <w:lang w:val="en-US"/>
+        </w:rPr>
+      </w:pPr>
+      <w:r>
+        <w:rPr>
+          <w:rFonts w:ascii="Times New Roman" w:hAnsi="Times New Roman" w:cs="Times New Roman"/>
+          <w:lang w:val="en-US"/>
+        </w:rPr>
+        <w:t xml:space="preserve">URL: </w:t>
+      </w:r>
       <w:hyperlink r:id="rId49" w:history="1">
         <w:r>
           <w:rPr>
             <w:rStyle w:val="Hyperlink"/>
             <w:rFonts w:ascii="Times New Roman" w:hAnsi="Times New Roman" w:cs="Times New Roman"/>
+            <w:lang w:val="en-US"/>
           </w:rPr>
-          <w:t>https://microservices.io/patterns/</w:t>
+          <w:t>https://microservices.io/patterns/data/api-composition.html</w:t>
         </w:r>
       </w:hyperlink>
     </w:p>
@@ -46289,15 +46937,52 @@
         <w:jc w:val="both"/>
         <w:rPr>
           <w:rFonts w:ascii="Times New Roman" w:hAnsi="Times New Roman" w:cs="Times New Roman"/>
-        </w:rPr>
-      </w:pPr>
+          <w:b/>
+          <w:bCs/>
+          <w:lang w:val="en-US"/>
+        </w:rPr>
+      </w:pPr>
+      <w:r>
+        <w:rPr>
+          <w:rFonts w:ascii="Times New Roman" w:hAnsi="Times New Roman" w:cs="Times New Roman"/>
+          <w:b/>
+          <w:bCs/>
+        </w:rPr>
+        <w:t>Крис Ричардсон – паттерн</w:t>
+      </w:r>
+      <w:r>
+        <w:rPr>
+          <w:rFonts w:ascii="Times New Roman" w:hAnsi="Times New Roman" w:cs="Times New Roman"/>
+          <w:b/>
+          <w:bCs/>
+        </w:rPr>
+        <w:t xml:space="preserve"> Декомпозиция:</w:t>
+      </w:r>
+    </w:p>
+    <w:p>
+      <w:pPr>
+        <w:pStyle w:val="ListParagraph"/>
+        <w:jc w:val="both"/>
+        <w:rPr>
+          <w:rFonts w:ascii="Times New Roman" w:hAnsi="Times New Roman" w:cs="Times New Roman"/>
+          <w:lang w:val="en-US"/>
+        </w:rPr>
+      </w:pPr>
+      <w:r>
+        <w:rPr>
+          <w:rFonts w:ascii="Times New Roman" w:hAnsi="Times New Roman" w:cs="Times New Roman"/>
+          <w:lang w:val="en-US"/>
+        </w:rPr>
+        <w:t xml:space="preserve">URL: </w:t>
+      </w:r>
       <w:hyperlink r:id="rId50" w:history="1">
         <w:r>
           <w:rPr>
             <w:rStyle w:val="Hyperlink"/>
             <w:rFonts w:ascii="Times New Roman" w:hAnsi="Times New Roman" w:cs="Times New Roman"/>
+            <w:lang w:val="en-US"/>
           </w:rPr>
-          <w:t>https://microservices.io/patterns/data/api-composition.html</w:t>
+          <w:t>https://microservices.io/patterns/decomposition/decompose-by-business-capability.html</w:t>
         </w:r>
       </w:hyperlink>
     </w:p>
@@ -46311,15 +46996,79 @@
         <w:jc w:val="both"/>
         <w:rPr>
           <w:rFonts w:ascii="Times New Roman" w:hAnsi="Times New Roman" w:cs="Times New Roman"/>
-        </w:rPr>
-      </w:pPr>
+          <w:b/>
+          <w:bCs/>
+          <w:lang w:val="en-US"/>
+        </w:rPr>
+      </w:pPr>
+      <w:r>
+        <w:rPr>
+          <w:rFonts w:ascii="Times New Roman" w:hAnsi="Times New Roman" w:cs="Times New Roman"/>
+          <w:b/>
+          <w:bCs/>
+        </w:rPr>
+        <w:t>Джимми</w:t>
+      </w:r>
+      <w:r>
+        <w:rPr>
+          <w:rFonts w:ascii="Times New Roman" w:hAnsi="Times New Roman" w:cs="Times New Roman"/>
+          <w:b/>
+          <w:bCs/>
+          <w:lang w:val="en-US"/>
+        </w:rPr>
+        <w:t xml:space="preserve"> </w:t>
+      </w:r>
+      <w:r>
+        <w:rPr>
+          <w:rFonts w:ascii="Times New Roman" w:hAnsi="Times New Roman" w:cs="Times New Roman"/>
+          <w:b/>
+          <w:bCs/>
+        </w:rPr>
+        <w:t>Богарт</w:t>
+      </w:r>
+      <w:r>
+        <w:rPr>
+          <w:rFonts w:ascii="Times New Roman" w:hAnsi="Times New Roman" w:cs="Times New Roman"/>
+          <w:b/>
+          <w:bCs/>
+          <w:lang w:val="en-US"/>
+        </w:rPr>
+        <w:t xml:space="preserve"> – Vertical Slice Architecture</w:t>
+      </w:r>
+      <w:r>
+        <w:rPr>
+          <w:rFonts w:ascii="Times New Roman" w:hAnsi="Times New Roman" w:cs="Times New Roman"/>
+          <w:b/>
+          <w:bCs/>
+          <w:lang w:val="en-US"/>
+        </w:rPr>
+        <w:t>:</w:t>
+      </w:r>
+    </w:p>
+    <w:p>
+      <w:pPr>
+        <w:pStyle w:val="ListParagraph"/>
+        <w:jc w:val="both"/>
+        <w:rPr>
+          <w:rFonts w:ascii="Times New Roman" w:hAnsi="Times New Roman" w:cs="Times New Roman"/>
+          <w:lang w:val="en-US"/>
+        </w:rPr>
+      </w:pPr>
+      <w:r>
+        <w:rPr>
+          <w:rFonts w:ascii="Times New Roman" w:hAnsi="Times New Roman" w:cs="Times New Roman"/>
+          <w:lang w:val="en-US"/>
+        </w:rPr>
+        <w:t xml:space="preserve">URL: </w:t>
+      </w:r>
       <w:hyperlink r:id="rId51" w:history="1">
         <w:r>
           <w:rPr>
             <w:rStyle w:val="Hyperlink"/>
             <w:rFonts w:ascii="Times New Roman" w:hAnsi="Times New Roman" w:cs="Times New Roman"/>
+            <w:lang w:val="en-US"/>
           </w:rPr>
-          <w:t>https://microservices.io/patterns/decomposition/decompose-by-business-capability.html</w:t>
+          <w:t>https://jimmybogard.com/vertical-slice-architecture/</w:t>
         </w:r>
       </w:hyperlink>
     </w:p>
@@ -46333,15 +47082,53 @@
         <w:jc w:val="both"/>
         <w:rPr>
           <w:rFonts w:ascii="Times New Roman" w:hAnsi="Times New Roman" w:cs="Times New Roman"/>
-        </w:rPr>
-      </w:pPr>
+          <w:b/>
+          <w:bCs/>
+          <w:lang w:val="en-US"/>
+        </w:rPr>
+      </w:pPr>
+      <w:r>
+        <w:rPr>
+          <w:rFonts w:ascii="Times New Roman" w:hAnsi="Times New Roman" w:cs="Times New Roman"/>
+          <w:b/>
+          <w:bCs/>
+          <w:lang w:val="en-US"/>
+        </w:rPr>
+        <w:t xml:space="preserve">Google – </w:t>
+      </w:r>
+      <w:r>
+        <w:rPr>
+          <w:rFonts w:ascii="Times New Roman" w:hAnsi="Times New Roman" w:cs="Times New Roman"/>
+          <w:b/>
+          <w:bCs/>
+        </w:rPr>
+        <w:t>межсервисная аутентификация:</w:t>
+      </w:r>
+    </w:p>
+    <w:p>
+      <w:pPr>
+        <w:pStyle w:val="ListParagraph"/>
+        <w:jc w:val="both"/>
+        <w:rPr>
+          <w:rFonts w:ascii="Times New Roman" w:hAnsi="Times New Roman" w:cs="Times New Roman"/>
+          <w:lang w:val="en-US"/>
+        </w:rPr>
+      </w:pPr>
+      <w:r>
+        <w:rPr>
+          <w:rFonts w:ascii="Times New Roman" w:hAnsi="Times New Roman" w:cs="Times New Roman"/>
+          <w:lang w:val="en-US"/>
+        </w:rPr>
+        <w:t xml:space="preserve">URL: </w:t>
+      </w:r>
       <w:hyperlink r:id="rId52" w:history="1">
         <w:r>
           <w:rPr>
             <w:rStyle w:val="Hyperlink"/>
             <w:rFonts w:ascii="Times New Roman" w:hAnsi="Times New Roman" w:cs="Times New Roman"/>
+            <w:lang w:val="en-US"/>
           </w:rPr>
-          <w:t>https://jimmybogard.com/vertical-slice-architecture/</w:t>
+          <w:t>https://cloud.google.com/api-gateway/docs/authenticate-service-account</w:t>
         </w:r>
       </w:hyperlink>
     </w:p>
@@ -46355,15 +47142,62 @@
         <w:jc w:val="both"/>
         <w:rPr>
           <w:rFonts w:ascii="Times New Roman" w:hAnsi="Times New Roman" w:cs="Times New Roman"/>
-        </w:rPr>
-      </w:pPr>
+          <w:b/>
+          <w:bCs/>
+          <w:lang w:val="en-US"/>
+        </w:rPr>
+      </w:pPr>
+      <w:r>
+        <w:rPr>
+          <w:rFonts w:ascii="Times New Roman" w:hAnsi="Times New Roman" w:cs="Times New Roman"/>
+          <w:b/>
+          <w:bCs/>
+          <w:lang w:val="en-US"/>
+        </w:rPr>
+        <w:t xml:space="preserve">Microsoft – </w:t>
+      </w:r>
+      <w:r>
+        <w:rPr>
+          <w:rFonts w:ascii="Times New Roman" w:hAnsi="Times New Roman" w:cs="Times New Roman"/>
+          <w:b/>
+          <w:bCs/>
+        </w:rPr>
+        <w:t>Паттерн</w:t>
+      </w:r>
+      <w:r>
+        <w:rPr>
+          <w:rFonts w:ascii="Times New Roman" w:hAnsi="Times New Roman" w:cs="Times New Roman"/>
+          <w:b/>
+          <w:bCs/>
+          <w:lang w:val="en-US"/>
+        </w:rPr>
+        <w:t xml:space="preserve"> Backends for Frontends:</w:t>
+      </w:r>
+    </w:p>
+    <w:p>
+      <w:pPr>
+        <w:pStyle w:val="ListParagraph"/>
+        <w:jc w:val="both"/>
+        <w:rPr>
+          <w:rFonts w:ascii="Times New Roman" w:hAnsi="Times New Roman" w:cs="Times New Roman"/>
+          <w:lang w:val="en-US"/>
+        </w:rPr>
+      </w:pPr>
+      <w:r>
+        <w:rPr>
+          <w:rFonts w:ascii="Times New Roman" w:hAnsi="Times New Roman" w:cs="Times New Roman"/>
+          <w:lang w:val="en-US"/>
+        </w:rPr>
+        <w:t xml:space="preserve">URL: </w:t>
+      </w:r>
       <w:hyperlink r:id="rId53" w:history="1">
         <w:r>
           <w:rPr>
             <w:rStyle w:val="Hyperlink"/>
             <w:rFonts w:ascii="Times New Roman" w:hAnsi="Times New Roman" w:cs="Times New Roman"/>
+            <w:lang w:val="en-US"/>
           </w:rPr>
-          <w:t>https://cloud.google.com/api-gateway/docs/authenticate-service-account</w:t>
+          <w:t>https://docs.microsoft.com/en-us/azure/architecture/patterns/backends-for-frontends</w:t>
         </w:r>
       </w:hyperlink>
     </w:p>
@@ -46377,15 +47211,53 @@
         <w:jc w:val="both"/>
         <w:rPr>
           <w:rFonts w:ascii="Times New Roman" w:hAnsi="Times New Roman" w:cs="Times New Roman"/>
-        </w:rPr>
-      </w:pPr>
+          <w:b/>
+          <w:bCs/>
+          <w:lang w:val="en-US"/>
+        </w:rPr>
+      </w:pPr>
+      <w:r>
+        <w:rPr>
+          <w:rFonts w:ascii="Times New Roman" w:hAnsi="Times New Roman" w:cs="Times New Roman"/>
+          <w:b/>
+          <w:bCs/>
+          <w:lang w:val="en-US"/>
+        </w:rPr>
+        <w:t xml:space="preserve">Microsoft – </w:t>
+      </w:r>
+      <w:r>
+        <w:rPr>
+          <w:rFonts w:ascii="Times New Roman" w:hAnsi="Times New Roman" w:cs="Times New Roman"/>
+          <w:b/>
+          <w:bCs/>
+        </w:rPr>
+        <w:t>Микросервисная Архитектура</w:t>
+      </w:r>
+    </w:p>
+    <w:p>
+      <w:pPr>
+        <w:pStyle w:val="ListParagraph"/>
+        <w:jc w:val="both"/>
+        <w:rPr>
+          <w:rFonts w:ascii="Times New Roman" w:hAnsi="Times New Roman" w:cs="Times New Roman"/>
+          <w:lang w:val="en-US"/>
+        </w:rPr>
+      </w:pPr>
+      <w:r>
+        <w:rPr>
+          <w:rFonts w:ascii="Times New Roman" w:hAnsi="Times New Roman" w:cs="Times New Roman"/>
+          <w:lang w:val="en-US"/>
+        </w:rPr>
+        <w:t xml:space="preserve">URL: </w:t>
+      </w:r>
       <w:hyperlink r:id="rId54" w:history="1">
         <w:r>
           <w:rPr>
             <w:rStyle w:val="Hyperlink"/>
             <w:rFonts w:ascii="Times New Roman" w:hAnsi="Times New Roman" w:cs="Times New Roman"/>
+            <w:lang w:val="en-US"/>
           </w:rPr>
-          <w:t>https://docs.microsoft.com/en-us/azure/architecture/patterns/backends-for-frontends</w:t>
+          <w:t>https://docs.microsoft.com/en-us/azure/architecture/guide/architecture-styles/microservices</w:t>
         </w:r>
       </w:hyperlink>
     </w:p>
@@ -46396,18 +47268,61 @@
           <w:ilvl w:val="0"/>
           <w:numId w:val="43"/>
         </w:numPr>
-        <w:jc w:val="both"/>
-        <w:rPr>
-          <w:rFonts w:ascii="Times New Roman" w:hAnsi="Times New Roman" w:cs="Times New Roman"/>
-        </w:rPr>
-      </w:pPr>
+        <w:rPr>
+          <w:rFonts w:ascii="Times New Roman" w:hAnsi="Times New Roman" w:cs="Times New Roman"/>
+          <w:b/>
+          <w:bCs/>
+          <w:lang w:val="en-US"/>
+        </w:rPr>
+      </w:pPr>
+      <w:r>
+        <w:rPr>
+          <w:rFonts w:ascii="Times New Roman" w:hAnsi="Times New Roman" w:cs="Times New Roman"/>
+          <w:b/>
+          <w:bCs/>
+          <w:lang w:val="en-US"/>
+        </w:rPr>
+        <w:t xml:space="preserve">Microsoft – </w:t>
+      </w:r>
+      <w:r>
+        <w:rPr>
+          <w:rFonts w:ascii="Times New Roman" w:hAnsi="Times New Roman" w:cs="Times New Roman"/>
+          <w:b/>
+          <w:bCs/>
+        </w:rPr>
+        <w:t>События Интеграции:</w:t>
+      </w:r>
+    </w:p>
+    <w:p>
+      <w:pPr>
+        <w:pStyle w:val="ListParagraph"/>
+        <w:rPr>
+          <w:rFonts w:ascii="Times New Roman" w:hAnsi="Times New Roman" w:cs="Times New Roman"/>
+          <w:lang w:val="en-US"/>
+        </w:rPr>
+      </w:pPr>
+      <w:r>
+        <w:rPr>
+          <w:rFonts w:ascii="Times New Roman" w:hAnsi="Times New Roman" w:cs="Times New Roman"/>
+          <w:lang w:val="en-US"/>
+        </w:rPr>
+        <w:t>URL</w:t>
+      </w:r>
+      <w:r>
+        <w:rPr>
+          <w:rFonts w:ascii="Times New Roman" w:hAnsi="Times New Roman" w:cs="Times New Roman"/>
+          <w:lang w:val="en-US"/>
+        </w:rPr>
+        <w:t xml:space="preserve">: </w:t>
+      </w:r>
       <w:hyperlink r:id="rId55" w:history="1">
         <w:r>
           <w:rPr>
             <w:rStyle w:val="Hyperlink"/>
             <w:rFonts w:ascii="Times New Roman" w:hAnsi="Times New Roman" w:cs="Times New Roman"/>
+            <w:lang w:val="en-US"/>
           </w:rPr>
-          <w:t>https://docs.microsoft.com/en-us/azure/architecture/guide/architecture-styles/microservices</w:t>
+          <w:t>https://docs.microsoft.com/ru-ru/dotnet/architecture/microservices/multi-container-microservice-net-applications/integration-event-based-microservice-communications</w:t>
         </w:r>
       </w:hyperlink>
     </w:p>
@@ -46418,18 +47333,78 @@
           <w:ilvl w:val="0"/>
           <w:numId w:val="43"/>
         </w:numPr>
-        <w:jc w:val="both"/>
-        <w:rPr>
-          <w:rFonts w:ascii="Times New Roman" w:hAnsi="Times New Roman" w:cs="Times New Roman"/>
-        </w:rPr>
-      </w:pPr>
+        <w:rPr>
+          <w:rFonts w:ascii="Times New Roman" w:hAnsi="Times New Roman" w:cs="Times New Roman"/>
+          <w:b/>
+          <w:bCs/>
+          <w:lang w:val="en-US"/>
+        </w:rPr>
+      </w:pPr>
+      <w:r>
+        <w:rPr>
+          <w:rFonts w:ascii="Times New Roman" w:hAnsi="Times New Roman" w:cs="Times New Roman"/>
+          <w:b/>
+          <w:bCs/>
+          <w:lang w:val="en-US"/>
+        </w:rPr>
+        <w:t>Microsoft</w:t>
+      </w:r>
+      <w:r>
+        <w:rPr>
+          <w:rFonts w:ascii="Times New Roman" w:hAnsi="Times New Roman" w:cs="Times New Roman"/>
+          <w:b/>
+          <w:bCs/>
+        </w:rPr>
+        <w:t xml:space="preserve"> – реализавция шины событий с помощью </w:t>
+      </w:r>
+      <w:r>
+        <w:rPr>
+          <w:rFonts w:ascii="Times New Roman" w:hAnsi="Times New Roman" w:cs="Times New Roman"/>
+          <w:b/>
+          <w:bCs/>
+          <w:lang w:val="en-US"/>
+        </w:rPr>
+        <w:t>RabbitMQ</w:t>
+      </w:r>
+      <w:r>
+        <w:rPr>
+          <w:rFonts w:ascii="Times New Roman" w:hAnsi="Times New Roman" w:cs="Times New Roman"/>
+          <w:b/>
+          <w:bCs/>
+        </w:rPr>
+        <w:t>:</w:t>
+      </w:r>
+    </w:p>
+    <w:p>
+      <w:pPr>
+        <w:pStyle w:val="ListParagraph"/>
+        <w:rPr>
+          <w:rFonts w:ascii="Times New Roman" w:hAnsi="Times New Roman" w:cs="Times New Roman"/>
+          <w:lang w:val="en-US"/>
+        </w:rPr>
+      </w:pPr>
+      <w:r>
+        <w:rPr>
+          <w:rFonts w:ascii="Times New Roman" w:hAnsi="Times New Roman" w:cs="Times New Roman"/>
+          <w:lang w:val="en-US"/>
+        </w:rPr>
+        <w:t>URL</w:t>
+      </w:r>
+      <w:r>
+        <w:rPr>
+          <w:rFonts w:ascii="Times New Roman" w:hAnsi="Times New Roman" w:cs="Times New Roman"/>
+          <w:lang w:val="en-US"/>
+        </w:rPr>
+        <w:t xml:space="preserve">: </w:t>
+      </w:r>
       <w:hyperlink r:id="rId56" w:history="1">
         <w:r>
           <w:rPr>
             <w:rStyle w:val="Hyperlink"/>
             <w:rFonts w:ascii="Times New Roman" w:hAnsi="Times New Roman" w:cs="Times New Roman"/>
+            <w:lang w:val="en-US"/>
           </w:rPr>
-          <w:t>https://docs.microsoft.com/ru-ru/dotnet/architecture/microservices/multi-container-microservice-net-applications/integration-event-based-microservice-communications</w:t>
+          <w:t>https://docs.microsoft.com/ru-ru/dotnet/architecture/microservices/multi-container-microservice-net-applications/rabbitmq-event-bus-development-test-environment</w:t>
         </w:r>
       </w:hyperlink>
     </w:p>
@@ -46443,17 +47418,60 @@
         <w:jc w:val="both"/>
         <w:rPr>
           <w:rFonts w:ascii="Times New Roman" w:hAnsi="Times New Roman" w:cs="Times New Roman"/>
-          <w:lang w:val="ru-MD"/>
-        </w:rPr>
-      </w:pPr>
+          <w:b/>
+          <w:bCs/>
+          <w:lang w:val="en-US"/>
+        </w:rPr>
+      </w:pPr>
+      <w:r>
+        <w:rPr>
+          <w:rFonts w:ascii="Times New Roman" w:hAnsi="Times New Roman" w:cs="Times New Roman"/>
+          <w:b/>
+          <w:bCs/>
+          <w:lang w:val="en-US"/>
+        </w:rPr>
+        <w:t>Microsoft – N-</w:t>
+      </w:r>
+      <w:r>
+        <w:rPr>
+          <w:rFonts w:ascii="Times New Roman" w:hAnsi="Times New Roman" w:cs="Times New Roman"/>
+          <w:b/>
+          <w:bCs/>
+        </w:rPr>
+        <w:t>Уровневая Архитектура</w:t>
+      </w:r>
+    </w:p>
+    <w:p>
+      <w:pPr>
+        <w:pStyle w:val="ListParagraph"/>
+        <w:jc w:val="both"/>
+        <w:rPr>
+          <w:rFonts w:ascii="Times New Roman" w:hAnsi="Times New Roman" w:cs="Times New Roman"/>
+          <w:lang w:val="en-US"/>
+        </w:rPr>
+      </w:pPr>
+      <w:r>
+        <w:rPr>
+          <w:rFonts w:ascii="Times New Roman" w:hAnsi="Times New Roman" w:cs="Times New Roman"/>
+          <w:lang w:val="en-US"/>
+        </w:rPr>
+        <w:t>URL</w:t>
+      </w:r>
+      <w:r>
+        <w:rPr>
+          <w:rFonts w:ascii="Times New Roman" w:hAnsi="Times New Roman" w:cs="Times New Roman"/>
+          <w:lang w:val="en-US"/>
+        </w:rPr>
+        <w:t xml:space="preserve">: </w:t>
+      </w:r>
       <w:hyperlink r:id="rId57" w:history="1">
         <w:r>
           <w:rPr>
             <w:rStyle w:val="Hyperlink"/>
             <w:rFonts w:ascii="Times New Roman" w:hAnsi="Times New Roman" w:cs="Times New Roman"/>
-            <w:lang w:val="ru-MD"/>
+            <w:lang w:val="en-US"/>
           </w:rPr>
-          <w:t>https://docs.microsoft.com/ru-ru/dotnet/architecture/microservices/multi-container-microservice-net-applications/rabbitmq-event-bus-development-test-environment</w:t>
+          <w:t>https://docs.microsoft.com/en-us/azure/architecture/guide/architecture-styles/n-tier</w:t>
         </w:r>
       </w:hyperlink>
     </w:p>
@@ -46467,17 +47485,51 @@
         <w:jc w:val="both"/>
         <w:rPr>
           <w:rFonts w:ascii="Times New Roman" w:hAnsi="Times New Roman" w:cs="Times New Roman"/>
-          <w:lang w:val="ru-MD"/>
-        </w:rPr>
-      </w:pPr>
+          <w:b/>
+          <w:bCs/>
+        </w:rPr>
+      </w:pPr>
+      <w:r>
+        <w:rPr>
+          <w:rFonts w:ascii="Times New Roman" w:hAnsi="Times New Roman" w:cs="Times New Roman"/>
+          <w:b/>
+          <w:bCs/>
+        </w:rPr>
+        <w:t>Роберт К. Мартин – Чистая Архитектура (Блог)</w:t>
+      </w:r>
+    </w:p>
+    <w:p>
+      <w:pPr>
+        <w:pStyle w:val="ListParagraph"/>
+        <w:jc w:val="both"/>
+        <w:rPr>
+          <w:rStyle w:val="Hyperlink"/>
+          <w:rFonts w:ascii="Times New Roman" w:hAnsi="Times New Roman" w:cs="Times New Roman"/>
+          <w:lang w:val="ru-MD"/>
+        </w:rPr>
+      </w:pPr>
+      <w:r>
+        <w:rPr>
+          <w:rFonts w:ascii="Times New Roman" w:hAnsi="Times New Roman" w:cs="Times New Roman"/>
+          <w:lang w:val="en-US"/>
+        </w:rPr>
+        <w:t>URL</w:t>
+      </w:r>
+      <w:r>
+        <w:rPr>
+          <w:rFonts w:ascii="Times New Roman" w:hAnsi="Times New Roman" w:cs="Times New Roman"/>
+          <w:lang w:val="en-US"/>
+        </w:rPr>
+        <w:t xml:space="preserve">: </w:t>
+      </w:r>
       <w:hyperlink r:id="rId58" w:history="1">
         <w:r>
           <w:rPr>
             <w:rStyle w:val="Hyperlink"/>
             <w:rFonts w:ascii="Times New Roman" w:hAnsi="Times New Roman" w:cs="Times New Roman"/>
-            <w:lang w:val="ru-MD"/>
+            <w:lang w:val="en-US"/>
           </w:rPr>
-          <w:t>https://docs.microsoft.com/en-us/azure/architecture/guide/architecture-styles/n-tier</w:t>
+          <w:t>https://blog.cleancoder.com/uncle-bob/2012/08/13/the-clean-architecture.html</w:t>
         </w:r>
       </w:hyperlink>
     </w:p>
@@ -46490,38 +47542,78 @@
         </w:numPr>
         <w:jc w:val="both"/>
         <w:rPr>
-          <w:rFonts w:ascii="Times New Roman" w:hAnsi="Times New Roman" w:cs="Times New Roman"/>
-          <w:lang w:val="ru-MD"/>
-        </w:rPr>
-      </w:pPr>
+          <w:rStyle w:val="Hyperlink"/>
+          <w:rFonts w:ascii="Times New Roman" w:hAnsi="Times New Roman" w:cs="Times New Roman"/>
+          <w:b/>
+          <w:bCs/>
+          <w:color w:val="auto"/>
+          <w:u w:val="none"/>
+        </w:rPr>
+      </w:pPr>
+      <w:r>
+        <w:rPr>
+          <w:rStyle w:val="Hyperlink"/>
+          <w:rFonts w:ascii="Times New Roman" w:hAnsi="Times New Roman" w:cs="Times New Roman"/>
+          <w:b/>
+          <w:bCs/>
+          <w:color w:val="auto"/>
+          <w:u w:val="none"/>
+        </w:rPr>
+        <w:t>Крис Ричардсон – Переход от Монолита к Микросервисам:</w:t>
+      </w:r>
+    </w:p>
+    <w:p>
+      <w:pPr>
+        <w:pStyle w:val="ListParagraph"/>
+        <w:jc w:val="both"/>
+        <w:rPr>
+          <w:rStyle w:val="Hyperlink"/>
+          <w:rFonts w:ascii="Times New Roman" w:hAnsi="Times New Roman" w:cs="Times New Roman"/>
+          <w:color w:val="auto"/>
+          <w:u w:val="none"/>
+          <w:lang w:val="en-US"/>
+        </w:rPr>
+      </w:pPr>
+      <w:r>
+        <w:rPr>
+          <w:rStyle w:val="Hyperlink"/>
+          <w:rFonts w:ascii="Times New Roman" w:hAnsi="Times New Roman" w:cs="Times New Roman"/>
+          <w:color w:val="auto"/>
+          <w:u w:val="none"/>
+          <w:lang w:val="en-US"/>
+        </w:rPr>
+        <w:t xml:space="preserve">URL: </w:t>
+      </w:r>
       <w:hyperlink r:id="rId59" w:history="1">
         <w:r>
           <w:rPr>
             <w:rStyle w:val="Hyperlink"/>
             <w:rFonts w:ascii="Times New Roman" w:hAnsi="Times New Roman" w:cs="Times New Roman"/>
-            <w:lang w:val="ru-MD"/>
+            <w:lang w:val="en-US"/>
           </w:rPr>
-          <w:t>https://blog.cleancoder.com/uncle-bob/2012/08/13/the-clean-architecture.html</w:t>
+          <w:t>https://microservices.io/refactoring/</w:t>
         </w:r>
       </w:hyperlink>
     </w:p>
     <w:p>
       <w:pPr>
-        <w:jc w:val="both"/>
-        <w:rPr>
-          <w:rFonts w:ascii="Times New Roman" w:hAnsi="Times New Roman" w:cs="Times New Roman"/>
-          <w:lang w:val="ru-MD"/>
-        </w:rPr>
-      </w:pPr>
-    </w:p>
-    <w:p>
-      <w:pPr>
-        <w:jc w:val="both"/>
+        <w:jc w:val="center"/>
         <w:rPr>
           <w:rFonts w:ascii="Times New Roman" w:hAnsi="Times New Roman" w:cs="Times New Roman"/>
           <w:sz w:val="28"/>
           <w:szCs w:val="28"/>
           <w:lang w:val="ru-MD"/>
+        </w:rPr>
+      </w:pPr>
+    </w:p>
+    <w:p>
+      <w:pPr>
+        <w:jc w:val="center"/>
+        <w:rPr>
+          <w:rFonts w:ascii="Times New Roman" w:hAnsi="Times New Roman" w:cs="Times New Roman"/>
+          <w:sz w:val="28"/>
+          <w:szCs w:val="28"/>
+          <w:lang w:val="en-US"/>
         </w:rPr>
       </w:pPr>
       <w:r>
@@ -46548,7 +47640,7 @@
         <w:pStyle w:val="ListParagraph"/>
         <w:numPr>
           <w:ilvl w:val="0"/>
-          <w:numId w:val="42"/>
+          <w:numId w:val="43"/>
         </w:numPr>
         <w:jc w:val="both"/>
         <w:rPr>
@@ -46578,7 +47670,7 @@
         <w:pStyle w:val="ListParagraph"/>
         <w:numPr>
           <w:ilvl w:val="0"/>
-          <w:numId w:val="42"/>
+          <w:numId w:val="43"/>
         </w:numPr>
         <w:jc w:val="both"/>
         <w:rPr>
@@ -46629,7 +47721,7 @@
         <w:pStyle w:val="ListParagraph"/>
         <w:numPr>
           <w:ilvl w:val="0"/>
-          <w:numId w:val="42"/>
+          <w:numId w:val="43"/>
         </w:numPr>
         <w:jc w:val="both"/>
         <w:rPr>
@@ -48228,8 +49320,8 @@
   <w:abstractNum w:abstractNumId="12" w15:restartNumberingAfterBreak="0">
     <w:nsid w:val="28BD0564"/>
     <w:multiLevelType w:val="hybridMultilevel"/>
-    <w:tmpl w:val="228CBBF4"/>
-    <w:lvl w:ilvl="0" w:tplc="830A8B3C">
+    <w:tmpl w:val="F3E68018"/>
+    <w:lvl w:ilvl="0" w:tplc="ADB68C7A">
       <w:start w:val="1"/>
       <w:numFmt w:val="decimal"/>
       <w:lvlText w:val="%1."/>
@@ -48239,6 +49331,8 @@
       </w:pPr>
       <w:rPr>
         <w:rFonts w:hint="default"/>
+        <w:b/>
+        <w:bCs/>
       </w:rPr>
     </w:lvl>
     <w:lvl w:ilvl="1" w:tplc="04090019" w:tentative="1">

</xml_diff>

<commit_message>
Little fixes in Diploma
</commit_message>
<xml_diff>
--- a/Semester 6/Diploma/Дипломная работа Чобану Артём I1902.docx
+++ b/Semester 6/Diploma/Дипломная работа Чобану Артём I1902.docx
@@ -1602,7 +1602,19 @@
         <w:rPr>
           <w:lang w:val="ru-MD"/>
         </w:rPr>
-        <w:t>Целью работы является изучение Микросервисной Архитектуры выявление её преимуществ и недостатков.</w:t>
+        <w:t>Целью работы является изучение Микросервисной Архитектуры</w:t>
+      </w:r>
+      <w:r>
+        <w:rPr>
+          <w:lang w:val="ru-RU"/>
+        </w:rPr>
+        <w:t>,</w:t>
+      </w:r>
+      <w:r>
+        <w:rPr>
+          <w:lang w:val="ru-MD"/>
+        </w:rPr>
+        <w:t xml:space="preserve"> выявление её преимуществ и недостатков.</w:t>
       </w:r>
     </w:p>
     <w:p>
@@ -1617,7 +1629,43 @@
         <w:rPr>
           <w:lang w:val="ru-MD"/>
         </w:rPr>
-        <w:t>В дипломной работе проводится сравнение Микросервисной и Монолотной Архитектур, приводятся примеры шаблонов проектированя, лучших практик.</w:t>
+        <w:t>В дипломной работе проводится сравнение Микросервисной и Монол</w:t>
+      </w:r>
+      <w:r>
+        <w:rPr>
+          <w:lang w:val="ru-MD"/>
+        </w:rPr>
+        <w:t>и</w:t>
+      </w:r>
+      <w:r>
+        <w:rPr>
+          <w:lang w:val="ru-MD"/>
+        </w:rPr>
+        <w:t>тной Архитектур, приводятся примеры шаблонов проектирован</w:t>
+      </w:r>
+      <w:r>
+        <w:rPr>
+          <w:lang w:val="ru-MD"/>
+        </w:rPr>
+        <w:t>и</w:t>
+      </w:r>
+      <w:r>
+        <w:rPr>
+          <w:lang w:val="ru-MD"/>
+        </w:rPr>
+        <w:t>я,</w:t>
+      </w:r>
+      <w:r>
+        <w:rPr>
+          <w:lang w:val="ru-MD"/>
+        </w:rPr>
+        <w:t xml:space="preserve"> а также</w:t>
+      </w:r>
+      <w:r>
+        <w:rPr>
+          <w:lang w:val="ru-MD"/>
+        </w:rPr>
+        <w:t xml:space="preserve"> лучших практик.</w:t>
       </w:r>
     </w:p>
     <w:p>
@@ -1632,7 +1680,19 @@
         <w:rPr>
           <w:lang w:val="ru-MD"/>
         </w:rPr>
-        <w:t xml:space="preserve">Для примера был разработан проект чата, состоящего из двух микросервисов. Проект разработан на платформе </w:t>
+        <w:t>Для примера был разработан проект чата, состоящ</w:t>
+      </w:r>
+      <w:r>
+        <w:rPr>
+          <w:lang w:val="ru-MD"/>
+        </w:rPr>
+        <w:t>ий</w:t>
+      </w:r>
+      <w:r>
+        <w:rPr>
+          <w:lang w:val="ru-MD"/>
+        </w:rPr>
+        <w:t xml:space="preserve"> из двух микросервисов. Проект разработан на платформе </w:t>
       </w:r>
       <w:r>
         <w:t>ASP</w:t>
@@ -1659,7 +1719,19 @@
         <w:rPr>
           <w:lang w:val="ru-MD"/>
         </w:rPr>
-        <w:t># 10.0, что означает, что проект является кросплатформенным.</w:t>
+        <w:t># 10.0, что означает, что проект является кро</w:t>
+      </w:r>
+      <w:r>
+        <w:rPr>
+          <w:lang w:val="ru-MD"/>
+        </w:rPr>
+        <w:t>с</w:t>
+      </w:r>
+      <w:r>
+        <w:rPr>
+          <w:lang w:val="ru-MD"/>
+        </w:rPr>
+        <w:t>сплатформенным.</w:t>
       </w:r>
     </w:p>
     <w:p>
@@ -1729,7 +1801,21 @@
           <w:rFonts w:ascii="Times New Roman" w:hAnsi="Times New Roman" w:cs="Times New Roman"/>
           <w:lang w:val="ru-MD"/>
         </w:rPr>
-        <w:t xml:space="preserve"> заключени</w:t>
+        <w:t xml:space="preserve"> заключен</w:t>
+      </w:r>
+      <w:r>
+        <w:rPr>
+          <w:rFonts w:ascii="Times New Roman" w:hAnsi="Times New Roman" w:cs="Times New Roman"/>
+          <w:lang w:val="ru-MD"/>
+        </w:rPr>
+        <w:t>и</w:t>
+      </w:r>
+      <w:r>
+        <w:rPr>
+          <w:rFonts w:ascii="Times New Roman" w:hAnsi="Times New Roman" w:cs="Times New Roman"/>
+          <w:lang w:val="ru-MD"/>
+        </w:rPr>
+        <w:t>я</w:t>
       </w:r>
       <w:r>
         <w:rPr>
@@ -2374,7 +2460,25 @@
           <w:szCs w:val="24"/>
           <w:lang w:val="ru-MD"/>
         </w:rPr>
-        <w:t xml:space="preserve">Современные веб-приложения становятся всё сложнее, требования растут, и касаются множества аспектов, базирующихся на предыдущем опыте, и необходимости для конкретного проекта. Ниже приведены основные требования к комплексным веб-приложениям: </w:t>
+        <w:t xml:space="preserve">Современные веб-приложения становятся всё сложнее, требования растут, и касаются множества аспектов, базирующихся на предыдущем опыте и </w:t>
+      </w:r>
+      <w:r>
+        <w:rPr>
+          <w:rFonts w:ascii="Times New Roman" w:hAnsi="Times New Roman" w:cs="Times New Roman"/>
+          <w:sz w:val="24"/>
+          <w:szCs w:val="24"/>
+          <w:lang w:val="ru-MD"/>
+        </w:rPr>
+        <w:t>потребностей</w:t>
+      </w:r>
+      <w:r>
+        <w:rPr>
+          <w:rFonts w:ascii="Times New Roman" w:hAnsi="Times New Roman" w:cs="Times New Roman"/>
+          <w:sz w:val="24"/>
+          <w:szCs w:val="24"/>
+          <w:lang w:val="ru-MD"/>
+        </w:rPr>
+        <w:t xml:space="preserve"> конкретного проекта. Ниже приведены основные требования к комплексным веб-приложениям: </w:t>
       </w:r>
     </w:p>
     <w:p>
@@ -2586,7 +2690,29 @@
           <w:szCs w:val="24"/>
           <w:lang w:val="ru-MD"/>
         </w:rPr>
-        <w:t>умость</w:t>
+        <w:t>у</w:t>
+      </w:r>
+      <w:r>
+        <w:rPr>
+          <w:rFonts w:ascii="Times New Roman" w:eastAsia="Times New Roman" w:hAnsi="Times New Roman" w:cs="Times New Roman"/>
+          <w:b/>
+          <w:bCs/>
+          <w:sz w:val="24"/>
+          <w:szCs w:val="24"/>
+          <w:lang w:val="ru-MD"/>
+        </w:rPr>
+        <w:t>е</w:t>
+      </w:r>
+      <w:r>
+        <w:rPr>
+          <w:rFonts w:ascii="Times New Roman" w:eastAsia="Times New Roman" w:hAnsi="Times New Roman" w:cs="Times New Roman"/>
+          <w:b/>
+          <w:bCs/>
+          <w:sz w:val="24"/>
+          <w:szCs w:val="24"/>
+          <w:lang w:val="ru-MD"/>
+        </w:rPr>
+        <w:t>мость</w:t>
       </w:r>
       <w:r>
         <w:rPr>
@@ -2674,7 +2800,24 @@
           <w:szCs w:val="24"/>
           <w:lang w:val="ru-MD"/>
         </w:rPr>
-        <w:t>одно из важнейших требований к современным приложениям – это необходимость в возможности беспрепятственного изменения любых его компонентов</w:t>
+        <w:t>одно из важнейших требований к современным приложениям – это возможност</w:t>
+      </w:r>
+      <w:r>
+        <w:rPr>
+          <w:rFonts w:ascii="Times New Roman" w:eastAsia="Times New Roman" w:hAnsi="Times New Roman" w:cs="Times New Roman"/>
+          <w:sz w:val="24"/>
+          <w:szCs w:val="24"/>
+        </w:rPr>
+        <w:t>ь</w:t>
+      </w:r>
+      <w:r>
+        <w:rPr>
+          <w:rFonts w:ascii="Times New Roman" w:eastAsia="Times New Roman" w:hAnsi="Times New Roman" w:cs="Times New Roman"/>
+          <w:sz w:val="24"/>
+          <w:szCs w:val="24"/>
+          <w:lang w:val="ru-MD"/>
+        </w:rPr>
+        <w:t xml:space="preserve"> беспрепятственного изменения любых его компонентов</w:t>
       </w:r>
       <w:r>
         <w:rPr>
@@ -2914,7 +3057,7 @@
           <w:szCs w:val="24"/>
           <w:lang w:val="ru-MD"/>
         </w:rPr>
-        <w:t>компонентов друг от друга, что является признаком неверной архитектуры системы, или вовсе её остуствия.</w:t>
+        <w:t>компонентов друг от друга, что является признаком неверной архитектуры системы или вовсе её остуствия.</w:t>
       </w:r>
     </w:p>
     <w:p>
@@ -2995,7 +3138,39 @@
           <w:sz w:val="24"/>
           <w:szCs w:val="24"/>
         </w:rPr>
-        <w:t xml:space="preserve">С развитием сферы Информационных Технологий появлись, и продолжают появляться различные способы соблюзти данные требования. </w:t>
+        <w:t>С развитием сферы Информационных Технологий появ</w:t>
+      </w:r>
+      <w:r>
+        <w:rPr>
+          <w:rFonts w:ascii="Times New Roman" w:eastAsia="Times New Roman" w:hAnsi="Times New Roman" w:cs="Times New Roman"/>
+          <w:sz w:val="24"/>
+          <w:szCs w:val="24"/>
+        </w:rPr>
+        <w:t>и</w:t>
+      </w:r>
+      <w:r>
+        <w:rPr>
+          <w:rFonts w:ascii="Times New Roman" w:eastAsia="Times New Roman" w:hAnsi="Times New Roman" w:cs="Times New Roman"/>
+          <w:sz w:val="24"/>
+          <w:szCs w:val="24"/>
+        </w:rPr>
+        <w:t>лись, и продолжают появляться различные способы соблю</w:t>
+      </w:r>
+      <w:r>
+        <w:rPr>
+          <w:rFonts w:ascii="Times New Roman" w:eastAsia="Times New Roman" w:hAnsi="Times New Roman" w:cs="Times New Roman"/>
+          <w:sz w:val="24"/>
+          <w:szCs w:val="24"/>
+        </w:rPr>
+        <w:t>с</w:t>
+      </w:r>
+      <w:r>
+        <w:rPr>
+          <w:rFonts w:ascii="Times New Roman" w:eastAsia="Times New Roman" w:hAnsi="Times New Roman" w:cs="Times New Roman"/>
+          <w:sz w:val="24"/>
+          <w:szCs w:val="24"/>
+        </w:rPr>
+        <w:t xml:space="preserve">ти данные требования. </w:t>
       </w:r>
     </w:p>
     <w:p>
@@ -3039,7 +3214,23 @@
           <w:sz w:val="24"/>
           <w:szCs w:val="24"/>
         </w:rPr>
-        <w:t>, позволяющим соблюзти все требования, приведённые выше.</w:t>
+        <w:t>, позволяющим соблю</w:t>
+      </w:r>
+      <w:r>
+        <w:rPr>
+          <w:rFonts w:ascii="Times New Roman" w:eastAsia="Times New Roman" w:hAnsi="Times New Roman" w:cs="Times New Roman"/>
+          <w:sz w:val="24"/>
+          <w:szCs w:val="24"/>
+        </w:rPr>
+        <w:t>с</w:t>
+      </w:r>
+      <w:r>
+        <w:rPr>
+          <w:rFonts w:ascii="Times New Roman" w:eastAsia="Times New Roman" w:hAnsi="Times New Roman" w:cs="Times New Roman"/>
+          <w:sz w:val="24"/>
+          <w:szCs w:val="24"/>
+        </w:rPr>
+        <w:t>ти все требования, приведённые выше.</w:t>
       </w:r>
       <w:r>
         <w:rPr>
@@ -3395,7 +3586,6 @@
           <w:rFonts w:ascii="Times New Roman" w:hAnsi="Times New Roman" w:cs="Times New Roman"/>
           <w:sz w:val="24"/>
           <w:szCs w:val="24"/>
-          <w:lang w:val="en-US"/>
         </w:rPr>
       </w:pPr>
       <w:r>
@@ -3919,7 +4109,6 @@
           <w:rFonts w:ascii="Times New Roman" w:hAnsi="Times New Roman" w:cs="Times New Roman"/>
           <w:sz w:val="24"/>
           <w:szCs w:val="24"/>
-          <w:lang w:val="en-US"/>
         </w:rPr>
       </w:pPr>
       <w:r>
@@ -3986,7 +4175,6 @@
           <w:bCs/>
           <w:sz w:val="24"/>
           <w:szCs w:val="24"/>
-          <w:lang w:val="en-US"/>
         </w:rPr>
         <w:t>[4]</w:t>
       </w:r>
@@ -4493,7 +4681,7 @@
           <w:rFonts w:ascii="Times New Roman" w:hAnsi="Times New Roman" w:cs="Times New Roman"/>
         </w:rPr>
         <w:lastRenderedPageBreak/>
-        <w:t xml:space="preserve">Не смотря на то, что в процессе работы встречаются совершенно разные задачи, </w:t>
+        <w:t xml:space="preserve">Несмотря на то, что в процессе работы встречаются совершенно разные задачи, </w:t>
       </w:r>
       <w:r>
         <w:rPr>
@@ -5052,7 +5240,7 @@
           <w:sz w:val="24"/>
           <w:szCs w:val="24"/>
         </w:rPr>
-        <w:t>, без необходимости создания новой имплементации похошего функционала.</w:t>
+        <w:t xml:space="preserve"> без необходимости создания новой имплементации похошего функционала.</w:t>
       </w:r>
     </w:p>
     <w:p>
@@ -5645,7 +5833,27 @@
           <w:sz w:val="24"/>
           <w:szCs w:val="24"/>
         </w:rPr>
-        <w:t xml:space="preserve">Разделение ответсвенностей: </w:t>
+        <w:t>Разделение ответс</w:t>
+      </w:r>
+      <w:r>
+        <w:rPr>
+          <w:rFonts w:ascii="Times New Roman" w:hAnsi="Times New Roman" w:cs="Times New Roman"/>
+          <w:b/>
+          <w:bCs/>
+          <w:sz w:val="24"/>
+          <w:szCs w:val="24"/>
+        </w:rPr>
+        <w:t>т</w:t>
+      </w:r>
+      <w:r>
+        <w:rPr>
+          <w:rFonts w:ascii="Times New Roman" w:hAnsi="Times New Roman" w:cs="Times New Roman"/>
+          <w:b/>
+          <w:bCs/>
+          <w:sz w:val="24"/>
+          <w:szCs w:val="24"/>
+        </w:rPr>
+        <w:t xml:space="preserve">венностей: </w:t>
       </w:r>
       <w:r>
         <w:rPr>
@@ -5725,20 +5933,26 @@
       <w:r>
         <w:rPr>
           <w:rFonts w:ascii="Times New Roman" w:hAnsi="Times New Roman" w:cs="Times New Roman"/>
-          <w:b/>
-          <w:bCs/>
-          <w:sz w:val="24"/>
-          <w:szCs w:val="24"/>
-        </w:rPr>
-        <w:t>,</w:t>
-      </w:r>
-      <w:r>
-        <w:rPr>
-          <w:rFonts w:ascii="Times New Roman" w:hAnsi="Times New Roman" w:cs="Times New Roman"/>
-          <w:sz w:val="24"/>
-          <w:szCs w:val="24"/>
-        </w:rPr>
-        <w:t xml:space="preserve"> но технически каждый из них является отдельным Сервисом.</w:t>
+          <w:sz w:val="24"/>
+          <w:szCs w:val="24"/>
+        </w:rPr>
+        <w:t xml:space="preserve"> </w:t>
+      </w:r>
+      <w:r>
+        <w:rPr>
+          <w:rFonts w:ascii="Times New Roman" w:hAnsi="Times New Roman" w:cs="Times New Roman"/>
+          <w:sz w:val="24"/>
+          <w:szCs w:val="24"/>
+        </w:rPr>
+        <w:t xml:space="preserve">при том, что </w:t>
+      </w:r>
+      <w:r>
+        <w:rPr>
+          <w:rFonts w:ascii="Times New Roman" w:hAnsi="Times New Roman" w:cs="Times New Roman"/>
+          <w:sz w:val="24"/>
+          <w:szCs w:val="24"/>
+        </w:rPr>
+        <w:t>каждый из них является отдельным Сервисом.</w:t>
       </w:r>
     </w:p>
     <w:p>
@@ -5819,7 +6033,7 @@
           <w:sz w:val="24"/>
           <w:szCs w:val="24"/>
         </w:rPr>
-        <w:t xml:space="preserve"> При разработке Системы, необходимо добиться </w:t>
+        <w:t xml:space="preserve"> При разработке Системы необходимо добиться </w:t>
       </w:r>
       <w:r>
         <w:rPr>
@@ -6471,7 +6685,7 @@
           <w:sz w:val="24"/>
           <w:szCs w:val="24"/>
         </w:rPr>
-        <w:t>Сложность в обеспечении целостности данных, ввиду наличия множества хранилищ.</w:t>
+        <w:t>Сложность в обеспечении целостности данных ввиду наличия множества хранилищ.</w:t>
       </w:r>
     </w:p>
     <w:p>
@@ -9056,7 +9270,23 @@
           <w:sz w:val="24"/>
           <w:szCs w:val="24"/>
         </w:rPr>
-        <w:t xml:space="preserve">. Выбор именно такого сценария развития проекта зависит от потребностей разработчика пректа. </w:t>
+        <w:t>. Выбор именно такого сценария развития проекта зависит от потребностей разработчика пр</w:t>
+      </w:r>
+      <w:r>
+        <w:rPr>
+          <w:rFonts w:ascii="Times New Roman" w:hAnsi="Times New Roman" w:cs="Times New Roman"/>
+          <w:sz w:val="24"/>
+          <w:szCs w:val="24"/>
+        </w:rPr>
+        <w:t>о</w:t>
+      </w:r>
+      <w:r>
+        <w:rPr>
+          <w:rFonts w:ascii="Times New Roman" w:hAnsi="Times New Roman" w:cs="Times New Roman"/>
+          <w:sz w:val="24"/>
+          <w:szCs w:val="24"/>
+        </w:rPr>
+        <w:t xml:space="preserve">екта. </w:t>
       </w:r>
     </w:p>
     <w:p>
@@ -9439,95 +9669,6 @@
         <w:jc w:val="both"/>
         <w:rPr>
           <w:rFonts w:ascii="Times New Roman" w:hAnsi="Times New Roman" w:cs="Times New Roman"/>
-          <w:lang w:val="en-US"/>
-        </w:rPr>
-      </w:pPr>
-      <w:r>
-        <w:rPr>
-          <w:rFonts w:ascii="Times New Roman" w:hAnsi="Times New Roman" w:cs="Times New Roman"/>
-        </w:rPr>
-        <w:t xml:space="preserve">Каждое сообщение может быть полученно только </w:t>
-      </w:r>
-      <w:r>
-        <w:rPr>
-          <w:rFonts w:ascii="Times New Roman" w:hAnsi="Times New Roman" w:cs="Times New Roman"/>
-          <w:b/>
-          <w:bCs/>
-        </w:rPr>
-        <w:t>одним</w:t>
-      </w:r>
-      <w:r>
-        <w:rPr>
-          <w:rFonts w:ascii="Times New Roman" w:hAnsi="Times New Roman" w:cs="Times New Roman"/>
-        </w:rPr>
-        <w:t xml:space="preserve"> из подписчиков и только </w:t>
-      </w:r>
-      <w:r>
-        <w:rPr>
-          <w:rFonts w:ascii="Times New Roman" w:hAnsi="Times New Roman" w:cs="Times New Roman"/>
-          <w:b/>
-          <w:bCs/>
-        </w:rPr>
-        <w:t>единожды</w:t>
-      </w:r>
-      <w:r>
-        <w:rPr>
-          <w:rFonts w:ascii="Times New Roman" w:hAnsi="Times New Roman" w:cs="Times New Roman"/>
-        </w:rPr>
-        <w:t xml:space="preserve">. После этого, происходит удаление сообщений. </w:t>
-      </w:r>
-      <w:r>
-        <w:rPr>
-          <w:rFonts w:ascii="Times New Roman" w:hAnsi="Times New Roman" w:cs="Times New Roman"/>
-          <w:b/>
-          <w:bCs/>
-          <w:lang w:val="en-US"/>
-        </w:rPr>
-        <w:t>[1</w:t>
-      </w:r>
-      <w:r>
-        <w:rPr>
-          <w:rFonts w:ascii="Times New Roman" w:hAnsi="Times New Roman" w:cs="Times New Roman"/>
-          <w:b/>
-          <w:bCs/>
-          <w:lang w:val="en-US"/>
-        </w:rPr>
-        <w:t>2</w:t>
-      </w:r>
-      <w:r>
-        <w:rPr>
-          <w:rFonts w:ascii="Times New Roman" w:hAnsi="Times New Roman" w:cs="Times New Roman"/>
-          <w:b/>
-          <w:bCs/>
-          <w:lang w:val="en-US"/>
-        </w:rPr>
-        <w:t>], [1</w:t>
-      </w:r>
-      <w:r>
-        <w:rPr>
-          <w:rFonts w:ascii="Times New Roman" w:hAnsi="Times New Roman" w:cs="Times New Roman"/>
-          <w:b/>
-          <w:bCs/>
-          <w:lang w:val="en-US"/>
-        </w:rPr>
-        <w:t>3</w:t>
-      </w:r>
-      <w:r>
-        <w:rPr>
-          <w:rFonts w:ascii="Times New Roman" w:hAnsi="Times New Roman" w:cs="Times New Roman"/>
-          <w:b/>
-          <w:bCs/>
-          <w:lang w:val="en-US"/>
-        </w:rPr>
-        <w:t>]</w:t>
-      </w:r>
-    </w:p>
-    <w:p>
-      <w:pPr>
-        <w:ind w:left="360"/>
-        <w:jc w:val="both"/>
-        <w:rPr>
-          <w:rFonts w:ascii="Times New Roman" w:hAnsi="Times New Roman" w:cs="Times New Roman"/>
         </w:rPr>
       </w:pPr>
       <w:r>
@@ -9541,6 +9682,20 @@
           <w:rFonts w:ascii="Times New Roman" w:hAnsi="Times New Roman" w:cs="Times New Roman"/>
         </w:rPr>
         <w:t>используется, в основном, для общения микросервисов.</w:t>
+      </w:r>
+      <w:r>
+        <w:rPr>
+          <w:rFonts w:ascii="Times New Roman" w:hAnsi="Times New Roman" w:cs="Times New Roman"/>
+        </w:rPr>
+        <w:t xml:space="preserve"> </w:t>
+      </w:r>
+      <w:r>
+        <w:rPr>
+          <w:rFonts w:ascii="Times New Roman" w:hAnsi="Times New Roman" w:cs="Times New Roman"/>
+          <w:b/>
+          <w:bCs/>
+        </w:rPr>
+        <w:t>[12], [13]</w:t>
       </w:r>
       <w:r>
         <w:rPr>
@@ -11520,7 +11675,6 @@
         <w:jc w:val="center"/>
         <w:rPr>
           <w:rFonts w:ascii="Times New Roman" w:hAnsi="Times New Roman" w:cs="Times New Roman"/>
-          <w:lang w:val="en-US"/>
         </w:rPr>
       </w:pPr>
       <w:r>
@@ -12889,7 +13043,25 @@
           <w:szCs w:val="28"/>
           <w:lang w:val="ru-MD"/>
         </w:rPr>
-        <w:t>другого игрока.</w:t>
+        <w:t xml:space="preserve">другого </w:t>
+      </w:r>
+      <w:r>
+        <w:rPr>
+          <w:rFonts w:ascii="Times New Roman" w:hAnsi="Times New Roman" w:cs="Times New Roman"/>
+          <w:sz w:val="28"/>
+          <w:szCs w:val="28"/>
+          <w:lang w:val="ru-MD"/>
+        </w:rPr>
+        <w:t>пользователя</w:t>
+      </w:r>
+      <w:r>
+        <w:rPr>
+          <w:rFonts w:ascii="Times New Roman" w:hAnsi="Times New Roman" w:cs="Times New Roman"/>
+          <w:sz w:val="28"/>
+          <w:szCs w:val="28"/>
+          <w:lang w:val="ru-MD"/>
+        </w:rPr>
+        <w:t>.</w:t>
       </w:r>
     </w:p>
     <w:p>
@@ -14218,7 +14390,25 @@
           <w:szCs w:val="24"/>
           <w:lang w:val="ru-MD"/>
         </w:rPr>
-        <w:t xml:space="preserve"> и другие.</w:t>
+        <w:t xml:space="preserve"> и други</w:t>
+      </w:r>
+      <w:r>
+        <w:rPr>
+          <w:rFonts w:ascii="Times New Roman" w:hAnsi="Times New Roman" w:cs="Times New Roman"/>
+          <w:sz w:val="24"/>
+          <w:szCs w:val="24"/>
+          <w:lang w:val="ru-MD"/>
+        </w:rPr>
+        <w:t>х</w:t>
+      </w:r>
+      <w:r>
+        <w:rPr>
+          <w:rFonts w:ascii="Times New Roman" w:hAnsi="Times New Roman" w:cs="Times New Roman"/>
+          <w:sz w:val="24"/>
+          <w:szCs w:val="24"/>
+          <w:lang w:val="ru-MD"/>
+        </w:rPr>
+        <w:t>.</w:t>
       </w:r>
     </w:p>
     <w:p>
@@ -14464,7 +14654,25 @@
           <w:szCs w:val="24"/>
           <w:lang w:val="ru-MD"/>
         </w:rPr>
-        <w:t>, благодаря которойданыне пользователя не сохраняются после его аутентификации. Вместо этого, при всех последующих операциях используется</w:t>
+        <w:t>, благодаря которой</w:t>
+      </w:r>
+      <w:r>
+        <w:rPr>
+          <w:rFonts w:ascii="Times New Roman" w:hAnsi="Times New Roman" w:cs="Times New Roman"/>
+          <w:sz w:val="24"/>
+          <w:szCs w:val="24"/>
+          <w:lang w:val="ru-MD"/>
+        </w:rPr>
+        <w:t xml:space="preserve"> </w:t>
+      </w:r>
+      <w:r>
+        <w:rPr>
+          <w:rFonts w:ascii="Times New Roman" w:hAnsi="Times New Roman" w:cs="Times New Roman"/>
+          <w:sz w:val="24"/>
+          <w:szCs w:val="24"/>
+          <w:lang w:val="ru-MD"/>
+        </w:rPr>
+        <w:t>даныне пользователя не сохраняются после его аутентификации. Вместо этого, при всех последующих операциях используется</w:t>
       </w:r>
       <w:r>
         <w:rPr>
@@ -15246,7 +15454,6 @@
           <w:rFonts w:ascii="Times New Roman" w:hAnsi="Times New Roman" w:cs="Times New Roman"/>
           <w:sz w:val="24"/>
           <w:szCs w:val="24"/>
-          <w:lang w:val="en-US"/>
         </w:rPr>
       </w:pPr>
       <w:r>
@@ -15445,7 +15652,6 @@
           <w:bCs/>
           <w:sz w:val="24"/>
           <w:szCs w:val="24"/>
-          <w:lang w:val="en-US"/>
         </w:rPr>
         <w:t>[14]</w:t>
       </w:r>
@@ -19431,7 +19637,27 @@
           <w:szCs w:val="24"/>
         </w:rPr>
         <w:lastRenderedPageBreak/>
-        <w:t>Архитектура Вертикального Среда (</w:t>
+        <w:t>Архитектура Вертикального Сре</w:t>
+      </w:r>
+      <w:r>
+        <w:rPr>
+          <w:rFonts w:ascii="Times New Roman" w:hAnsi="Times New Roman" w:cs="Times New Roman"/>
+          <w:b/>
+          <w:bCs/>
+          <w:sz w:val="24"/>
+          <w:szCs w:val="24"/>
+        </w:rPr>
+        <w:t>з</w:t>
+      </w:r>
+      <w:r>
+        <w:rPr>
+          <w:rFonts w:ascii="Times New Roman" w:hAnsi="Times New Roman" w:cs="Times New Roman"/>
+          <w:b/>
+          <w:bCs/>
+          <w:sz w:val="24"/>
+          <w:szCs w:val="24"/>
+        </w:rPr>
+        <w:t>а (</w:t>
       </w:r>
       <w:r>
         <w:rPr>
@@ -20966,7 +21192,23 @@
           <w:sz w:val="24"/>
           <w:szCs w:val="24"/>
         </w:rPr>
-        <w:t>анная проблема частично решается интеграционных тестов.</w:t>
+        <w:t>анная проблема частично решается</w:t>
+      </w:r>
+      <w:r>
+        <w:rPr>
+          <w:rFonts w:ascii="Times New Roman" w:hAnsi="Times New Roman" w:cs="Times New Roman"/>
+          <w:sz w:val="24"/>
+          <w:szCs w:val="24"/>
+        </w:rPr>
+        <w:t xml:space="preserve"> с помощью</w:t>
+      </w:r>
+      <w:r>
+        <w:rPr>
+          <w:rFonts w:ascii="Times New Roman" w:hAnsi="Times New Roman" w:cs="Times New Roman"/>
+          <w:sz w:val="24"/>
+          <w:szCs w:val="24"/>
+        </w:rPr>
+        <w:t xml:space="preserve"> интеграционных тестов.</w:t>
       </w:r>
     </w:p>
     <w:p>
@@ -23872,7 +24114,23 @@
           <w:sz w:val="24"/>
           <w:szCs w:val="24"/>
         </w:rPr>
-        <w:t xml:space="preserve">ри возникновении нового проекта, требующего наличие механизма аутентификации и авторизации пользователей, </w:t>
+        <w:t>ри возникновении нового проекта, требующего наличи</w:t>
+      </w:r>
+      <w:r>
+        <w:rPr>
+          <w:rFonts w:ascii="Times New Roman" w:hAnsi="Times New Roman" w:cs="Times New Roman"/>
+          <w:sz w:val="24"/>
+          <w:szCs w:val="24"/>
+        </w:rPr>
+        <w:t>я</w:t>
+      </w:r>
+      <w:r>
+        <w:rPr>
+          <w:rFonts w:ascii="Times New Roman" w:hAnsi="Times New Roman" w:cs="Times New Roman"/>
+          <w:sz w:val="24"/>
+          <w:szCs w:val="24"/>
+        </w:rPr>
+        <w:t xml:space="preserve"> механизма аутентификации пользователей, </w:t>
       </w:r>
       <w:r>
         <w:rPr>
@@ -25328,6 +25586,15 @@
           <w:lang w:val="ru-MD"/>
         </w:rPr>
         <w:t>) – класс, возвращаемый Обработчик</w:t>
+      </w:r>
+      <w:r>
+        <w:rPr>
+          <w:rFonts w:ascii="Times New Roman" w:hAnsi="Times New Roman" w:cs="Times New Roman"/>
+          <w:sz w:val="24"/>
+          <w:szCs w:val="24"/>
+          <w:lang w:val="ru-MD"/>
+        </w:rPr>
+        <w:t>ом</w:t>
       </w:r>
       <w:r>
         <w:rPr>
@@ -27006,7 +27273,23 @@
           <w:sz w:val="24"/>
           <w:szCs w:val="24"/>
         </w:rPr>
-        <w:t xml:space="preserve"> – проект, содержащий классы для работы с бизнес логикой, без привязки к логики конкретного приложения.</w:t>
+        <w:t xml:space="preserve"> – проект, содержащий классы для работы с бизнес логикой, без привязки к логик</w:t>
+      </w:r>
+      <w:r>
+        <w:rPr>
+          <w:rFonts w:ascii="Times New Roman" w:hAnsi="Times New Roman" w:cs="Times New Roman"/>
+          <w:sz w:val="24"/>
+          <w:szCs w:val="24"/>
+        </w:rPr>
+        <w:t>е</w:t>
+      </w:r>
+      <w:r>
+        <w:rPr>
+          <w:rFonts w:ascii="Times New Roman" w:hAnsi="Times New Roman" w:cs="Times New Roman"/>
+          <w:sz w:val="24"/>
+          <w:szCs w:val="24"/>
+        </w:rPr>
+        <w:t xml:space="preserve"> конкретного приложения.</w:t>
       </w:r>
     </w:p>
     <w:p>
@@ -27101,7 +27384,15 @@
           <w:sz w:val="24"/>
           <w:szCs w:val="24"/>
         </w:rPr>
-        <w:t>ллирования</w:t>
+        <w:t>л</w:t>
+      </w:r>
+      <w:r>
+        <w:rPr>
+          <w:rFonts w:ascii="Times New Roman" w:hAnsi="Times New Roman" w:cs="Times New Roman"/>
+          <w:sz w:val="24"/>
+          <w:szCs w:val="24"/>
+        </w:rPr>
+        <w:t>я</w:t>
       </w:r>
       <w:r>
         <w:rPr>
@@ -27252,7 +27543,15 @@
           <w:sz w:val="24"/>
           <w:szCs w:val="24"/>
         </w:rPr>
-        <w:t xml:space="preserve">. Это упрощает разработку т.к. для вызова </w:t>
+        <w:t xml:space="preserve">. Это упрощает разработку т.к. для </w:t>
+      </w:r>
+      <w:r>
+        <w:rPr>
+          <w:rFonts w:ascii="Times New Roman" w:hAnsi="Times New Roman" w:cs="Times New Roman"/>
+          <w:sz w:val="24"/>
+          <w:szCs w:val="24"/>
+        </w:rPr>
+        <w:t xml:space="preserve">тестирования </w:t>
       </w:r>
       <w:r>
         <w:rPr>
@@ -27269,7 +27568,23 @@
           <w:sz w:val="24"/>
           <w:szCs w:val="24"/>
         </w:rPr>
-        <w:t xml:space="preserve"> методов не нужны сторонние приложения.</w:t>
+        <w:t xml:space="preserve"> методов </w:t>
+      </w:r>
+      <w:r>
+        <w:rPr>
+          <w:rFonts w:ascii="Times New Roman" w:hAnsi="Times New Roman" w:cs="Times New Roman"/>
+          <w:sz w:val="24"/>
+          <w:szCs w:val="24"/>
+        </w:rPr>
+        <w:t xml:space="preserve">во время разработки </w:t>
+      </w:r>
+      <w:r>
+        <w:rPr>
+          <w:rFonts w:ascii="Times New Roman" w:hAnsi="Times New Roman" w:cs="Times New Roman"/>
+          <w:sz w:val="24"/>
+          <w:szCs w:val="24"/>
+        </w:rPr>
+        <w:t>не нужны сторонние приложения.</w:t>
       </w:r>
       <w:r>
         <w:rPr>
@@ -29513,7 +29828,7 @@
           <w:sz w:val="24"/>
           <w:szCs w:val="24"/>
         </w:rPr>
-        <w:t xml:space="preserve"> Это стало возможноым благодаря рефлексии.</w:t>
+        <w:t xml:space="preserve"> Это стало возможным благодаря рефлексии.</w:t>
       </w:r>
       <w:r>
         <w:rPr>
@@ -29833,6 +30148,16 @@
       <w:r>
         <w:rPr>
           <w:rFonts w:ascii="Times New Roman" w:hAnsi="Times New Roman" w:cs="Times New Roman"/>
+          <w:color w:val="000000"/>
+          <w:sz w:val="16"/>
+          <w:szCs w:val="16"/>
+          <w:lang w:val="en-US"/>
+        </w:rPr>
+        <w:t xml:space="preserve">            </w:t>
+      </w:r>
+      <w:r>
+        <w:rPr>
+          <w:rFonts w:ascii="Times New Roman" w:hAnsi="Times New Roman" w:cs="Times New Roman"/>
           <w:color w:val="0000FF"/>
           <w:sz w:val="16"/>
           <w:szCs w:val="16"/>
@@ -29937,6 +30262,16 @@
       <w:r>
         <w:rPr>
           <w:rFonts w:ascii="Times New Roman" w:hAnsi="Times New Roman" w:cs="Times New Roman"/>
+          <w:color w:val="000000"/>
+          <w:sz w:val="16"/>
+          <w:szCs w:val="16"/>
+          <w:lang w:val="en-US"/>
+        </w:rPr>
+        <w:t xml:space="preserve">            </w:t>
+      </w:r>
+      <w:r>
+        <w:rPr>
+          <w:rFonts w:ascii="Times New Roman" w:hAnsi="Times New Roman" w:cs="Times New Roman"/>
           <w:color w:val="0000FF"/>
           <w:sz w:val="16"/>
           <w:szCs w:val="16"/>
@@ -30023,7 +30358,27 @@
           <w:szCs w:val="16"/>
           <w:lang w:val="en-US"/>
         </w:rPr>
-        <w:t xml:space="preserve">            {</w:t>
+        <w:t xml:space="preserve">            </w:t>
+      </w:r>
+      <w:r>
+        <w:rPr>
+          <w:rFonts w:ascii="Times New Roman" w:hAnsi="Times New Roman" w:cs="Times New Roman"/>
+          <w:color w:val="000000"/>
+          <w:sz w:val="16"/>
+          <w:szCs w:val="16"/>
+          <w:lang w:val="en-US"/>
+        </w:rPr>
+        <w:t xml:space="preserve">            </w:t>
+      </w:r>
+      <w:r>
+        <w:rPr>
+          <w:rFonts w:ascii="Times New Roman" w:hAnsi="Times New Roman" w:cs="Times New Roman"/>
+          <w:color w:val="000000"/>
+          <w:sz w:val="16"/>
+          <w:szCs w:val="16"/>
+          <w:lang w:val="en-US"/>
+        </w:rPr>
+        <w:t>{</w:t>
       </w:r>
     </w:p>
     <w:p>
@@ -30048,7 +30403,27 @@
           <w:szCs w:val="16"/>
           <w:lang w:val="en-US"/>
         </w:rPr>
-        <w:t xml:space="preserve">                _mediator = mediator;</w:t>
+        <w:t xml:space="preserve">                _</w:t>
+      </w:r>
+      <w:r>
+        <w:rPr>
+          <w:rFonts w:ascii="Times New Roman" w:hAnsi="Times New Roman" w:cs="Times New Roman"/>
+          <w:color w:val="000000"/>
+          <w:sz w:val="16"/>
+          <w:szCs w:val="16"/>
+          <w:lang w:val="en-US"/>
+        </w:rPr>
+        <w:t xml:space="preserve">                </w:t>
+      </w:r>
+      <w:r>
+        <w:rPr>
+          <w:rFonts w:ascii="Times New Roman" w:hAnsi="Times New Roman" w:cs="Times New Roman"/>
+          <w:color w:val="000000"/>
+          <w:sz w:val="16"/>
+          <w:szCs w:val="16"/>
+          <w:lang w:val="en-US"/>
+        </w:rPr>
+        <w:t>mediator = mediator;</w:t>
       </w:r>
     </w:p>
     <w:p>
@@ -30073,7 +30448,27 @@
           <w:szCs w:val="16"/>
           <w:lang w:val="en-US"/>
         </w:rPr>
-        <w:t xml:space="preserve">            }</w:t>
+        <w:t xml:space="preserve">            </w:t>
+      </w:r>
+      <w:r>
+        <w:rPr>
+          <w:rFonts w:ascii="Times New Roman" w:hAnsi="Times New Roman" w:cs="Times New Roman"/>
+          <w:color w:val="000000"/>
+          <w:sz w:val="16"/>
+          <w:szCs w:val="16"/>
+          <w:lang w:val="en-US"/>
+        </w:rPr>
+        <w:t xml:space="preserve">            </w:t>
+      </w:r>
+      <w:r>
+        <w:rPr>
+          <w:rFonts w:ascii="Times New Roman" w:hAnsi="Times New Roman" w:cs="Times New Roman"/>
+          <w:color w:val="000000"/>
+          <w:sz w:val="16"/>
+          <w:szCs w:val="16"/>
+          <w:lang w:val="en-US"/>
+        </w:rPr>
+        <w:t>}</w:t>
       </w:r>
     </w:p>
     <w:p>
@@ -30098,7 +30493,37 @@
           <w:szCs w:val="16"/>
           <w:lang w:val="en-US"/>
         </w:rPr>
-        <w:t xml:space="preserve">            [</w:t>
+        <w:t xml:space="preserve">            </w:t>
+      </w:r>
+      <w:r>
+        <w:rPr>
+          <w:rFonts w:ascii="Times New Roman" w:hAnsi="Times New Roman" w:cs="Times New Roman"/>
+          <w:color w:val="000000"/>
+          <w:sz w:val="16"/>
+          <w:szCs w:val="16"/>
+          <w:lang w:val="en-US"/>
+        </w:rPr>
+        <w:t xml:space="preserve">            </w:t>
+      </w:r>
+      <w:r>
+        <w:rPr>
+          <w:rFonts w:ascii="Times New Roman" w:hAnsi="Times New Roman" w:cs="Times New Roman"/>
+          <w:color w:val="000000"/>
+          <w:sz w:val="16"/>
+          <w:szCs w:val="16"/>
+          <w:lang w:val="en-US"/>
+        </w:rPr>
+        <w:t xml:space="preserve"> </w:t>
+      </w:r>
+      <w:r>
+        <w:rPr>
+          <w:rFonts w:ascii="Times New Roman" w:hAnsi="Times New Roman" w:cs="Times New Roman"/>
+          <w:color w:val="000000"/>
+          <w:sz w:val="16"/>
+          <w:szCs w:val="16"/>
+          <w:lang w:val="en-US"/>
+        </w:rPr>
+        <w:t>[</w:t>
       </w:r>
       <w:proofErr w:type="spellStart"/>
       <w:r>
@@ -30192,6 +30617,16 @@
       <w:r>
         <w:rPr>
           <w:rFonts w:ascii="Times New Roman" w:hAnsi="Times New Roman" w:cs="Times New Roman"/>
+          <w:color w:val="000000"/>
+          <w:sz w:val="16"/>
+          <w:szCs w:val="16"/>
+          <w:lang w:val="en-US"/>
+        </w:rPr>
+        <w:t xml:space="preserve">            </w:t>
+      </w:r>
+      <w:r>
+        <w:rPr>
+          <w:rFonts w:ascii="Times New Roman" w:hAnsi="Times New Roman" w:cs="Times New Roman"/>
           <w:color w:val="0000FF"/>
           <w:sz w:val="16"/>
           <w:szCs w:val="16"/>
@@ -30274,7 +30709,27 @@
           <w:szCs w:val="16"/>
           <w:lang w:val="en-US"/>
         </w:rPr>
-        <w:t xml:space="preserve">            {</w:t>
+        <w:t xml:space="preserve">            </w:t>
+      </w:r>
+      <w:r>
+        <w:rPr>
+          <w:rFonts w:ascii="Times New Roman" w:hAnsi="Times New Roman" w:cs="Times New Roman"/>
+          <w:color w:val="000000"/>
+          <w:sz w:val="16"/>
+          <w:szCs w:val="16"/>
+          <w:lang w:val="en-US"/>
+        </w:rPr>
+        <w:t xml:space="preserve">            </w:t>
+      </w:r>
+      <w:r>
+        <w:rPr>
+          <w:rFonts w:ascii="Times New Roman" w:hAnsi="Times New Roman" w:cs="Times New Roman"/>
+          <w:color w:val="000000"/>
+          <w:sz w:val="16"/>
+          <w:szCs w:val="16"/>
+          <w:lang w:val="en-US"/>
+        </w:rPr>
+        <w:t>{</w:t>
       </w:r>
     </w:p>
     <w:p>
@@ -30299,7 +30754,27 @@
           <w:szCs w:val="16"/>
           <w:lang w:val="en-US"/>
         </w:rPr>
-        <w:t xml:space="preserve">                _</w:t>
+        <w:t xml:space="preserve">                       </w:t>
+      </w:r>
+      <w:r>
+        <w:rPr>
+          <w:rFonts w:ascii="Times New Roman" w:hAnsi="Times New Roman" w:cs="Times New Roman"/>
+          <w:color w:val="000000"/>
+          <w:sz w:val="16"/>
+          <w:szCs w:val="16"/>
+          <w:lang w:val="en-US"/>
+        </w:rPr>
+        <w:t xml:space="preserve">      </w:t>
+      </w:r>
+      <w:r>
+        <w:rPr>
+          <w:rFonts w:ascii="Times New Roman" w:hAnsi="Times New Roman" w:cs="Times New Roman"/>
+          <w:color w:val="000000"/>
+          <w:sz w:val="16"/>
+          <w:szCs w:val="16"/>
+          <w:lang w:val="en-US"/>
+        </w:rPr>
+        <w:t>_</w:t>
       </w:r>
       <w:proofErr w:type="spellStart"/>
       <w:proofErr w:type="gramStart"/>
@@ -30348,7 +30823,27 @@
           <w:szCs w:val="16"/>
           <w:lang w:val="en-US"/>
         </w:rPr>
-        <w:t xml:space="preserve">            }</w:t>
+        <w:t xml:space="preserve">            </w:t>
+      </w:r>
+      <w:r>
+        <w:rPr>
+          <w:rFonts w:ascii="Times New Roman" w:hAnsi="Times New Roman" w:cs="Times New Roman"/>
+          <w:color w:val="000000"/>
+          <w:sz w:val="16"/>
+          <w:szCs w:val="16"/>
+          <w:lang w:val="en-US"/>
+        </w:rPr>
+        <w:t xml:space="preserve">            </w:t>
+      </w:r>
+      <w:r>
+        <w:rPr>
+          <w:rFonts w:ascii="Times New Roman" w:hAnsi="Times New Roman" w:cs="Times New Roman"/>
+          <w:color w:val="000000"/>
+          <w:sz w:val="16"/>
+          <w:szCs w:val="16"/>
+          <w:lang w:val="en-US"/>
+        </w:rPr>
+        <w:t xml:space="preserve"> }</w:t>
       </w:r>
     </w:p>
     <w:p>
@@ -30373,7 +30868,27 @@
           <w:szCs w:val="16"/>
           <w:lang w:val="en-US"/>
         </w:rPr>
-        <w:t xml:space="preserve">            [</w:t>
+        <w:t xml:space="preserve">            </w:t>
+      </w:r>
+      <w:r>
+        <w:rPr>
+          <w:rFonts w:ascii="Times New Roman" w:hAnsi="Times New Roman" w:cs="Times New Roman"/>
+          <w:color w:val="000000"/>
+          <w:sz w:val="16"/>
+          <w:szCs w:val="16"/>
+          <w:lang w:val="en-US"/>
+        </w:rPr>
+        <w:t xml:space="preserve">            </w:t>
+      </w:r>
+      <w:r>
+        <w:rPr>
+          <w:rFonts w:ascii="Times New Roman" w:hAnsi="Times New Roman" w:cs="Times New Roman"/>
+          <w:color w:val="000000"/>
+          <w:sz w:val="16"/>
+          <w:szCs w:val="16"/>
+          <w:lang w:val="en-US"/>
+        </w:rPr>
+        <w:t>[</w:t>
       </w:r>
       <w:proofErr w:type="spellStart"/>
       <w:r>
@@ -30467,6 +30982,16 @@
       <w:r>
         <w:rPr>
           <w:rFonts w:ascii="Times New Roman" w:hAnsi="Times New Roman" w:cs="Times New Roman"/>
+          <w:color w:val="000000"/>
+          <w:sz w:val="16"/>
+          <w:szCs w:val="16"/>
+          <w:lang w:val="en-US"/>
+        </w:rPr>
+        <w:t xml:space="preserve">            </w:t>
+      </w:r>
+      <w:r>
+        <w:rPr>
+          <w:rFonts w:ascii="Times New Roman" w:hAnsi="Times New Roman" w:cs="Times New Roman"/>
           <w:color w:val="0000FF"/>
           <w:sz w:val="16"/>
           <w:szCs w:val="16"/>
@@ -30573,7 +31098,26 @@
           <w:szCs w:val="16"/>
           <w:lang w:val="en-US"/>
         </w:rPr>
-        <w:t xml:space="preserve">            {</w:t>
+        <w:t xml:space="preserve">            </w:t>
+      </w:r>
+      <w:r>
+        <w:rPr>
+          <w:rFonts w:ascii="Times New Roman" w:hAnsi="Times New Roman" w:cs="Times New Roman"/>
+          <w:color w:val="000000"/>
+          <w:sz w:val="16"/>
+          <w:szCs w:val="16"/>
+        </w:rPr>
+        <w:t xml:space="preserve">            </w:t>
+      </w:r>
+      <w:r>
+        <w:rPr>
+          <w:rFonts w:ascii="Times New Roman" w:hAnsi="Times New Roman" w:cs="Times New Roman"/>
+          <w:color w:val="000000"/>
+          <w:sz w:val="16"/>
+          <w:szCs w:val="16"/>
+          <w:lang w:val="en-US"/>
+        </w:rPr>
+        <w:t>{</w:t>
       </w:r>
     </w:p>
     <w:p>
@@ -30598,7 +31142,27 @@
           <w:szCs w:val="16"/>
           <w:lang w:val="en-US"/>
         </w:rPr>
-        <w:t xml:space="preserve">                _</w:t>
+        <w:t xml:space="preserve">                _       </w:t>
+      </w:r>
+      <w:r>
+        <w:rPr>
+          <w:rFonts w:ascii="Times New Roman" w:hAnsi="Times New Roman" w:cs="Times New Roman"/>
+          <w:color w:val="000000"/>
+          <w:sz w:val="16"/>
+          <w:szCs w:val="16"/>
+          <w:lang w:val="en-US"/>
+        </w:rPr>
+        <w:t xml:space="preserve">      </w:t>
+      </w:r>
+      <w:r>
+        <w:rPr>
+          <w:rFonts w:ascii="Times New Roman" w:hAnsi="Times New Roman" w:cs="Times New Roman"/>
+          <w:color w:val="000000"/>
+          <w:sz w:val="16"/>
+          <w:szCs w:val="16"/>
+          <w:lang w:val="en-US"/>
+        </w:rPr>
+        <w:t>_</w:t>
       </w:r>
       <w:proofErr w:type="spellStart"/>
       <w:proofErr w:type="gramStart"/>
@@ -30610,7 +31174,17 @@
           <w:szCs w:val="16"/>
           <w:lang w:val="en-US"/>
         </w:rPr>
-        <w:t>mediator.Send</w:t>
+        <w:t>mediator</w:t>
+      </w:r>
+      <w:r>
+        <w:rPr>
+          <w:rFonts w:ascii="Times New Roman" w:hAnsi="Times New Roman" w:cs="Times New Roman"/>
+          <w:color w:val="000000"/>
+          <w:sz w:val="16"/>
+          <w:szCs w:val="16"/>
+          <w:lang w:val="en-US"/>
+        </w:rPr>
+        <w:t>.Send</w:t>
       </w:r>
       <w:proofErr w:type="spellEnd"/>
       <w:proofErr w:type="gramEnd"/>
@@ -30647,7 +31221,27 @@
           <w:szCs w:val="16"/>
           <w:lang w:val="en-US"/>
         </w:rPr>
-        <w:t xml:space="preserve">            }</w:t>
+        <w:t xml:space="preserve">            </w:t>
+      </w:r>
+      <w:r>
+        <w:rPr>
+          <w:rFonts w:ascii="Times New Roman" w:hAnsi="Times New Roman" w:cs="Times New Roman"/>
+          <w:color w:val="000000"/>
+          <w:sz w:val="16"/>
+          <w:szCs w:val="16"/>
+          <w:lang w:val="en-US"/>
+        </w:rPr>
+        <w:t xml:space="preserve">            </w:t>
+      </w:r>
+      <w:r>
+        <w:rPr>
+          <w:rFonts w:ascii="Times New Roman" w:hAnsi="Times New Roman" w:cs="Times New Roman"/>
+          <w:color w:val="000000"/>
+          <w:sz w:val="16"/>
+          <w:szCs w:val="16"/>
+          <w:lang w:val="en-US"/>
+        </w:rPr>
+        <w:t>}</w:t>
       </w:r>
     </w:p>
     <w:p>
@@ -30672,7 +31266,37 @@
           <w:szCs w:val="16"/>
           <w:lang w:val="en-US"/>
         </w:rPr>
-        <w:t xml:space="preserve">            [</w:t>
+        <w:t xml:space="preserve">            </w:t>
+      </w:r>
+      <w:r>
+        <w:rPr>
+          <w:rFonts w:ascii="Times New Roman" w:hAnsi="Times New Roman" w:cs="Times New Roman"/>
+          <w:color w:val="000000"/>
+          <w:sz w:val="16"/>
+          <w:szCs w:val="16"/>
+          <w:lang w:val="en-US"/>
+        </w:rPr>
+        <w:t xml:space="preserve">            </w:t>
+      </w:r>
+      <w:r>
+        <w:rPr>
+          <w:rFonts w:ascii="Times New Roman" w:hAnsi="Times New Roman" w:cs="Times New Roman"/>
+          <w:color w:val="000000"/>
+          <w:sz w:val="16"/>
+          <w:szCs w:val="16"/>
+          <w:lang w:val="en-US"/>
+        </w:rPr>
+        <w:t xml:space="preserve"> </w:t>
+      </w:r>
+      <w:r>
+        <w:rPr>
+          <w:rFonts w:ascii="Times New Roman" w:hAnsi="Times New Roman" w:cs="Times New Roman"/>
+          <w:color w:val="000000"/>
+          <w:sz w:val="16"/>
+          <w:szCs w:val="16"/>
+          <w:lang w:val="en-US"/>
+        </w:rPr>
+        <w:t>[</w:t>
       </w:r>
       <w:proofErr w:type="spellStart"/>
       <w:r>
@@ -30766,6 +31390,16 @@
       <w:r>
         <w:rPr>
           <w:rFonts w:ascii="Times New Roman" w:hAnsi="Times New Roman" w:cs="Times New Roman"/>
+          <w:color w:val="000000"/>
+          <w:sz w:val="16"/>
+          <w:szCs w:val="16"/>
+          <w:lang w:val="en-US"/>
+        </w:rPr>
+        <w:t xml:space="preserve">            </w:t>
+      </w:r>
+      <w:r>
+        <w:rPr>
+          <w:rFonts w:ascii="Times New Roman" w:hAnsi="Times New Roman" w:cs="Times New Roman"/>
           <w:color w:val="0000FF"/>
           <w:sz w:val="16"/>
           <w:szCs w:val="16"/>
@@ -30848,7 +31482,26 @@
           <w:szCs w:val="16"/>
           <w:lang w:val="en-US"/>
         </w:rPr>
-        <w:t xml:space="preserve">            {</w:t>
+        <w:t xml:space="preserve">            </w:t>
+      </w:r>
+      <w:r>
+        <w:rPr>
+          <w:rFonts w:ascii="Times New Roman" w:hAnsi="Times New Roman" w:cs="Times New Roman"/>
+          <w:color w:val="000000"/>
+          <w:sz w:val="16"/>
+          <w:szCs w:val="16"/>
+        </w:rPr>
+        <w:t xml:space="preserve">            </w:t>
+      </w:r>
+      <w:r>
+        <w:rPr>
+          <w:rFonts w:ascii="Times New Roman" w:hAnsi="Times New Roman" w:cs="Times New Roman"/>
+          <w:color w:val="000000"/>
+          <w:sz w:val="16"/>
+          <w:szCs w:val="16"/>
+          <w:lang w:val="en-US"/>
+        </w:rPr>
+        <w:t>{</w:t>
       </w:r>
     </w:p>
     <w:p>
@@ -30875,6 +31528,36 @@
         </w:rPr>
         <w:t xml:space="preserve">                _</w:t>
       </w:r>
+      <w:r>
+        <w:rPr>
+          <w:rFonts w:ascii="Times New Roman" w:hAnsi="Times New Roman" w:cs="Times New Roman"/>
+          <w:color w:val="000000"/>
+          <w:sz w:val="16"/>
+          <w:szCs w:val="16"/>
+          <w:lang w:val="en-US"/>
+        </w:rPr>
+        <w:t xml:space="preserve">       </w:t>
+      </w:r>
+      <w:r>
+        <w:rPr>
+          <w:rFonts w:ascii="Times New Roman" w:hAnsi="Times New Roman" w:cs="Times New Roman"/>
+          <w:color w:val="000000"/>
+          <w:sz w:val="16"/>
+          <w:szCs w:val="16"/>
+          <w:lang w:val="en-US"/>
+        </w:rPr>
+        <w:t xml:space="preserve">      </w:t>
+      </w:r>
+      <w:r>
+        <w:rPr>
+          <w:rFonts w:ascii="Times New Roman" w:hAnsi="Times New Roman" w:cs="Times New Roman"/>
+          <w:color w:val="000000"/>
+          <w:sz w:val="16"/>
+          <w:szCs w:val="16"/>
+          <w:lang w:val="en-US"/>
+        </w:rPr>
+        <w:t>_</w:t>
+      </w:r>
       <w:proofErr w:type="spellStart"/>
       <w:proofErr w:type="gramStart"/>
       <w:r>
@@ -30885,7 +31568,17 @@
           <w:szCs w:val="16"/>
           <w:lang w:val="en-US"/>
         </w:rPr>
-        <w:t>mediator.Send</w:t>
+        <w:t>mediator</w:t>
+      </w:r>
+      <w:r>
+        <w:rPr>
+          <w:rFonts w:ascii="Times New Roman" w:hAnsi="Times New Roman" w:cs="Times New Roman"/>
+          <w:color w:val="000000"/>
+          <w:sz w:val="16"/>
+          <w:szCs w:val="16"/>
+          <w:lang w:val="en-US"/>
+        </w:rPr>
+        <w:t>.Send</w:t>
       </w:r>
       <w:proofErr w:type="spellEnd"/>
       <w:proofErr w:type="gramEnd"/>
@@ -30922,7 +31615,26 @@
           <w:szCs w:val="16"/>
           <w:lang w:val="en-US"/>
         </w:rPr>
-        <w:t xml:space="preserve">            }</w:t>
+        <w:t xml:space="preserve">            </w:t>
+      </w:r>
+      <w:r>
+        <w:rPr>
+          <w:rFonts w:ascii="Times New Roman" w:hAnsi="Times New Roman" w:cs="Times New Roman"/>
+          <w:color w:val="000000"/>
+          <w:sz w:val="16"/>
+          <w:szCs w:val="16"/>
+        </w:rPr>
+        <w:t xml:space="preserve">            </w:t>
+      </w:r>
+      <w:r>
+        <w:rPr>
+          <w:rFonts w:ascii="Times New Roman" w:hAnsi="Times New Roman" w:cs="Times New Roman"/>
+          <w:color w:val="000000"/>
+          <w:sz w:val="16"/>
+          <w:szCs w:val="16"/>
+          <w:lang w:val="en-US"/>
+        </w:rPr>
+        <w:t>}</w:t>
       </w:r>
     </w:p>
     <w:p>
@@ -30958,16 +31670,14 @@
           <w:rFonts w:ascii="Times New Roman" w:hAnsi="Times New Roman" w:cs="Times New Roman"/>
           <w:sz w:val="24"/>
           <w:szCs w:val="24"/>
-          <w:lang w:val="en-US"/>
-        </w:rPr>
-      </w:pPr>
-      <w:r>
-        <w:rPr>
-          <w:rFonts w:ascii="Times New Roman" w:hAnsi="Times New Roman" w:cs="Times New Roman"/>
-          <w:color w:val="000000"/>
-          <w:sz w:val="16"/>
-          <w:szCs w:val="16"/>
-          <w:lang w:val="en-US"/>
+        </w:rPr>
+      </w:pPr>
+      <w:r>
+        <w:rPr>
+          <w:rFonts w:ascii="Times New Roman" w:hAnsi="Times New Roman" w:cs="Times New Roman"/>
+          <w:color w:val="000000"/>
+          <w:sz w:val="16"/>
+          <w:szCs w:val="16"/>
         </w:rPr>
         <w:br w:type="page"/>
       </w:r>
@@ -30985,7 +31695,6 @@
           <w:rFonts w:ascii="Times New Roman" w:hAnsi="Times New Roman" w:cs="Times New Roman"/>
           <w:sz w:val="24"/>
           <w:szCs w:val="24"/>
-          <w:lang w:val="en-US"/>
         </w:rPr>
         <w:t xml:space="preserve"> </w:t>
       </w:r>
@@ -31002,7 +31711,6 @@
           <w:rFonts w:ascii="Times New Roman" w:hAnsi="Times New Roman" w:cs="Times New Roman"/>
           <w:sz w:val="24"/>
           <w:szCs w:val="24"/>
-          <w:lang w:val="en-US"/>
         </w:rPr>
         <w:t xml:space="preserve"> </w:t>
       </w:r>
@@ -31019,7 +31727,6 @@
           <w:rFonts w:ascii="Times New Roman" w:hAnsi="Times New Roman" w:cs="Times New Roman"/>
           <w:sz w:val="24"/>
           <w:szCs w:val="24"/>
-          <w:lang w:val="en-US"/>
         </w:rPr>
         <w:t xml:space="preserve"> </w:t>
       </w:r>
@@ -31036,10 +31743,137 @@
           <w:rFonts w:ascii="Times New Roman" w:hAnsi="Times New Roman" w:cs="Times New Roman"/>
           <w:sz w:val="24"/>
           <w:szCs w:val="24"/>
-          <w:lang w:val="en-US"/>
-        </w:rPr>
-        <w:t xml:space="preserve"> RabbitMQ:</w:t>
-      </w:r>
+        </w:rPr>
+        <w:t xml:space="preserve"> </w:t>
+      </w:r>
+      <w:r>
+        <w:rPr>
+          <w:rFonts w:ascii="Times New Roman" w:hAnsi="Times New Roman" w:cs="Times New Roman"/>
+          <w:sz w:val="24"/>
+          <w:szCs w:val="24"/>
+          <w:lang w:val="en-US"/>
+        </w:rPr>
+        <w:t>RabbitMQ</w:t>
+      </w:r>
+      <w:r>
+        <w:rPr>
+          <w:rFonts w:ascii="Times New Roman" w:hAnsi="Times New Roman" w:cs="Times New Roman"/>
+          <w:sz w:val="24"/>
+          <w:szCs w:val="24"/>
+        </w:rPr>
+        <w:t>:</w:t>
+      </w:r>
+    </w:p>
+    <w:p>
+      <w:pPr>
+        <w:autoSpaceDE w:val="0"/>
+        <w:autoSpaceDN w:val="0"/>
+        <w:adjustRightInd w:val="0"/>
+        <w:spacing w:after="0" w:line="240" w:lineRule="auto"/>
+        <w:rPr>
+          <w:rFonts w:ascii="Times New Roman" w:hAnsi="Times New Roman" w:cs="Times New Roman"/>
+          <w:color w:val="000000"/>
+          <w:sz w:val="16"/>
+          <w:szCs w:val="16"/>
+          <w:lang w:val="en-US"/>
+        </w:rPr>
+      </w:pPr>
+      <w:r>
+        <w:rPr>
+          <w:rFonts w:ascii="Times New Roman" w:hAnsi="Times New Roman" w:cs="Times New Roman"/>
+          <w:color w:val="0000FF"/>
+          <w:sz w:val="16"/>
+          <w:szCs w:val="16"/>
+          <w:lang w:val="en-US"/>
+        </w:rPr>
+        <w:t xml:space="preserve">        </w:t>
+      </w:r>
+      <w:r>
+        <w:rPr>
+          <w:rFonts w:ascii="Times New Roman" w:hAnsi="Times New Roman" w:cs="Times New Roman"/>
+          <w:color w:val="0000FF"/>
+          <w:sz w:val="16"/>
+          <w:szCs w:val="16"/>
+          <w:lang w:val="en-US"/>
+        </w:rPr>
+        <w:t>public</w:t>
+      </w:r>
+      <w:r>
+        <w:rPr>
+          <w:rFonts w:ascii="Times New Roman" w:hAnsi="Times New Roman" w:cs="Times New Roman"/>
+          <w:color w:val="000000"/>
+          <w:sz w:val="16"/>
+          <w:szCs w:val="16"/>
+          <w:lang w:val="en-US"/>
+        </w:rPr>
+        <w:t xml:space="preserve"> </w:t>
+      </w:r>
+      <w:r>
+        <w:rPr>
+          <w:rFonts w:ascii="Times New Roman" w:hAnsi="Times New Roman" w:cs="Times New Roman"/>
+          <w:color w:val="0000FF"/>
+          <w:sz w:val="16"/>
+          <w:szCs w:val="16"/>
+          <w:lang w:val="en-US"/>
+        </w:rPr>
+        <w:t>static</w:t>
+      </w:r>
+      <w:r>
+        <w:rPr>
+          <w:rFonts w:ascii="Times New Roman" w:hAnsi="Times New Roman" w:cs="Times New Roman"/>
+          <w:color w:val="000000"/>
+          <w:sz w:val="16"/>
+          <w:szCs w:val="16"/>
+          <w:lang w:val="en-US"/>
+        </w:rPr>
+        <w:t xml:space="preserve"> </w:t>
+      </w:r>
+      <w:proofErr w:type="spellStart"/>
+      <w:r>
+        <w:rPr>
+          <w:rFonts w:ascii="Times New Roman" w:hAnsi="Times New Roman" w:cs="Times New Roman"/>
+          <w:color w:val="000000"/>
+          <w:sz w:val="16"/>
+          <w:szCs w:val="16"/>
+          <w:lang w:val="en-US"/>
+        </w:rPr>
+        <w:t>IServiceCollection</w:t>
+      </w:r>
+      <w:proofErr w:type="spellEnd"/>
+      <w:r>
+        <w:rPr>
+          <w:rFonts w:ascii="Times New Roman" w:hAnsi="Times New Roman" w:cs="Times New Roman"/>
+          <w:color w:val="000000"/>
+          <w:sz w:val="16"/>
+          <w:szCs w:val="16"/>
+          <w:lang w:val="en-US"/>
+        </w:rPr>
+        <w:t xml:space="preserve"> </w:t>
+      </w:r>
+      <w:proofErr w:type="spellStart"/>
+      <w:proofErr w:type="gramStart"/>
+      <w:r>
+        <w:rPr>
+          <w:rFonts w:ascii="Times New Roman" w:hAnsi="Times New Roman" w:cs="Times New Roman"/>
+          <w:color w:val="2E75B6"/>
+          <w:sz w:val="16"/>
+          <w:szCs w:val="16"/>
+          <w:lang w:val="en-US"/>
+        </w:rPr>
+        <w:t>AddRabbitMQ</w:t>
+      </w:r>
+      <w:proofErr w:type="spellEnd"/>
+      <w:r>
+        <w:rPr>
+          <w:rFonts w:ascii="Times New Roman" w:hAnsi="Times New Roman" w:cs="Times New Roman"/>
+          <w:color w:val="000000"/>
+          <w:sz w:val="16"/>
+          <w:szCs w:val="16"/>
+          <w:lang w:val="en-US"/>
+        </w:rPr>
+        <w:t>(</w:t>
+      </w:r>
+      <w:proofErr w:type="gramEnd"/>
     </w:p>
     <w:p>
       <w:pPr>
@@ -31059,12 +31893,22 @@
       <w:r>
         <w:rPr>
           <w:rFonts w:ascii="Times New Roman" w:hAnsi="Times New Roman" w:cs="Times New Roman"/>
+          <w:color w:val="000000"/>
+          <w:sz w:val="16"/>
+          <w:szCs w:val="16"/>
+          <w:lang w:val="en-US"/>
+        </w:rPr>
+        <w:t xml:space="preserve">    </w:t>
+      </w:r>
+      <w:r>
+        <w:rPr>
+          <w:rFonts w:ascii="Times New Roman" w:hAnsi="Times New Roman" w:cs="Times New Roman"/>
           <w:color w:val="0000FF"/>
           <w:sz w:val="16"/>
           <w:szCs w:val="16"/>
           <w:lang w:val="en-US"/>
         </w:rPr>
-        <w:t>public</w:t>
+        <w:t>this</w:t>
       </w:r>
       <w:r>
         <w:rPr>
@@ -31076,26 +31920,6 @@
         </w:rPr>
         <w:t xml:space="preserve"> </w:t>
       </w:r>
-      <w:r>
-        <w:rPr>
-          <w:rFonts w:ascii="Times New Roman" w:hAnsi="Times New Roman" w:cs="Times New Roman"/>
-          <w:color w:val="0000FF"/>
-          <w:sz w:val="16"/>
-          <w:szCs w:val="16"/>
-          <w:lang w:val="en-US"/>
-        </w:rPr>
-        <w:t>static</w:t>
-      </w:r>
-      <w:r>
-        <w:rPr>
-          <w:rFonts w:ascii="Times New Roman" w:hAnsi="Times New Roman" w:cs="Times New Roman"/>
-          <w:color w:val="000000"/>
-          <w:sz w:val="16"/>
-          <w:szCs w:val="16"/>
-          <w:lang w:val="en-US"/>
-        </w:rPr>
-        <w:t xml:space="preserve"> </w:t>
-      </w:r>
       <w:proofErr w:type="spellStart"/>
       <w:r>
         <w:rPr>
@@ -31116,32 +31940,8 @@
           <w:szCs w:val="16"/>
           <w:lang w:val="en-US"/>
         </w:rPr>
-        <w:t xml:space="preserve"> </w:t>
-      </w:r>
-      <w:proofErr w:type="spellStart"/>
-      <w:proofErr w:type="gramStart"/>
-      <w:r>
-        <w:rPr>
-          <w:rFonts w:ascii="Times New Roman" w:hAnsi="Times New Roman" w:cs="Times New Roman"/>
-          <w:color w:val="2E75B6"/>
-          <w:sz w:val="16"/>
-          <w:szCs w:val="16"/>
-          <w:lang w:val="en-US"/>
-        </w:rPr>
-        <w:t>AddRabbitMQ</w:t>
-      </w:r>
-      <w:proofErr w:type="spellEnd"/>
-      <w:r>
-        <w:rPr>
-          <w:rFonts w:ascii="Times New Roman" w:hAnsi="Times New Roman" w:cs="Times New Roman"/>
-          <w:color w:val="000000"/>
-          <w:sz w:val="16"/>
-          <w:szCs w:val="16"/>
-          <w:lang w:val="en-US"/>
-        </w:rPr>
-        <w:t>(</w:t>
-      </w:r>
-      <w:proofErr w:type="gramEnd"/>
+        <w:t xml:space="preserve"> services,</w:t>
+      </w:r>
     </w:p>
     <w:p>
       <w:pPr>
@@ -31149,74 +31949,6 @@
         <w:autoSpaceDN w:val="0"/>
         <w:adjustRightInd w:val="0"/>
         <w:spacing w:after="0" w:line="240" w:lineRule="auto"/>
-        <w:ind w:firstLine="720"/>
-        <w:rPr>
-          <w:rFonts w:ascii="Times New Roman" w:hAnsi="Times New Roman" w:cs="Times New Roman"/>
-          <w:color w:val="000000"/>
-          <w:sz w:val="16"/>
-          <w:szCs w:val="16"/>
-          <w:lang w:val="en-US"/>
-        </w:rPr>
-      </w:pPr>
-      <w:r>
-        <w:rPr>
-          <w:rFonts w:ascii="Times New Roman" w:hAnsi="Times New Roman" w:cs="Times New Roman"/>
-          <w:color w:val="000000"/>
-          <w:sz w:val="16"/>
-          <w:szCs w:val="16"/>
-          <w:lang w:val="en-US"/>
-        </w:rPr>
-        <w:t xml:space="preserve">    </w:t>
-      </w:r>
-      <w:r>
-        <w:rPr>
-          <w:rFonts w:ascii="Times New Roman" w:hAnsi="Times New Roman" w:cs="Times New Roman"/>
-          <w:color w:val="0000FF"/>
-          <w:sz w:val="16"/>
-          <w:szCs w:val="16"/>
-          <w:lang w:val="en-US"/>
-        </w:rPr>
-        <w:t>this</w:t>
-      </w:r>
-      <w:r>
-        <w:rPr>
-          <w:rFonts w:ascii="Times New Roman" w:hAnsi="Times New Roman" w:cs="Times New Roman"/>
-          <w:color w:val="000000"/>
-          <w:sz w:val="16"/>
-          <w:szCs w:val="16"/>
-          <w:lang w:val="en-US"/>
-        </w:rPr>
-        <w:t xml:space="preserve"> </w:t>
-      </w:r>
-      <w:proofErr w:type="spellStart"/>
-      <w:r>
-        <w:rPr>
-          <w:rFonts w:ascii="Times New Roman" w:hAnsi="Times New Roman" w:cs="Times New Roman"/>
-          <w:color w:val="000000"/>
-          <w:sz w:val="16"/>
-          <w:szCs w:val="16"/>
-          <w:lang w:val="en-US"/>
-        </w:rPr>
-        <w:t>IServiceCollection</w:t>
-      </w:r>
-      <w:proofErr w:type="spellEnd"/>
-      <w:r>
-        <w:rPr>
-          <w:rFonts w:ascii="Times New Roman" w:hAnsi="Times New Roman" w:cs="Times New Roman"/>
-          <w:color w:val="000000"/>
-          <w:sz w:val="16"/>
-          <w:szCs w:val="16"/>
-          <w:lang w:val="en-US"/>
-        </w:rPr>
-        <w:t xml:space="preserve"> services,</w:t>
-      </w:r>
-    </w:p>
-    <w:p>
-      <w:pPr>
-        <w:autoSpaceDE w:val="0"/>
-        <w:autoSpaceDN w:val="0"/>
-        <w:adjustRightInd w:val="0"/>
-        <w:spacing w:after="0" w:line="240" w:lineRule="auto"/>
         <w:rPr>
           <w:rFonts w:ascii="Times New Roman" w:hAnsi="Times New Roman" w:cs="Times New Roman"/>
           <w:color w:val="000000"/>
@@ -31234,6 +31966,16 @@
           <w:lang w:val="en-US"/>
         </w:rPr>
         <w:t xml:space="preserve">            </w:t>
+      </w:r>
+      <w:r>
+        <w:rPr>
+          <w:rFonts w:ascii="Times New Roman" w:hAnsi="Times New Roman" w:cs="Times New Roman"/>
+          <w:color w:val="000000"/>
+          <w:sz w:val="16"/>
+          <w:szCs w:val="16"/>
+          <w:lang w:val="en-US"/>
+        </w:rPr>
+        <w:t xml:space="preserve">          </w:t>
       </w:r>
       <w:proofErr w:type="spellStart"/>
       <w:r>
@@ -31826,6 +32568,7 @@
           <w:color w:val="000000"/>
           <w:sz w:val="16"/>
           <w:szCs w:val="16"/>
+          <w:lang w:val="en-US"/>
         </w:rPr>
       </w:pPr>
       <w:r>
@@ -31865,16 +32608,50 @@
           <w:szCs w:val="16"/>
           <w:lang w:val="en-US"/>
         </w:rPr>
-        <w:t>services</w:t>
-      </w:r>
-      <w:r>
-        <w:rPr>
-          <w:rFonts w:ascii="Times New Roman" w:hAnsi="Times New Roman" w:cs="Times New Roman"/>
-          <w:color w:val="000000"/>
-          <w:sz w:val="16"/>
-          <w:szCs w:val="16"/>
+        <w:t>service</w:t>
+      </w:r>
+      <w:r>
+        <w:rPr>
+          <w:rFonts w:ascii="Times New Roman" w:hAnsi="Times New Roman" w:cs="Times New Roman"/>
+          <w:color w:val="000000"/>
+          <w:sz w:val="16"/>
+          <w:szCs w:val="16"/>
+          <w:lang w:val="en-US"/>
         </w:rPr>
         <w:t>;</w:t>
+      </w:r>
+    </w:p>
+    <w:p>
+      <w:pPr>
+        <w:autoSpaceDE w:val="0"/>
+        <w:autoSpaceDN w:val="0"/>
+        <w:adjustRightInd w:val="0"/>
+        <w:spacing w:after="0" w:line="240" w:lineRule="auto"/>
+        <w:rPr>
+          <w:rFonts w:ascii="Times New Roman" w:hAnsi="Times New Roman" w:cs="Times New Roman"/>
+          <w:color w:val="000000"/>
+          <w:sz w:val="16"/>
+          <w:szCs w:val="16"/>
+        </w:rPr>
+      </w:pPr>
+      <w:r>
+        <w:rPr>
+          <w:rFonts w:ascii="Times New Roman" w:hAnsi="Times New Roman" w:cs="Times New Roman"/>
+          <w:color w:val="000000"/>
+          <w:sz w:val="16"/>
+          <w:szCs w:val="16"/>
+          <w:lang w:val="en-US"/>
+        </w:rPr>
+        <w:t xml:space="preserve">        </w:t>
+      </w:r>
+      <w:r>
+        <w:rPr>
+          <w:rFonts w:ascii="Times New Roman" w:hAnsi="Times New Roman" w:cs="Times New Roman"/>
+          <w:color w:val="000000"/>
+          <w:sz w:val="16"/>
+          <w:szCs w:val="16"/>
+        </w:rPr>
+        <w:t>}</w:t>
       </w:r>
     </w:p>
     <w:p>
@@ -31886,19 +32663,10 @@
         <w:jc w:val="both"/>
         <w:rPr>
           <w:rFonts w:ascii="Times New Roman" w:hAnsi="Times New Roman" w:cs="Times New Roman"/>
-          <w:sz w:val="16"/>
-          <w:szCs w:val="16"/>
-        </w:rPr>
-      </w:pPr>
-      <w:r>
-        <w:rPr>
-          <w:rFonts w:ascii="Times New Roman" w:hAnsi="Times New Roman" w:cs="Times New Roman"/>
-          <w:color w:val="000000"/>
-          <w:sz w:val="16"/>
-          <w:szCs w:val="16"/>
-        </w:rPr>
-        <w:t xml:space="preserve"> }</w:t>
-      </w:r>
+          <w:sz w:val="24"/>
+          <w:szCs w:val="24"/>
+        </w:rPr>
+      </w:pPr>
     </w:p>
     <w:p>
       <w:pPr>
@@ -31913,6 +32681,663 @@
           <w:szCs w:val="24"/>
         </w:rPr>
       </w:pPr>
+      <w:r>
+        <w:rPr>
+          <w:rFonts w:ascii="Times New Roman" w:hAnsi="Times New Roman" w:cs="Times New Roman"/>
+          <w:sz w:val="24"/>
+          <w:szCs w:val="24"/>
+        </w:rPr>
+        <w:t>Для</w:t>
+      </w:r>
+      <w:r>
+        <w:rPr>
+          <w:rFonts w:ascii="Times New Roman" w:hAnsi="Times New Roman" w:cs="Times New Roman"/>
+          <w:sz w:val="24"/>
+          <w:szCs w:val="24"/>
+        </w:rPr>
+        <w:t xml:space="preserve"> </w:t>
+      </w:r>
+      <w:r>
+        <w:rPr>
+          <w:rFonts w:ascii="Times New Roman" w:hAnsi="Times New Roman" w:cs="Times New Roman"/>
+          <w:sz w:val="24"/>
+          <w:szCs w:val="24"/>
+        </w:rPr>
+        <w:t>его</w:t>
+      </w:r>
+      <w:r>
+        <w:rPr>
+          <w:rFonts w:ascii="Times New Roman" w:hAnsi="Times New Roman" w:cs="Times New Roman"/>
+          <w:sz w:val="24"/>
+          <w:szCs w:val="24"/>
+        </w:rPr>
+        <w:t xml:space="preserve"> </w:t>
+      </w:r>
+      <w:r>
+        <w:rPr>
+          <w:rFonts w:ascii="Times New Roman" w:hAnsi="Times New Roman" w:cs="Times New Roman"/>
+          <w:sz w:val="24"/>
+          <w:szCs w:val="24"/>
+        </w:rPr>
+        <w:t>работы</w:t>
+      </w:r>
+      <w:r>
+        <w:rPr>
+          <w:rFonts w:ascii="Times New Roman" w:hAnsi="Times New Roman" w:cs="Times New Roman"/>
+          <w:sz w:val="24"/>
+          <w:szCs w:val="24"/>
+        </w:rPr>
+        <w:t xml:space="preserve"> </w:t>
+      </w:r>
+      <w:r>
+        <w:rPr>
+          <w:rFonts w:ascii="Times New Roman" w:hAnsi="Times New Roman" w:cs="Times New Roman"/>
+          <w:sz w:val="24"/>
+          <w:szCs w:val="24"/>
+        </w:rPr>
+        <w:t>необходимо</w:t>
+      </w:r>
+      <w:r>
+        <w:rPr>
+          <w:rFonts w:ascii="Times New Roman" w:hAnsi="Times New Roman" w:cs="Times New Roman"/>
+          <w:sz w:val="24"/>
+          <w:szCs w:val="24"/>
+        </w:rPr>
+        <w:t xml:space="preserve"> </w:t>
+      </w:r>
+      <w:r>
+        <w:rPr>
+          <w:rFonts w:ascii="Times New Roman" w:hAnsi="Times New Roman" w:cs="Times New Roman"/>
+          <w:sz w:val="24"/>
+          <w:szCs w:val="24"/>
+        </w:rPr>
+        <w:t>добавить</w:t>
+      </w:r>
+      <w:r>
+        <w:rPr>
+          <w:rFonts w:ascii="Times New Roman" w:hAnsi="Times New Roman" w:cs="Times New Roman"/>
+          <w:sz w:val="24"/>
+          <w:szCs w:val="24"/>
+        </w:rPr>
+        <w:t xml:space="preserve"> </w:t>
+      </w:r>
+      <w:r>
+        <w:rPr>
+          <w:rFonts w:ascii="Times New Roman" w:hAnsi="Times New Roman" w:cs="Times New Roman"/>
+          <w:sz w:val="24"/>
+          <w:szCs w:val="24"/>
+        </w:rPr>
+        <w:t>соответствующую</w:t>
+      </w:r>
+      <w:r>
+        <w:rPr>
+          <w:rFonts w:ascii="Times New Roman" w:hAnsi="Times New Roman" w:cs="Times New Roman"/>
+          <w:sz w:val="24"/>
+          <w:szCs w:val="24"/>
+        </w:rPr>
+        <w:t xml:space="preserve"> </w:t>
+      </w:r>
+      <w:r>
+        <w:rPr>
+          <w:rFonts w:ascii="Times New Roman" w:hAnsi="Times New Roman" w:cs="Times New Roman"/>
+          <w:sz w:val="24"/>
+          <w:szCs w:val="24"/>
+        </w:rPr>
+        <w:t>конфигурацию</w:t>
+      </w:r>
+      <w:r>
+        <w:rPr>
+          <w:rFonts w:ascii="Times New Roman" w:hAnsi="Times New Roman" w:cs="Times New Roman"/>
+          <w:sz w:val="24"/>
+          <w:szCs w:val="24"/>
+        </w:rPr>
+        <w:t xml:space="preserve"> </w:t>
+      </w:r>
+      <w:r>
+        <w:rPr>
+          <w:rFonts w:ascii="Times New Roman" w:hAnsi="Times New Roman" w:cs="Times New Roman"/>
+          <w:sz w:val="24"/>
+          <w:szCs w:val="24"/>
+        </w:rPr>
+        <w:t>в</w:t>
+      </w:r>
+      <w:r>
+        <w:rPr>
+          <w:rFonts w:ascii="Times New Roman" w:hAnsi="Times New Roman" w:cs="Times New Roman"/>
+          <w:sz w:val="24"/>
+          <w:szCs w:val="24"/>
+        </w:rPr>
+        <w:t xml:space="preserve"> </w:t>
+      </w:r>
+      <w:proofErr w:type="spellStart"/>
+      <w:r>
+        <w:rPr>
+          <w:rFonts w:ascii="Times New Roman" w:hAnsi="Times New Roman" w:cs="Times New Roman"/>
+          <w:sz w:val="24"/>
+          <w:szCs w:val="24"/>
+          <w:lang w:val="en-US"/>
+        </w:rPr>
+        <w:t>appsettings</w:t>
+      </w:r>
+      <w:proofErr w:type="spellEnd"/>
+      <w:r>
+        <w:rPr>
+          <w:rFonts w:ascii="Times New Roman" w:hAnsi="Times New Roman" w:cs="Times New Roman"/>
+          <w:sz w:val="24"/>
+          <w:szCs w:val="24"/>
+        </w:rPr>
+        <w:t>.</w:t>
+      </w:r>
+      <w:proofErr w:type="spellStart"/>
+      <w:r>
+        <w:rPr>
+          <w:rFonts w:ascii="Times New Roman" w:hAnsi="Times New Roman" w:cs="Times New Roman"/>
+          <w:sz w:val="24"/>
+          <w:szCs w:val="24"/>
+          <w:lang w:val="en-US"/>
+        </w:rPr>
+        <w:t>json</w:t>
+      </w:r>
+      <w:proofErr w:type="spellEnd"/>
+      <w:r>
+        <w:rPr>
+          <w:rFonts w:ascii="Times New Roman" w:hAnsi="Times New Roman" w:cs="Times New Roman"/>
+          <w:sz w:val="24"/>
+          <w:szCs w:val="24"/>
+        </w:rPr>
+        <w:t>:</w:t>
+      </w:r>
+    </w:p>
+    <w:p>
+      <w:pPr>
+        <w:autoSpaceDE w:val="0"/>
+        <w:autoSpaceDN w:val="0"/>
+        <w:adjustRightInd w:val="0"/>
+        <w:spacing w:after="0" w:line="240" w:lineRule="auto"/>
+        <w:rPr>
+          <w:rFonts w:ascii="Times New Roman" w:hAnsi="Times New Roman" w:cs="Times New Roman"/>
+          <w:color w:val="000000"/>
+          <w:sz w:val="16"/>
+          <w:szCs w:val="16"/>
+          <w:lang w:val="en-US"/>
+        </w:rPr>
+      </w:pPr>
+      <w:r>
+        <w:rPr>
+          <w:rFonts w:ascii="Times New Roman" w:hAnsi="Times New Roman" w:cs="Times New Roman"/>
+          <w:color w:val="000000"/>
+          <w:sz w:val="19"/>
+          <w:szCs w:val="19"/>
+        </w:rPr>
+        <w:t xml:space="preserve">  </w:t>
+      </w:r>
+      <w:r>
+        <w:rPr>
+          <w:rFonts w:ascii="Times New Roman" w:hAnsi="Times New Roman" w:cs="Times New Roman"/>
+          <w:color w:val="000000"/>
+          <w:sz w:val="19"/>
+          <w:szCs w:val="19"/>
+        </w:rPr>
+        <w:tab/>
+      </w:r>
+      <w:r>
+        <w:rPr>
+          <w:rFonts w:ascii="Times New Roman" w:hAnsi="Times New Roman" w:cs="Times New Roman"/>
+          <w:color w:val="2E75B6"/>
+          <w:sz w:val="16"/>
+          <w:szCs w:val="16"/>
+          <w:lang w:val="en-US"/>
+        </w:rPr>
+        <w:t>"</w:t>
+      </w:r>
+      <w:proofErr w:type="spellStart"/>
+      <w:r>
+        <w:rPr>
+          <w:rFonts w:ascii="Times New Roman" w:hAnsi="Times New Roman" w:cs="Times New Roman"/>
+          <w:color w:val="2E75B6"/>
+          <w:sz w:val="16"/>
+          <w:szCs w:val="16"/>
+          <w:lang w:val="en-US"/>
+        </w:rPr>
+        <w:t>RabbitMQCOnfiguration</w:t>
+      </w:r>
+      <w:proofErr w:type="spellEnd"/>
+      <w:r>
+        <w:rPr>
+          <w:rFonts w:ascii="Times New Roman" w:hAnsi="Times New Roman" w:cs="Times New Roman"/>
+          <w:color w:val="2E75B6"/>
+          <w:sz w:val="16"/>
+          <w:szCs w:val="16"/>
+          <w:lang w:val="en-US"/>
+        </w:rPr>
+        <w:t>"</w:t>
+      </w:r>
+      <w:r>
+        <w:rPr>
+          <w:rFonts w:ascii="Times New Roman" w:hAnsi="Times New Roman" w:cs="Times New Roman"/>
+          <w:color w:val="000000"/>
+          <w:sz w:val="16"/>
+          <w:szCs w:val="16"/>
+          <w:lang w:val="en-US"/>
+        </w:rPr>
+        <w:t>: {</w:t>
+      </w:r>
+    </w:p>
+    <w:p>
+      <w:pPr>
+        <w:autoSpaceDE w:val="0"/>
+        <w:autoSpaceDN w:val="0"/>
+        <w:adjustRightInd w:val="0"/>
+        <w:spacing w:after="0" w:line="240" w:lineRule="auto"/>
+        <w:rPr>
+          <w:rFonts w:ascii="Times New Roman" w:hAnsi="Times New Roman" w:cs="Times New Roman"/>
+          <w:color w:val="000000"/>
+          <w:sz w:val="16"/>
+          <w:szCs w:val="16"/>
+          <w:lang w:val="en-US"/>
+        </w:rPr>
+      </w:pPr>
+      <w:r>
+        <w:rPr>
+          <w:rFonts w:ascii="Times New Roman" w:hAnsi="Times New Roman" w:cs="Times New Roman"/>
+          <w:color w:val="000000"/>
+          <w:sz w:val="16"/>
+          <w:szCs w:val="16"/>
+          <w:lang w:val="en-US"/>
+        </w:rPr>
+        <w:t xml:space="preserve">    </w:t>
+      </w:r>
+      <w:r>
+        <w:rPr>
+          <w:rFonts w:ascii="Times New Roman" w:hAnsi="Times New Roman" w:cs="Times New Roman"/>
+          <w:color w:val="000000"/>
+          <w:sz w:val="16"/>
+          <w:szCs w:val="16"/>
+          <w:lang w:val="en-US"/>
+        </w:rPr>
+        <w:tab/>
+        <w:t xml:space="preserve">    </w:t>
+      </w:r>
+      <w:r>
+        <w:rPr>
+          <w:rFonts w:ascii="Times New Roman" w:hAnsi="Times New Roman" w:cs="Times New Roman"/>
+          <w:color w:val="2E75B6"/>
+          <w:sz w:val="16"/>
+          <w:szCs w:val="16"/>
+          <w:lang w:val="en-US"/>
+        </w:rPr>
+        <w:t>"</w:t>
+      </w:r>
+      <w:proofErr w:type="spellStart"/>
+      <w:r>
+        <w:rPr>
+          <w:rFonts w:ascii="Times New Roman" w:hAnsi="Times New Roman" w:cs="Times New Roman"/>
+          <w:color w:val="2E75B6"/>
+          <w:sz w:val="16"/>
+          <w:szCs w:val="16"/>
+          <w:lang w:val="en-US"/>
+        </w:rPr>
+        <w:t>HostName</w:t>
+      </w:r>
+      <w:proofErr w:type="spellEnd"/>
+      <w:r>
+        <w:rPr>
+          <w:rFonts w:ascii="Times New Roman" w:hAnsi="Times New Roman" w:cs="Times New Roman"/>
+          <w:color w:val="2E75B6"/>
+          <w:sz w:val="16"/>
+          <w:szCs w:val="16"/>
+          <w:lang w:val="en-US"/>
+        </w:rPr>
+        <w:t>"</w:t>
+      </w:r>
+      <w:r>
+        <w:rPr>
+          <w:rFonts w:ascii="Times New Roman" w:hAnsi="Times New Roman" w:cs="Times New Roman"/>
+          <w:color w:val="000000"/>
+          <w:sz w:val="16"/>
+          <w:szCs w:val="16"/>
+          <w:lang w:val="en-US"/>
+        </w:rPr>
+        <w:t xml:space="preserve">: </w:t>
+      </w:r>
+      <w:r>
+        <w:rPr>
+          <w:rFonts w:ascii="Times New Roman" w:hAnsi="Times New Roman" w:cs="Times New Roman"/>
+          <w:color w:val="A31515"/>
+          <w:sz w:val="16"/>
+          <w:szCs w:val="16"/>
+          <w:lang w:val="en-US"/>
+        </w:rPr>
+        <w:t>"rabbit"</w:t>
+      </w:r>
+      <w:r>
+        <w:rPr>
+          <w:rFonts w:ascii="Times New Roman" w:hAnsi="Times New Roman" w:cs="Times New Roman"/>
+          <w:color w:val="000000"/>
+          <w:sz w:val="16"/>
+          <w:szCs w:val="16"/>
+          <w:lang w:val="en-US"/>
+        </w:rPr>
+        <w:t>,</w:t>
+      </w:r>
+    </w:p>
+    <w:p>
+      <w:pPr>
+        <w:autoSpaceDE w:val="0"/>
+        <w:autoSpaceDN w:val="0"/>
+        <w:adjustRightInd w:val="0"/>
+        <w:spacing w:after="0" w:line="240" w:lineRule="auto"/>
+        <w:rPr>
+          <w:rFonts w:ascii="Times New Roman" w:hAnsi="Times New Roman" w:cs="Times New Roman"/>
+          <w:color w:val="000000"/>
+          <w:sz w:val="16"/>
+          <w:szCs w:val="16"/>
+          <w:lang w:val="en-US"/>
+        </w:rPr>
+      </w:pPr>
+      <w:r>
+        <w:rPr>
+          <w:rFonts w:ascii="Times New Roman" w:hAnsi="Times New Roman" w:cs="Times New Roman"/>
+          <w:color w:val="000000"/>
+          <w:sz w:val="16"/>
+          <w:szCs w:val="16"/>
+          <w:lang w:val="en-US"/>
+        </w:rPr>
+        <w:t xml:space="preserve">    </w:t>
+      </w:r>
+      <w:r>
+        <w:rPr>
+          <w:rFonts w:ascii="Times New Roman" w:hAnsi="Times New Roman" w:cs="Times New Roman"/>
+          <w:color w:val="000000"/>
+          <w:sz w:val="16"/>
+          <w:szCs w:val="16"/>
+          <w:lang w:val="en-US"/>
+        </w:rPr>
+        <w:tab/>
+        <w:t xml:space="preserve">    </w:t>
+      </w:r>
+      <w:r>
+        <w:rPr>
+          <w:rFonts w:ascii="Times New Roman" w:hAnsi="Times New Roman" w:cs="Times New Roman"/>
+          <w:color w:val="2E75B6"/>
+          <w:sz w:val="16"/>
+          <w:szCs w:val="16"/>
+          <w:lang w:val="en-US"/>
+        </w:rPr>
+        <w:t>"Port"</w:t>
+      </w:r>
+      <w:r>
+        <w:rPr>
+          <w:rFonts w:ascii="Times New Roman" w:hAnsi="Times New Roman" w:cs="Times New Roman"/>
+          <w:color w:val="000000"/>
+          <w:sz w:val="16"/>
+          <w:szCs w:val="16"/>
+          <w:lang w:val="en-US"/>
+        </w:rPr>
+        <w:t>: 5672,</w:t>
+      </w:r>
+    </w:p>
+    <w:p>
+      <w:pPr>
+        <w:autoSpaceDE w:val="0"/>
+        <w:autoSpaceDN w:val="0"/>
+        <w:adjustRightInd w:val="0"/>
+        <w:spacing w:after="0" w:line="240" w:lineRule="auto"/>
+        <w:rPr>
+          <w:rFonts w:ascii="Times New Roman" w:hAnsi="Times New Roman" w:cs="Times New Roman"/>
+          <w:color w:val="000000"/>
+          <w:sz w:val="16"/>
+          <w:szCs w:val="16"/>
+          <w:lang w:val="en-US"/>
+        </w:rPr>
+      </w:pPr>
+      <w:r>
+        <w:rPr>
+          <w:rFonts w:ascii="Times New Roman" w:hAnsi="Times New Roman" w:cs="Times New Roman"/>
+          <w:color w:val="000000"/>
+          <w:sz w:val="16"/>
+          <w:szCs w:val="16"/>
+          <w:lang w:val="en-US"/>
+        </w:rPr>
+        <w:t xml:space="preserve">    </w:t>
+      </w:r>
+      <w:r>
+        <w:rPr>
+          <w:rFonts w:ascii="Times New Roman" w:hAnsi="Times New Roman" w:cs="Times New Roman"/>
+          <w:color w:val="000000"/>
+          <w:sz w:val="16"/>
+          <w:szCs w:val="16"/>
+          <w:lang w:val="en-US"/>
+        </w:rPr>
+        <w:tab/>
+        <w:t xml:space="preserve">    </w:t>
+      </w:r>
+      <w:r>
+        <w:rPr>
+          <w:rFonts w:ascii="Times New Roman" w:hAnsi="Times New Roman" w:cs="Times New Roman"/>
+          <w:color w:val="2E75B6"/>
+          <w:sz w:val="16"/>
+          <w:szCs w:val="16"/>
+          <w:lang w:val="en-US"/>
+        </w:rPr>
+        <w:t>"</w:t>
+      </w:r>
+      <w:proofErr w:type="spellStart"/>
+      <w:r>
+        <w:rPr>
+          <w:rFonts w:ascii="Times New Roman" w:hAnsi="Times New Roman" w:cs="Times New Roman"/>
+          <w:color w:val="2E75B6"/>
+          <w:sz w:val="16"/>
+          <w:szCs w:val="16"/>
+          <w:lang w:val="en-US"/>
+        </w:rPr>
+        <w:t>VirtualHost</w:t>
+      </w:r>
+      <w:proofErr w:type="spellEnd"/>
+      <w:r>
+        <w:rPr>
+          <w:rFonts w:ascii="Times New Roman" w:hAnsi="Times New Roman" w:cs="Times New Roman"/>
+          <w:color w:val="2E75B6"/>
+          <w:sz w:val="16"/>
+          <w:szCs w:val="16"/>
+          <w:lang w:val="en-US"/>
+        </w:rPr>
+        <w:t>"</w:t>
+      </w:r>
+      <w:r>
+        <w:rPr>
+          <w:rFonts w:ascii="Times New Roman" w:hAnsi="Times New Roman" w:cs="Times New Roman"/>
+          <w:color w:val="000000"/>
+          <w:sz w:val="16"/>
+          <w:szCs w:val="16"/>
+          <w:lang w:val="en-US"/>
+        </w:rPr>
+        <w:t xml:space="preserve">: </w:t>
+      </w:r>
+      <w:r>
+        <w:rPr>
+          <w:rFonts w:ascii="Times New Roman" w:hAnsi="Times New Roman" w:cs="Times New Roman"/>
+          <w:color w:val="A31515"/>
+          <w:sz w:val="16"/>
+          <w:szCs w:val="16"/>
+          <w:lang w:val="en-US"/>
+        </w:rPr>
+        <w:t>"/"</w:t>
+      </w:r>
+      <w:r>
+        <w:rPr>
+          <w:rFonts w:ascii="Times New Roman" w:hAnsi="Times New Roman" w:cs="Times New Roman"/>
+          <w:color w:val="000000"/>
+          <w:sz w:val="16"/>
+          <w:szCs w:val="16"/>
+          <w:lang w:val="en-US"/>
+        </w:rPr>
+        <w:t>,</w:t>
+      </w:r>
+    </w:p>
+    <w:p>
+      <w:pPr>
+        <w:autoSpaceDE w:val="0"/>
+        <w:autoSpaceDN w:val="0"/>
+        <w:adjustRightInd w:val="0"/>
+        <w:spacing w:after="0" w:line="240" w:lineRule="auto"/>
+        <w:rPr>
+          <w:rFonts w:ascii="Times New Roman" w:hAnsi="Times New Roman" w:cs="Times New Roman"/>
+          <w:color w:val="000000"/>
+          <w:sz w:val="16"/>
+          <w:szCs w:val="16"/>
+          <w:lang w:val="en-US"/>
+        </w:rPr>
+      </w:pPr>
+      <w:r>
+        <w:rPr>
+          <w:rFonts w:ascii="Times New Roman" w:hAnsi="Times New Roman" w:cs="Times New Roman"/>
+          <w:color w:val="000000"/>
+          <w:sz w:val="16"/>
+          <w:szCs w:val="16"/>
+          <w:lang w:val="en-US"/>
+        </w:rPr>
+        <w:t xml:space="preserve">    </w:t>
+      </w:r>
+      <w:r>
+        <w:rPr>
+          <w:rFonts w:ascii="Times New Roman" w:hAnsi="Times New Roman" w:cs="Times New Roman"/>
+          <w:color w:val="000000"/>
+          <w:sz w:val="16"/>
+          <w:szCs w:val="16"/>
+          <w:lang w:val="en-US"/>
+        </w:rPr>
+        <w:tab/>
+        <w:t xml:space="preserve">    </w:t>
+      </w:r>
+      <w:r>
+        <w:rPr>
+          <w:rFonts w:ascii="Times New Roman" w:hAnsi="Times New Roman" w:cs="Times New Roman"/>
+          <w:color w:val="2E75B6"/>
+          <w:sz w:val="16"/>
+          <w:szCs w:val="16"/>
+          <w:lang w:val="en-US"/>
+        </w:rPr>
+        <w:t>"</w:t>
+      </w:r>
+      <w:proofErr w:type="spellStart"/>
+      <w:r>
+        <w:rPr>
+          <w:rFonts w:ascii="Times New Roman" w:hAnsi="Times New Roman" w:cs="Times New Roman"/>
+          <w:color w:val="2E75B6"/>
+          <w:sz w:val="16"/>
+          <w:szCs w:val="16"/>
+          <w:lang w:val="en-US"/>
+        </w:rPr>
+        <w:t>UserName</w:t>
+      </w:r>
+      <w:proofErr w:type="spellEnd"/>
+      <w:r>
+        <w:rPr>
+          <w:rFonts w:ascii="Times New Roman" w:hAnsi="Times New Roman" w:cs="Times New Roman"/>
+          <w:color w:val="2E75B6"/>
+          <w:sz w:val="16"/>
+          <w:szCs w:val="16"/>
+          <w:lang w:val="en-US"/>
+        </w:rPr>
+        <w:t>"</w:t>
+      </w:r>
+      <w:r>
+        <w:rPr>
+          <w:rFonts w:ascii="Times New Roman" w:hAnsi="Times New Roman" w:cs="Times New Roman"/>
+          <w:color w:val="000000"/>
+          <w:sz w:val="16"/>
+          <w:szCs w:val="16"/>
+          <w:lang w:val="en-US"/>
+        </w:rPr>
+        <w:t xml:space="preserve">: </w:t>
+      </w:r>
+      <w:r>
+        <w:rPr>
+          <w:rFonts w:ascii="Times New Roman" w:hAnsi="Times New Roman" w:cs="Times New Roman"/>
+          <w:color w:val="A31515"/>
+          <w:sz w:val="16"/>
+          <w:szCs w:val="16"/>
+          <w:lang w:val="en-US"/>
+        </w:rPr>
+        <w:t>"guest"</w:t>
+      </w:r>
+      <w:r>
+        <w:rPr>
+          <w:rFonts w:ascii="Times New Roman" w:hAnsi="Times New Roman" w:cs="Times New Roman"/>
+          <w:color w:val="000000"/>
+          <w:sz w:val="16"/>
+          <w:szCs w:val="16"/>
+          <w:lang w:val="en-US"/>
+        </w:rPr>
+        <w:t>,</w:t>
+      </w:r>
+    </w:p>
+    <w:p>
+      <w:pPr>
+        <w:autoSpaceDE w:val="0"/>
+        <w:autoSpaceDN w:val="0"/>
+        <w:adjustRightInd w:val="0"/>
+        <w:spacing w:after="0" w:line="240" w:lineRule="auto"/>
+        <w:rPr>
+          <w:rFonts w:ascii="Times New Roman" w:hAnsi="Times New Roman" w:cs="Times New Roman"/>
+          <w:color w:val="000000"/>
+          <w:sz w:val="16"/>
+          <w:szCs w:val="16"/>
+          <w:lang w:val="en-US"/>
+        </w:rPr>
+      </w:pPr>
+      <w:r>
+        <w:rPr>
+          <w:rFonts w:ascii="Times New Roman" w:hAnsi="Times New Roman" w:cs="Times New Roman"/>
+          <w:color w:val="000000"/>
+          <w:sz w:val="16"/>
+          <w:szCs w:val="16"/>
+          <w:lang w:val="en-US"/>
+        </w:rPr>
+        <w:t xml:space="preserve">    </w:t>
+      </w:r>
+      <w:r>
+        <w:rPr>
+          <w:rFonts w:ascii="Times New Roman" w:hAnsi="Times New Roman" w:cs="Times New Roman"/>
+          <w:color w:val="000000"/>
+          <w:sz w:val="16"/>
+          <w:szCs w:val="16"/>
+          <w:lang w:val="en-US"/>
+        </w:rPr>
+        <w:tab/>
+        <w:t xml:space="preserve">    </w:t>
+      </w:r>
+      <w:r>
+        <w:rPr>
+          <w:rFonts w:ascii="Times New Roman" w:hAnsi="Times New Roman" w:cs="Times New Roman"/>
+          <w:color w:val="2E75B6"/>
+          <w:sz w:val="16"/>
+          <w:szCs w:val="16"/>
+          <w:lang w:val="en-US"/>
+        </w:rPr>
+        <w:t>"Password"</w:t>
+      </w:r>
+      <w:r>
+        <w:rPr>
+          <w:rFonts w:ascii="Times New Roman" w:hAnsi="Times New Roman" w:cs="Times New Roman"/>
+          <w:color w:val="000000"/>
+          <w:sz w:val="16"/>
+          <w:szCs w:val="16"/>
+          <w:lang w:val="en-US"/>
+        </w:rPr>
+        <w:t xml:space="preserve">: </w:t>
+      </w:r>
+      <w:r>
+        <w:rPr>
+          <w:rFonts w:ascii="Times New Roman" w:hAnsi="Times New Roman" w:cs="Times New Roman"/>
+          <w:color w:val="A31515"/>
+          <w:sz w:val="16"/>
+          <w:szCs w:val="16"/>
+          <w:lang w:val="en-US"/>
+        </w:rPr>
+        <w:t>"guest"</w:t>
+      </w:r>
     </w:p>
     <w:p>
       <w:pPr>
@@ -31923,666 +33348,20 @@
         <w:jc w:val="both"/>
         <w:rPr>
           <w:rFonts w:ascii="Times New Roman" w:hAnsi="Times New Roman" w:cs="Times New Roman"/>
-          <w:sz w:val="24"/>
-          <w:szCs w:val="24"/>
-        </w:rPr>
-      </w:pPr>
-      <w:r>
-        <w:rPr>
-          <w:rFonts w:ascii="Times New Roman" w:hAnsi="Times New Roman" w:cs="Times New Roman"/>
-          <w:sz w:val="24"/>
-          <w:szCs w:val="24"/>
-        </w:rPr>
-        <w:t>Для</w:t>
-      </w:r>
-      <w:r>
-        <w:rPr>
-          <w:rFonts w:ascii="Times New Roman" w:hAnsi="Times New Roman" w:cs="Times New Roman"/>
-          <w:sz w:val="24"/>
-          <w:szCs w:val="24"/>
-        </w:rPr>
-        <w:t xml:space="preserve"> </w:t>
-      </w:r>
-      <w:r>
-        <w:rPr>
-          <w:rFonts w:ascii="Times New Roman" w:hAnsi="Times New Roman" w:cs="Times New Roman"/>
-          <w:sz w:val="24"/>
-          <w:szCs w:val="24"/>
-        </w:rPr>
-        <w:t>его</w:t>
-      </w:r>
-      <w:r>
-        <w:rPr>
-          <w:rFonts w:ascii="Times New Roman" w:hAnsi="Times New Roman" w:cs="Times New Roman"/>
-          <w:sz w:val="24"/>
-          <w:szCs w:val="24"/>
-        </w:rPr>
-        <w:t xml:space="preserve"> </w:t>
-      </w:r>
-      <w:r>
-        <w:rPr>
-          <w:rFonts w:ascii="Times New Roman" w:hAnsi="Times New Roman" w:cs="Times New Roman"/>
-          <w:sz w:val="24"/>
-          <w:szCs w:val="24"/>
-        </w:rPr>
-        <w:t>работы</w:t>
-      </w:r>
-      <w:r>
-        <w:rPr>
-          <w:rFonts w:ascii="Times New Roman" w:hAnsi="Times New Roman" w:cs="Times New Roman"/>
-          <w:sz w:val="24"/>
-          <w:szCs w:val="24"/>
-        </w:rPr>
-        <w:t xml:space="preserve"> </w:t>
-      </w:r>
-      <w:r>
-        <w:rPr>
-          <w:rFonts w:ascii="Times New Roman" w:hAnsi="Times New Roman" w:cs="Times New Roman"/>
-          <w:sz w:val="24"/>
-          <w:szCs w:val="24"/>
-        </w:rPr>
-        <w:t>необходимо</w:t>
-      </w:r>
-      <w:r>
-        <w:rPr>
-          <w:rFonts w:ascii="Times New Roman" w:hAnsi="Times New Roman" w:cs="Times New Roman"/>
-          <w:sz w:val="24"/>
-          <w:szCs w:val="24"/>
-        </w:rPr>
-        <w:t xml:space="preserve"> </w:t>
-      </w:r>
-      <w:r>
-        <w:rPr>
-          <w:rFonts w:ascii="Times New Roman" w:hAnsi="Times New Roman" w:cs="Times New Roman"/>
-          <w:sz w:val="24"/>
-          <w:szCs w:val="24"/>
-        </w:rPr>
-        <w:t>добавить</w:t>
-      </w:r>
-      <w:r>
-        <w:rPr>
-          <w:rFonts w:ascii="Times New Roman" w:hAnsi="Times New Roman" w:cs="Times New Roman"/>
-          <w:sz w:val="24"/>
-          <w:szCs w:val="24"/>
-        </w:rPr>
-        <w:t xml:space="preserve"> </w:t>
-      </w:r>
-      <w:r>
-        <w:rPr>
-          <w:rFonts w:ascii="Times New Roman" w:hAnsi="Times New Roman" w:cs="Times New Roman"/>
-          <w:sz w:val="24"/>
-          <w:szCs w:val="24"/>
-        </w:rPr>
-        <w:t>соответствующую</w:t>
-      </w:r>
-      <w:r>
-        <w:rPr>
-          <w:rFonts w:ascii="Times New Roman" w:hAnsi="Times New Roman" w:cs="Times New Roman"/>
-          <w:sz w:val="24"/>
-          <w:szCs w:val="24"/>
-        </w:rPr>
-        <w:t xml:space="preserve"> </w:t>
-      </w:r>
-      <w:r>
-        <w:rPr>
-          <w:rFonts w:ascii="Times New Roman" w:hAnsi="Times New Roman" w:cs="Times New Roman"/>
-          <w:sz w:val="24"/>
-          <w:szCs w:val="24"/>
-        </w:rPr>
-        <w:t>конфигурацию</w:t>
-      </w:r>
-      <w:r>
-        <w:rPr>
-          <w:rFonts w:ascii="Times New Roman" w:hAnsi="Times New Roman" w:cs="Times New Roman"/>
-          <w:sz w:val="24"/>
-          <w:szCs w:val="24"/>
-        </w:rPr>
-        <w:t xml:space="preserve"> </w:t>
-      </w:r>
-      <w:r>
-        <w:rPr>
-          <w:rFonts w:ascii="Times New Roman" w:hAnsi="Times New Roman" w:cs="Times New Roman"/>
-          <w:sz w:val="24"/>
-          <w:szCs w:val="24"/>
-        </w:rPr>
-        <w:t>в</w:t>
-      </w:r>
-      <w:r>
-        <w:rPr>
-          <w:rFonts w:ascii="Times New Roman" w:hAnsi="Times New Roman" w:cs="Times New Roman"/>
-          <w:sz w:val="24"/>
-          <w:szCs w:val="24"/>
-        </w:rPr>
-        <w:t xml:space="preserve"> </w:t>
-      </w:r>
-      <w:proofErr w:type="spellStart"/>
-      <w:r>
-        <w:rPr>
-          <w:rFonts w:ascii="Times New Roman" w:hAnsi="Times New Roman" w:cs="Times New Roman"/>
-          <w:sz w:val="24"/>
-          <w:szCs w:val="24"/>
-          <w:lang w:val="en-US"/>
-        </w:rPr>
-        <w:t>appsettings</w:t>
-      </w:r>
-      <w:proofErr w:type="spellEnd"/>
-      <w:r>
-        <w:rPr>
-          <w:rFonts w:ascii="Times New Roman" w:hAnsi="Times New Roman" w:cs="Times New Roman"/>
-          <w:sz w:val="24"/>
-          <w:szCs w:val="24"/>
-        </w:rPr>
-        <w:t>.</w:t>
-      </w:r>
-      <w:proofErr w:type="spellStart"/>
-      <w:r>
-        <w:rPr>
-          <w:rFonts w:ascii="Times New Roman" w:hAnsi="Times New Roman" w:cs="Times New Roman"/>
-          <w:sz w:val="24"/>
-          <w:szCs w:val="24"/>
-          <w:lang w:val="en-US"/>
-        </w:rPr>
-        <w:t>json</w:t>
-      </w:r>
-      <w:proofErr w:type="spellEnd"/>
-      <w:r>
-        <w:rPr>
-          <w:rFonts w:ascii="Times New Roman" w:hAnsi="Times New Roman" w:cs="Times New Roman"/>
-          <w:sz w:val="24"/>
-          <w:szCs w:val="24"/>
-        </w:rPr>
-        <w:t>:</w:t>
-      </w:r>
-    </w:p>
-    <w:p>
-      <w:pPr>
-        <w:autoSpaceDE w:val="0"/>
-        <w:autoSpaceDN w:val="0"/>
-        <w:adjustRightInd w:val="0"/>
-        <w:spacing w:after="0" w:line="240" w:lineRule="auto"/>
-        <w:rPr>
-          <w:rFonts w:ascii="Times New Roman" w:hAnsi="Times New Roman" w:cs="Times New Roman"/>
-          <w:color w:val="000000"/>
-          <w:sz w:val="16"/>
-          <w:szCs w:val="16"/>
-          <w:lang w:val="en-US"/>
-        </w:rPr>
-      </w:pPr>
-      <w:r>
-        <w:rPr>
-          <w:rFonts w:ascii="Times New Roman" w:hAnsi="Times New Roman" w:cs="Times New Roman"/>
-          <w:color w:val="000000"/>
-          <w:sz w:val="19"/>
-          <w:szCs w:val="19"/>
-        </w:rPr>
-        <w:t xml:space="preserve">  </w:t>
-      </w:r>
-      <w:r>
-        <w:rPr>
-          <w:rFonts w:ascii="Times New Roman" w:hAnsi="Times New Roman" w:cs="Times New Roman"/>
-          <w:color w:val="000000"/>
-          <w:sz w:val="19"/>
-          <w:szCs w:val="19"/>
-        </w:rPr>
-        <w:tab/>
-      </w:r>
-      <w:r>
-        <w:rPr>
-          <w:rFonts w:ascii="Times New Roman" w:hAnsi="Times New Roman" w:cs="Times New Roman"/>
-          <w:color w:val="2E75B6"/>
-          <w:sz w:val="16"/>
-          <w:szCs w:val="16"/>
-          <w:lang w:val="en-US"/>
-        </w:rPr>
-        <w:t>"</w:t>
-      </w:r>
-      <w:proofErr w:type="spellStart"/>
-      <w:r>
-        <w:rPr>
-          <w:rFonts w:ascii="Times New Roman" w:hAnsi="Times New Roman" w:cs="Times New Roman"/>
-          <w:color w:val="2E75B6"/>
-          <w:sz w:val="16"/>
-          <w:szCs w:val="16"/>
-          <w:lang w:val="en-US"/>
-        </w:rPr>
-        <w:t>RabbitMQCOnfiguration</w:t>
-      </w:r>
-      <w:proofErr w:type="spellEnd"/>
-      <w:r>
-        <w:rPr>
-          <w:rFonts w:ascii="Times New Roman" w:hAnsi="Times New Roman" w:cs="Times New Roman"/>
-          <w:color w:val="2E75B6"/>
-          <w:sz w:val="16"/>
-          <w:szCs w:val="16"/>
-          <w:lang w:val="en-US"/>
-        </w:rPr>
-        <w:t>"</w:t>
-      </w:r>
-      <w:r>
-        <w:rPr>
-          <w:rFonts w:ascii="Times New Roman" w:hAnsi="Times New Roman" w:cs="Times New Roman"/>
-          <w:color w:val="000000"/>
-          <w:sz w:val="16"/>
-          <w:szCs w:val="16"/>
-          <w:lang w:val="en-US"/>
-        </w:rPr>
-        <w:t>: {</w:t>
-      </w:r>
-    </w:p>
-    <w:p>
-      <w:pPr>
-        <w:autoSpaceDE w:val="0"/>
-        <w:autoSpaceDN w:val="0"/>
-        <w:adjustRightInd w:val="0"/>
-        <w:spacing w:after="0" w:line="240" w:lineRule="auto"/>
-        <w:rPr>
-          <w:rFonts w:ascii="Times New Roman" w:hAnsi="Times New Roman" w:cs="Times New Roman"/>
-          <w:color w:val="000000"/>
-          <w:sz w:val="16"/>
-          <w:szCs w:val="16"/>
-          <w:lang w:val="en-US"/>
-        </w:rPr>
-      </w:pPr>
-      <w:r>
-        <w:rPr>
-          <w:rFonts w:ascii="Times New Roman" w:hAnsi="Times New Roman" w:cs="Times New Roman"/>
-          <w:color w:val="000000"/>
-          <w:sz w:val="16"/>
-          <w:szCs w:val="16"/>
-          <w:lang w:val="en-US"/>
-        </w:rPr>
-        <w:t xml:space="preserve">    </w:t>
-      </w:r>
-      <w:r>
-        <w:rPr>
-          <w:rFonts w:ascii="Times New Roman" w:hAnsi="Times New Roman" w:cs="Times New Roman"/>
-          <w:color w:val="000000"/>
-          <w:sz w:val="16"/>
-          <w:szCs w:val="16"/>
-          <w:lang w:val="en-US"/>
-        </w:rPr>
-        <w:tab/>
-        <w:t xml:space="preserve">    </w:t>
-      </w:r>
-      <w:r>
-        <w:rPr>
-          <w:rFonts w:ascii="Times New Roman" w:hAnsi="Times New Roman" w:cs="Times New Roman"/>
-          <w:color w:val="2E75B6"/>
-          <w:sz w:val="16"/>
-          <w:szCs w:val="16"/>
-          <w:lang w:val="en-US"/>
-        </w:rPr>
-        <w:t>"</w:t>
-      </w:r>
-      <w:proofErr w:type="spellStart"/>
-      <w:r>
-        <w:rPr>
-          <w:rFonts w:ascii="Times New Roman" w:hAnsi="Times New Roman" w:cs="Times New Roman"/>
-          <w:color w:val="2E75B6"/>
-          <w:sz w:val="16"/>
-          <w:szCs w:val="16"/>
-          <w:lang w:val="en-US"/>
-        </w:rPr>
-        <w:t>HostName</w:t>
-      </w:r>
-      <w:proofErr w:type="spellEnd"/>
-      <w:r>
-        <w:rPr>
-          <w:rFonts w:ascii="Times New Roman" w:hAnsi="Times New Roman" w:cs="Times New Roman"/>
-          <w:color w:val="2E75B6"/>
-          <w:sz w:val="16"/>
-          <w:szCs w:val="16"/>
-          <w:lang w:val="en-US"/>
-        </w:rPr>
-        <w:t>"</w:t>
-      </w:r>
-      <w:r>
-        <w:rPr>
-          <w:rFonts w:ascii="Times New Roman" w:hAnsi="Times New Roman" w:cs="Times New Roman"/>
-          <w:color w:val="000000"/>
-          <w:sz w:val="16"/>
-          <w:szCs w:val="16"/>
-          <w:lang w:val="en-US"/>
-        </w:rPr>
-        <w:t xml:space="preserve">: </w:t>
-      </w:r>
-      <w:r>
-        <w:rPr>
-          <w:rFonts w:ascii="Times New Roman" w:hAnsi="Times New Roman" w:cs="Times New Roman"/>
-          <w:color w:val="A31515"/>
-          <w:sz w:val="16"/>
-          <w:szCs w:val="16"/>
-          <w:lang w:val="en-US"/>
-        </w:rPr>
-        <w:t>"rabbit"</w:t>
-      </w:r>
-      <w:r>
-        <w:rPr>
-          <w:rFonts w:ascii="Times New Roman" w:hAnsi="Times New Roman" w:cs="Times New Roman"/>
-          <w:color w:val="000000"/>
-          <w:sz w:val="16"/>
-          <w:szCs w:val="16"/>
-          <w:lang w:val="en-US"/>
-        </w:rPr>
-        <w:t>,</w:t>
-      </w:r>
-    </w:p>
-    <w:p>
-      <w:pPr>
-        <w:autoSpaceDE w:val="0"/>
-        <w:autoSpaceDN w:val="0"/>
-        <w:adjustRightInd w:val="0"/>
-        <w:spacing w:after="0" w:line="240" w:lineRule="auto"/>
-        <w:rPr>
-          <w:rFonts w:ascii="Times New Roman" w:hAnsi="Times New Roman" w:cs="Times New Roman"/>
-          <w:color w:val="000000"/>
-          <w:sz w:val="16"/>
-          <w:szCs w:val="16"/>
-          <w:lang w:val="en-US"/>
-        </w:rPr>
-      </w:pPr>
-      <w:r>
-        <w:rPr>
-          <w:rFonts w:ascii="Times New Roman" w:hAnsi="Times New Roman" w:cs="Times New Roman"/>
-          <w:color w:val="000000"/>
-          <w:sz w:val="16"/>
-          <w:szCs w:val="16"/>
-          <w:lang w:val="en-US"/>
-        </w:rPr>
-        <w:t xml:space="preserve">    </w:t>
-      </w:r>
-      <w:r>
-        <w:rPr>
-          <w:rFonts w:ascii="Times New Roman" w:hAnsi="Times New Roman" w:cs="Times New Roman"/>
-          <w:color w:val="000000"/>
-          <w:sz w:val="16"/>
-          <w:szCs w:val="16"/>
-          <w:lang w:val="en-US"/>
-        </w:rPr>
-        <w:tab/>
-        <w:t xml:space="preserve">    </w:t>
-      </w:r>
-      <w:r>
-        <w:rPr>
-          <w:rFonts w:ascii="Times New Roman" w:hAnsi="Times New Roman" w:cs="Times New Roman"/>
-          <w:color w:val="2E75B6"/>
-          <w:sz w:val="16"/>
-          <w:szCs w:val="16"/>
-          <w:lang w:val="en-US"/>
-        </w:rPr>
-        <w:t>"Port"</w:t>
-      </w:r>
-      <w:r>
-        <w:rPr>
-          <w:rFonts w:ascii="Times New Roman" w:hAnsi="Times New Roman" w:cs="Times New Roman"/>
-          <w:color w:val="000000"/>
-          <w:sz w:val="16"/>
-          <w:szCs w:val="16"/>
-          <w:lang w:val="en-US"/>
-        </w:rPr>
-        <w:t>: 5672,</w:t>
-      </w:r>
-    </w:p>
-    <w:p>
-      <w:pPr>
-        <w:autoSpaceDE w:val="0"/>
-        <w:autoSpaceDN w:val="0"/>
-        <w:adjustRightInd w:val="0"/>
-        <w:spacing w:after="0" w:line="240" w:lineRule="auto"/>
-        <w:rPr>
-          <w:rFonts w:ascii="Times New Roman" w:hAnsi="Times New Roman" w:cs="Times New Roman"/>
-          <w:color w:val="000000"/>
-          <w:sz w:val="16"/>
-          <w:szCs w:val="16"/>
-          <w:lang w:val="en-US"/>
-        </w:rPr>
-      </w:pPr>
-      <w:r>
-        <w:rPr>
-          <w:rFonts w:ascii="Times New Roman" w:hAnsi="Times New Roman" w:cs="Times New Roman"/>
-          <w:color w:val="000000"/>
-          <w:sz w:val="16"/>
-          <w:szCs w:val="16"/>
-          <w:lang w:val="en-US"/>
-        </w:rPr>
-        <w:t xml:space="preserve">    </w:t>
-      </w:r>
-      <w:r>
-        <w:rPr>
-          <w:rFonts w:ascii="Times New Roman" w:hAnsi="Times New Roman" w:cs="Times New Roman"/>
-          <w:color w:val="000000"/>
-          <w:sz w:val="16"/>
-          <w:szCs w:val="16"/>
-          <w:lang w:val="en-US"/>
-        </w:rPr>
-        <w:tab/>
-        <w:t xml:space="preserve">    </w:t>
-      </w:r>
-      <w:r>
-        <w:rPr>
-          <w:rFonts w:ascii="Times New Roman" w:hAnsi="Times New Roman" w:cs="Times New Roman"/>
-          <w:color w:val="2E75B6"/>
-          <w:sz w:val="16"/>
-          <w:szCs w:val="16"/>
-          <w:lang w:val="en-US"/>
-        </w:rPr>
-        <w:t>"</w:t>
-      </w:r>
-      <w:proofErr w:type="spellStart"/>
-      <w:r>
-        <w:rPr>
-          <w:rFonts w:ascii="Times New Roman" w:hAnsi="Times New Roman" w:cs="Times New Roman"/>
-          <w:color w:val="2E75B6"/>
-          <w:sz w:val="16"/>
-          <w:szCs w:val="16"/>
-          <w:lang w:val="en-US"/>
-        </w:rPr>
-        <w:t>VirtualHost</w:t>
-      </w:r>
-      <w:proofErr w:type="spellEnd"/>
-      <w:r>
-        <w:rPr>
-          <w:rFonts w:ascii="Times New Roman" w:hAnsi="Times New Roman" w:cs="Times New Roman"/>
-          <w:color w:val="2E75B6"/>
-          <w:sz w:val="16"/>
-          <w:szCs w:val="16"/>
-          <w:lang w:val="en-US"/>
-        </w:rPr>
-        <w:t>"</w:t>
-      </w:r>
-      <w:r>
-        <w:rPr>
-          <w:rFonts w:ascii="Times New Roman" w:hAnsi="Times New Roman" w:cs="Times New Roman"/>
-          <w:color w:val="000000"/>
-          <w:sz w:val="16"/>
-          <w:szCs w:val="16"/>
-          <w:lang w:val="en-US"/>
-        </w:rPr>
-        <w:t xml:space="preserve">: </w:t>
-      </w:r>
-      <w:r>
-        <w:rPr>
-          <w:rFonts w:ascii="Times New Roman" w:hAnsi="Times New Roman" w:cs="Times New Roman"/>
-          <w:color w:val="A31515"/>
-          <w:sz w:val="16"/>
-          <w:szCs w:val="16"/>
-          <w:lang w:val="en-US"/>
-        </w:rPr>
-        <w:t>"/"</w:t>
-      </w:r>
-      <w:r>
-        <w:rPr>
-          <w:rFonts w:ascii="Times New Roman" w:hAnsi="Times New Roman" w:cs="Times New Roman"/>
-          <w:color w:val="000000"/>
-          <w:sz w:val="16"/>
-          <w:szCs w:val="16"/>
-          <w:lang w:val="en-US"/>
-        </w:rPr>
-        <w:t>,</w:t>
-      </w:r>
-    </w:p>
-    <w:p>
-      <w:pPr>
-        <w:autoSpaceDE w:val="0"/>
-        <w:autoSpaceDN w:val="0"/>
-        <w:adjustRightInd w:val="0"/>
-        <w:spacing w:after="0" w:line="240" w:lineRule="auto"/>
-        <w:rPr>
-          <w:rFonts w:ascii="Times New Roman" w:hAnsi="Times New Roman" w:cs="Times New Roman"/>
-          <w:color w:val="000000"/>
-          <w:sz w:val="16"/>
-          <w:szCs w:val="16"/>
-          <w:lang w:val="en-US"/>
-        </w:rPr>
-      </w:pPr>
-      <w:r>
-        <w:rPr>
-          <w:rFonts w:ascii="Times New Roman" w:hAnsi="Times New Roman" w:cs="Times New Roman"/>
-          <w:color w:val="000000"/>
-          <w:sz w:val="16"/>
-          <w:szCs w:val="16"/>
-          <w:lang w:val="en-US"/>
-        </w:rPr>
-        <w:t xml:space="preserve">    </w:t>
-      </w:r>
-      <w:r>
-        <w:rPr>
-          <w:rFonts w:ascii="Times New Roman" w:hAnsi="Times New Roman" w:cs="Times New Roman"/>
-          <w:color w:val="000000"/>
-          <w:sz w:val="16"/>
-          <w:szCs w:val="16"/>
-          <w:lang w:val="en-US"/>
-        </w:rPr>
-        <w:tab/>
-        <w:t xml:space="preserve">    </w:t>
-      </w:r>
-      <w:r>
-        <w:rPr>
-          <w:rFonts w:ascii="Times New Roman" w:hAnsi="Times New Roman" w:cs="Times New Roman"/>
-          <w:color w:val="2E75B6"/>
-          <w:sz w:val="16"/>
-          <w:szCs w:val="16"/>
-          <w:lang w:val="en-US"/>
-        </w:rPr>
-        <w:t>"</w:t>
-      </w:r>
-      <w:proofErr w:type="spellStart"/>
-      <w:r>
-        <w:rPr>
-          <w:rFonts w:ascii="Times New Roman" w:hAnsi="Times New Roman" w:cs="Times New Roman"/>
-          <w:color w:val="2E75B6"/>
-          <w:sz w:val="16"/>
-          <w:szCs w:val="16"/>
-          <w:lang w:val="en-US"/>
-        </w:rPr>
-        <w:t>UserName</w:t>
-      </w:r>
-      <w:proofErr w:type="spellEnd"/>
-      <w:r>
-        <w:rPr>
-          <w:rFonts w:ascii="Times New Roman" w:hAnsi="Times New Roman" w:cs="Times New Roman"/>
-          <w:color w:val="2E75B6"/>
-          <w:sz w:val="16"/>
-          <w:szCs w:val="16"/>
-          <w:lang w:val="en-US"/>
-        </w:rPr>
-        <w:t>"</w:t>
-      </w:r>
-      <w:r>
-        <w:rPr>
-          <w:rFonts w:ascii="Times New Roman" w:hAnsi="Times New Roman" w:cs="Times New Roman"/>
-          <w:color w:val="000000"/>
-          <w:sz w:val="16"/>
-          <w:szCs w:val="16"/>
-          <w:lang w:val="en-US"/>
-        </w:rPr>
-        <w:t xml:space="preserve">: </w:t>
-      </w:r>
-      <w:r>
-        <w:rPr>
-          <w:rFonts w:ascii="Times New Roman" w:hAnsi="Times New Roman" w:cs="Times New Roman"/>
-          <w:color w:val="A31515"/>
-          <w:sz w:val="16"/>
-          <w:szCs w:val="16"/>
-          <w:lang w:val="en-US"/>
-        </w:rPr>
-        <w:t>"guest"</w:t>
-      </w:r>
-      <w:r>
-        <w:rPr>
-          <w:rFonts w:ascii="Times New Roman" w:hAnsi="Times New Roman" w:cs="Times New Roman"/>
-          <w:color w:val="000000"/>
-          <w:sz w:val="16"/>
-          <w:szCs w:val="16"/>
-          <w:lang w:val="en-US"/>
-        </w:rPr>
-        <w:t>,</w:t>
-      </w:r>
-    </w:p>
-    <w:p>
-      <w:pPr>
-        <w:autoSpaceDE w:val="0"/>
-        <w:autoSpaceDN w:val="0"/>
-        <w:adjustRightInd w:val="0"/>
-        <w:spacing w:after="0" w:line="240" w:lineRule="auto"/>
-        <w:rPr>
-          <w:rFonts w:ascii="Times New Roman" w:hAnsi="Times New Roman" w:cs="Times New Roman"/>
-          <w:color w:val="000000"/>
-          <w:sz w:val="16"/>
-          <w:szCs w:val="16"/>
-          <w:lang w:val="en-US"/>
-        </w:rPr>
-      </w:pPr>
-      <w:r>
-        <w:rPr>
-          <w:rFonts w:ascii="Times New Roman" w:hAnsi="Times New Roman" w:cs="Times New Roman"/>
-          <w:color w:val="000000"/>
-          <w:sz w:val="16"/>
-          <w:szCs w:val="16"/>
-          <w:lang w:val="en-US"/>
-        </w:rPr>
-        <w:t xml:space="preserve">    </w:t>
-      </w:r>
-      <w:r>
-        <w:rPr>
-          <w:rFonts w:ascii="Times New Roman" w:hAnsi="Times New Roman" w:cs="Times New Roman"/>
-          <w:color w:val="000000"/>
-          <w:sz w:val="16"/>
-          <w:szCs w:val="16"/>
-          <w:lang w:val="en-US"/>
-        </w:rPr>
-        <w:tab/>
-        <w:t xml:space="preserve">    </w:t>
-      </w:r>
-      <w:r>
-        <w:rPr>
-          <w:rFonts w:ascii="Times New Roman" w:hAnsi="Times New Roman" w:cs="Times New Roman"/>
-          <w:color w:val="2E75B6"/>
-          <w:sz w:val="16"/>
-          <w:szCs w:val="16"/>
-          <w:lang w:val="en-US"/>
-        </w:rPr>
-        <w:t>"Password"</w:t>
-      </w:r>
-      <w:r>
-        <w:rPr>
-          <w:rFonts w:ascii="Times New Roman" w:hAnsi="Times New Roman" w:cs="Times New Roman"/>
-          <w:color w:val="000000"/>
-          <w:sz w:val="16"/>
-          <w:szCs w:val="16"/>
-          <w:lang w:val="en-US"/>
-        </w:rPr>
-        <w:t xml:space="preserve">: </w:t>
-      </w:r>
-      <w:r>
-        <w:rPr>
-          <w:rFonts w:ascii="Times New Roman" w:hAnsi="Times New Roman" w:cs="Times New Roman"/>
-          <w:color w:val="A31515"/>
-          <w:sz w:val="16"/>
-          <w:szCs w:val="16"/>
-          <w:lang w:val="en-US"/>
-        </w:rPr>
-        <w:t>"guest"</w:t>
+          <w:sz w:val="16"/>
+          <w:szCs w:val="16"/>
+          <w:lang w:val="en-US"/>
+        </w:rPr>
+      </w:pPr>
+      <w:r>
+        <w:rPr>
+          <w:rFonts w:ascii="Times New Roman" w:hAnsi="Times New Roman" w:cs="Times New Roman"/>
+          <w:color w:val="000000"/>
+          <w:sz w:val="16"/>
+          <w:szCs w:val="16"/>
+          <w:lang w:val="en-US"/>
+        </w:rPr>
+        <w:t>}</w:t>
       </w:r>
     </w:p>
     <w:p>
@@ -32594,21 +33373,11 @@
         <w:jc w:val="both"/>
         <w:rPr>
           <w:rFonts w:ascii="Times New Roman" w:hAnsi="Times New Roman" w:cs="Times New Roman"/>
-          <w:sz w:val="16"/>
-          <w:szCs w:val="16"/>
-          <w:lang w:val="en-US"/>
-        </w:rPr>
-      </w:pPr>
-      <w:r>
-        <w:rPr>
-          <w:rFonts w:ascii="Times New Roman" w:hAnsi="Times New Roman" w:cs="Times New Roman"/>
-          <w:color w:val="000000"/>
-          <w:sz w:val="16"/>
-          <w:szCs w:val="16"/>
-          <w:lang w:val="en-US"/>
-        </w:rPr>
-        <w:t>}</w:t>
-      </w:r>
+          <w:sz w:val="24"/>
+          <w:szCs w:val="24"/>
+          <w:lang w:val="en-US"/>
+        </w:rPr>
+      </w:pPr>
     </w:p>
     <w:p>
       <w:pPr>
@@ -32624,20 +33393,6 @@
           <w:lang w:val="en-US"/>
         </w:rPr>
       </w:pPr>
-    </w:p>
-    <w:p>
-      <w:pPr>
-        <w:pStyle w:val="ListParagraph"/>
-        <w:tabs>
-          <w:tab w:val="left" w:pos="3032"/>
-        </w:tabs>
-        <w:jc w:val="both"/>
-        <w:rPr>
-          <w:rFonts w:ascii="Times New Roman" w:hAnsi="Times New Roman" w:cs="Times New Roman"/>
-          <w:sz w:val="24"/>
-          <w:szCs w:val="24"/>
-        </w:rPr>
-      </w:pPr>
       <w:r>
         <w:rPr>
           <w:rFonts w:ascii="Times New Roman" w:hAnsi="Times New Roman" w:cs="Times New Roman"/>
@@ -32651,6 +33406,7 @@
           <w:rFonts w:ascii="Times New Roman" w:hAnsi="Times New Roman" w:cs="Times New Roman"/>
           <w:sz w:val="24"/>
           <w:szCs w:val="24"/>
+          <w:lang w:val="en-US"/>
         </w:rPr>
         <w:t xml:space="preserve"> </w:t>
       </w:r>
@@ -32668,6 +33424,7 @@
           <w:rFonts w:ascii="Times New Roman" w:hAnsi="Times New Roman" w:cs="Times New Roman"/>
           <w:sz w:val="24"/>
           <w:szCs w:val="24"/>
+          <w:lang w:val="en-US"/>
         </w:rPr>
         <w:t xml:space="preserve"> </w:t>
       </w:r>
@@ -32684,6 +33441,7 @@
           <w:rFonts w:ascii="Times New Roman" w:hAnsi="Times New Roman" w:cs="Times New Roman"/>
           <w:sz w:val="24"/>
           <w:szCs w:val="24"/>
+          <w:lang w:val="en-US"/>
         </w:rPr>
         <w:t xml:space="preserve">, </w:t>
       </w:r>
@@ -32700,6 +33458,7 @@
           <w:rFonts w:ascii="Times New Roman" w:hAnsi="Times New Roman" w:cs="Times New Roman"/>
           <w:sz w:val="24"/>
           <w:szCs w:val="24"/>
+          <w:lang w:val="en-US"/>
         </w:rPr>
         <w:t xml:space="preserve"> </w:t>
       </w:r>
@@ -32716,6 +33475,7 @@
           <w:rFonts w:ascii="Times New Roman" w:hAnsi="Times New Roman" w:cs="Times New Roman"/>
           <w:sz w:val="24"/>
           <w:szCs w:val="24"/>
+          <w:lang w:val="en-US"/>
         </w:rPr>
         <w:t xml:space="preserve"> </w:t>
       </w:r>
@@ -32735,6 +33495,7 @@
           <w:rFonts w:ascii="Times New Roman" w:hAnsi="Times New Roman" w:cs="Times New Roman"/>
           <w:sz w:val="24"/>
           <w:szCs w:val="24"/>
+          <w:lang w:val="en-US"/>
         </w:rPr>
         <w:t>:</w:t>
       </w:r>
@@ -32759,6 +33520,7 @@
           <w:color w:val="000000"/>
           <w:sz w:val="16"/>
           <w:szCs w:val="16"/>
+          <w:lang w:val="en-US"/>
         </w:rPr>
         <w:t xml:space="preserve">        </w:t>
       </w:r>
@@ -34029,7 +34791,6 @@
           <w:color w:val="000000"/>
           <w:sz w:val="19"/>
           <w:szCs w:val="19"/>
-          <w:lang w:val="en-US"/>
         </w:rPr>
         <w:t xml:space="preserve">    </w:t>
       </w:r>
@@ -46152,7 +46913,6 @@
         <w:jc w:val="both"/>
         <w:rPr>
           <w:rFonts w:ascii="Times New Roman" w:hAnsi="Times New Roman" w:cs="Times New Roman"/>
-          <w:lang w:val="ru-MD"/>
         </w:rPr>
       </w:pPr>
       <w:r>
@@ -46189,6 +46949,36 @@
         <w:rPr>
           <w:rFonts w:ascii="Times New Roman" w:hAnsi="Times New Roman" w:cs="Times New Roman"/>
           <w:lang w:val="ru-MD"/>
+        </w:rPr>
+        <w:t xml:space="preserve"> и</w:t>
+      </w:r>
+      <w:r>
+        <w:rPr>
+          <w:rFonts w:ascii="Times New Roman" w:hAnsi="Times New Roman" w:cs="Times New Roman"/>
+          <w:lang w:val="ru-MD"/>
+        </w:rPr>
+        <w:t xml:space="preserve"> </w:t>
+      </w:r>
+      <w:r>
+        <w:rPr>
+          <w:rFonts w:ascii="Times New Roman" w:hAnsi="Times New Roman" w:cs="Times New Roman"/>
+          <w:b/>
+          <w:bCs/>
+          <w:lang w:val="en-US"/>
+        </w:rPr>
+        <w:t>DevOps</w:t>
+      </w:r>
+      <w:r>
+        <w:rPr>
+          <w:rFonts w:ascii="Times New Roman" w:hAnsi="Times New Roman" w:cs="Times New Roman"/>
+          <w:b/>
+          <w:bCs/>
+        </w:rPr>
+        <w:t xml:space="preserve"> инжинеры</w:t>
+      </w:r>
+      <w:r>
+        <w:rPr>
+          <w:rFonts w:ascii="Times New Roman" w:hAnsi="Times New Roman" w:cs="Times New Roman"/>
         </w:rPr>
         <w:t>.</w:t>
       </w:r>
@@ -46872,15 +47662,7 @@
           <w:b/>
           <w:bCs/>
         </w:rPr>
-        <w:t>Крис Ричардсон – паттерн</w:t>
-      </w:r>
-      <w:r>
-        <w:rPr>
-          <w:rFonts w:ascii="Times New Roman" w:hAnsi="Times New Roman" w:cs="Times New Roman"/>
-          <w:b/>
-          <w:bCs/>
-        </w:rPr>
-        <w:t xml:space="preserve"> Композиция </w:t>
+        <w:t xml:space="preserve">Крис Ричардсон – паттерн Композиция </w:t>
       </w:r>
       <w:r>
         <w:rPr>
@@ -46948,15 +47730,7 @@
           <w:b/>
           <w:bCs/>
         </w:rPr>
-        <w:t>Крис Ричардсон – паттерн</w:t>
-      </w:r>
-      <w:r>
-        <w:rPr>
-          <w:rFonts w:ascii="Times New Roman" w:hAnsi="Times New Roman" w:cs="Times New Roman"/>
-          <w:b/>
-          <w:bCs/>
-        </w:rPr>
-        <w:t xml:space="preserve"> Декомпозиция:</w:t>
+        <w:t>Крис Ричардсон – паттерн Декомпозиция:</w:t>
       </w:r>
     </w:p>
     <w:p>
@@ -47505,7 +48279,7 @@
         <w:rPr>
           <w:rStyle w:val="Hyperlink"/>
           <w:rFonts w:ascii="Times New Roman" w:hAnsi="Times New Roman" w:cs="Times New Roman"/>
-          <w:lang w:val="ru-MD"/>
+          <w:lang w:val="en-US"/>
         </w:rPr>
       </w:pPr>
       <w:r>
@@ -47602,7 +48376,7 @@
           <w:rFonts w:ascii="Times New Roman" w:hAnsi="Times New Roman" w:cs="Times New Roman"/>
           <w:sz w:val="28"/>
           <w:szCs w:val="28"/>
-          <w:lang w:val="ru-MD"/>
+          <w:lang w:val="en-US"/>
         </w:rPr>
       </w:pPr>
     </w:p>

</xml_diff>